<commit_message>
Draft intro for report
</commit_message>
<xml_diff>
--- a/doc/word/report-Introduction.docx
+++ b/doc/word/report-Introduction.docx
@@ -38,7 +38,7 @@
             <o:lock v:ext="edit" aspectratio="t"/>
           </v:shapetype>
           <v:shape id="_x0000_i1025" type="#_x0000_t75" style="width:155.25pt;height:39pt">
-            <v:imagedata r:id="rId5" o:title="ETHlogo"/>
+            <v:imagedata r:id="rId4" o:title="ETHlogo"/>
           </v:shape>
         </w:pict>
       </w:r>
@@ -1231,6 +1231,28 @@
     </w:p>
     <w:p/>
     <w:p>
+      <w:r>
+        <w:t xml:space="preserve">The Friends and Family </w:t>
+      </w:r>
+      <w:r>
+        <w:t>close friends distribution varies across time as the self perceived closeness is measured at four different times. The average</w:t>
+      </w:r>
+    </w:p>
+    <w:p/>
+    <w:p>
+      <w:pPr>
+        <w:rPr>
+          <w:color w:val="FF0000"/>
+        </w:rPr>
+      </w:pPr>
+      <w:r>
+        <w:rPr>
+          <w:color w:val="FF0000"/>
+        </w:rPr>
+        <w:t>[Local clustering to be included]</w:t>
+      </w:r>
+    </w:p>
+    <w:p>
       <w:pPr>
         <w:pStyle w:val="Heading1"/>
       </w:pPr>
@@ -1377,6 +1399,7 @@
     </w:p>
     <w:p>
       <w:r>
+        <w:lastRenderedPageBreak/>
         <w:t>[</w:t>
       </w:r>
       <w:r>
@@ -1461,10 +1484,6 @@
     </w:sectPr>
   </w:body>
 </w:document>
-</file>
-
-<file path=word/numbering.xml><?xml version="1.0" encoding="utf-8"?>
-<w:numbering xmlns:ve="http://schemas.openxmlformats.org/markup-compatibility/2006" xmlns:o="urn:schemas-microsoft-com:office:office" xmlns:r="http://schemas.openxmlformats.org/officeDocument/2006/relationships" xmlns:m="http://schemas.openxmlformats.org/officeDocument/2006/math" xmlns:v="urn:schemas-microsoft-com:vml" xmlns:wp="http://schemas.openxmlformats.org/drawingml/2006/wordprocessingDrawing" xmlns:w10="urn:schemas-microsoft-com:office:word" xmlns:w="http://schemas.openxmlformats.org/wordprocessingml/2006/main" xmlns:wne="http://schemas.microsoft.com/office/word/2006/wordml"/>
 </file>
 
 <file path=word/styles.xml><?xml version="1.0" encoding="utf-8"?>

</xml_diff>

<commit_message>
First draft on SISa model
</commit_message>
<xml_diff>
--- a/doc/word/report-Introduction.docx
+++ b/doc/word/report-Introduction.docx
@@ -17,30 +17,55 @@
         <w:jc w:val="center"/>
       </w:pPr>
       <w:r>
-        <w:pict>
-          <v:shapetype id="_x0000_t75" coordsize="21600,21600" o:spt="75" o:preferrelative="t" path="m@4@5l@4@11@9@11@9@5xe" filled="f" stroked="f">
-            <v:stroke joinstyle="miter"/>
-            <v:formulas>
-              <v:f eqn="if lineDrawn pixelLineWidth 0"/>
-              <v:f eqn="sum @0 1 0"/>
-              <v:f eqn="sum 0 0 @1"/>
-              <v:f eqn="prod @2 1 2"/>
-              <v:f eqn="prod @3 21600 pixelWidth"/>
-              <v:f eqn="prod @3 21600 pixelHeight"/>
-              <v:f eqn="sum @0 0 1"/>
-              <v:f eqn="prod @6 1 2"/>
-              <v:f eqn="prod @7 21600 pixelWidth"/>
-              <v:f eqn="sum @8 21600 0"/>
-              <v:f eqn="prod @7 21600 pixelHeight"/>
-              <v:f eqn="sum @10 21600 0"/>
-            </v:formulas>
-            <v:path o:extrusionok="f" gradientshapeok="t" o:connecttype="rect"/>
-            <o:lock v:ext="edit" aspectratio="t"/>
-          </v:shapetype>
-          <v:shape id="_x0000_i1025" type="#_x0000_t75" style="width:155.25pt;height:39pt">
-            <v:imagedata r:id="rId4" o:title="ETHlogo"/>
-          </v:shape>
-        </w:pict>
+        <w:rPr>
+          <w:noProof/>
+          <w:lang w:eastAsia="en-GB"/>
+        </w:rPr>
+        <w:drawing>
+          <wp:inline distT="0" distB="0" distL="0" distR="0">
+            <wp:extent cx="1971675" cy="495300"/>
+            <wp:effectExtent l="19050" t="0" r="9525" b="0"/>
+            <wp:docPr id="1" name="Picture 1" descr="ETHlogo"/>
+            <wp:cNvGraphicFramePr>
+              <a:graphicFrameLocks xmlns:a="http://schemas.openxmlformats.org/drawingml/2006/main" noChangeAspect="1"/>
+            </wp:cNvGraphicFramePr>
+            <a:graphic xmlns:a="http://schemas.openxmlformats.org/drawingml/2006/main">
+              <a:graphicData uri="http://schemas.openxmlformats.org/drawingml/2006/picture">
+                <pic:pic xmlns:pic="http://schemas.openxmlformats.org/drawingml/2006/picture">
+                  <pic:nvPicPr>
+                    <pic:cNvPr id="0" name="Picture 1" descr="ETHlogo"/>
+                    <pic:cNvPicPr>
+                      <a:picLocks noChangeAspect="1" noChangeArrowheads="1"/>
+                    </pic:cNvPicPr>
+                  </pic:nvPicPr>
+                  <pic:blipFill>
+                    <a:blip r:embed="rId5"/>
+                    <a:srcRect/>
+                    <a:stretch>
+                      <a:fillRect/>
+                    </a:stretch>
+                  </pic:blipFill>
+                  <pic:spPr bwMode="auto">
+                    <a:xfrm>
+                      <a:off x="0" y="0"/>
+                      <a:ext cx="1971675" cy="495300"/>
+                    </a:xfrm>
+                    <a:prstGeom prst="rect">
+                      <a:avLst/>
+                    </a:prstGeom>
+                    <a:noFill/>
+                    <a:ln w="9525">
+                      <a:noFill/>
+                      <a:miter lim="800000"/>
+                      <a:headEnd/>
+                      <a:tailEnd/>
+                    </a:ln>
+                  </pic:spPr>
+                </pic:pic>
+              </a:graphicData>
+            </a:graphic>
+          </wp:inline>
+        </w:drawing>
       </w:r>
     </w:p>
     <w:p>
@@ -589,31 +614,7 @@
           <w:sz w:val="32"/>
           <w:szCs w:val="32"/>
         </w:rPr>
-        <w:t xml:space="preserve">It can be printed as </w:t>
-      </w:r>
-      <w:proofErr w:type="spellStart"/>
-      <w:r>
-        <w:rPr>
-          <w:rFonts w:ascii="Arial" w:hAnsi="Arial"/>
-          <w:b/>
-          <w:color w:val="FF0000"/>
-          <w:kern w:val="32"/>
-          <w:sz w:val="32"/>
-          <w:szCs w:val="32"/>
-        </w:rPr>
-        <w:t>pdf</w:t>
-      </w:r>
-      <w:proofErr w:type="spellEnd"/>
-      <w:r>
-        <w:rPr>
-          <w:rFonts w:ascii="Arial" w:hAnsi="Arial"/>
-          <w:b/>
-          <w:color w:val="FF0000"/>
-          <w:kern w:val="32"/>
-          <w:sz w:val="32"/>
-          <w:szCs w:val="32"/>
-        </w:rPr>
-        <w:t xml:space="preserve"> and should be filled out in handwriting.</w:t>
+        <w:t>It can be printed as pdf and should be filled out in handwriting.</w:t>
       </w:r>
     </w:p>
     <w:p>
@@ -874,15 +875,7 @@
         <w:t xml:space="preserve"> obesity spreads through social networks.</w:t>
       </w:r>
       <w:r>
-        <w:t xml:space="preserve"> Hill et al. [3] have studied the social contagion of obesity which differs from traditional epidemiological disease. Hill et al. have introduced a new model (</w:t>
-      </w:r>
-      <w:proofErr w:type="spellStart"/>
-      <w:r>
-        <w:t>SISa</w:t>
-      </w:r>
-      <w:proofErr w:type="spellEnd"/>
-      <w:r>
-        <w:t xml:space="preserve">) derived from the classic SIS disease model in which they allow for automatic non-social infection. </w:t>
+        <w:t xml:space="preserve"> Hill et al. [3] have studied the social contagion of obesity which differs from traditional epidemiological disease. Hill et al. have introduced a new model (SISa) derived from the classic SIS disease model in which they allow for automatic non-social infection. </w:t>
       </w:r>
       <w:r>
         <w:rPr>
@@ -903,24 +896,14 @@
         <w:t xml:space="preserve"> [4] among others</w:t>
       </w:r>
       <w:r>
-        <w:t xml:space="preserve">  have revealed the importance of the social environment associated with the physical environment as a factor of good health hinting at public health interventions which should elaborated in harmony with the social network. Before Hill et al., epidemiological were applied to study social contagion and may fail to capture automatic infection. Hill et al. extend economic diffusion models by including the possibility of recovery. We will apply the </w:t>
-      </w:r>
-      <w:proofErr w:type="spellStart"/>
-      <w:r>
-        <w:t>SISa</w:t>
-      </w:r>
-      <w:proofErr w:type="spellEnd"/>
-      <w:r>
-        <w:t xml:space="preserve"> model to a new dataset collected by</w:t>
+        <w:t xml:space="preserve">  have revealed the importance of the social environment associated with the physical environment as a factor of good health hinting at public health interventions which should elaborated in harmony with the social network. Before Hill et al., epidemiological were applied to study social contagion and may fail to capture automatic infection. Hill et al. extend economic diffusion models by including the possibility of recovery. We will apply the SISa model to a new dataset collected by</w:t>
       </w:r>
       <w:r>
         <w:t xml:space="preserve"> </w:t>
       </w:r>
-      <w:proofErr w:type="spellStart"/>
       <w:r>
         <w:t>Aharony</w:t>
       </w:r>
-      <w:proofErr w:type="spellEnd"/>
       <w:r>
         <w:t xml:space="preserve"> et al. [5] which contains </w:t>
       </w:r>
@@ -951,35 +934,20 @@
       <w:r>
         <w:t xml:space="preserve">We evaluate different social intervention schemes proposed by </w:t>
       </w:r>
-      <w:proofErr w:type="spellStart"/>
+      <w:r>
+        <w:t xml:space="preserve">Aharony </w:t>
+      </w:r>
+      <w:r>
+        <w:t>et al. We use a subset of the "Friends and Family" dataset where</w:t>
+      </w:r>
+      <w:r>
+        <w:t xml:space="preserve"> </w:t>
+      </w:r>
       <w:r>
         <w:t>Aharony</w:t>
       </w:r>
-      <w:proofErr w:type="spellEnd"/>
-      <w:r>
-        <w:t xml:space="preserve"> </w:t>
-      </w:r>
-      <w:r>
-        <w:t>et al. We use a subset of the "Friends and Family" dataset where</w:t>
-      </w:r>
-      <w:r>
-        <w:t xml:space="preserve"> </w:t>
-      </w:r>
-      <w:proofErr w:type="spellStart"/>
-      <w:r>
-        <w:t>Aharony</w:t>
-      </w:r>
-      <w:proofErr w:type="spellEnd"/>
-      <w:r>
-        <w:t xml:space="preserve"> et al. have deployed a sensing system over 15 months to follow 130 adult members and collected their physical activity, their weight and their friendship status. They implemented three intervention schemes: (</w:t>
-      </w:r>
-      <w:proofErr w:type="spellStart"/>
-      <w:r>
-        <w:t>i</w:t>
-      </w:r>
-      <w:proofErr w:type="spellEnd"/>
-      <w:r>
-        <w:t>) Control:</w:t>
+      <w:r>
+        <w:t xml:space="preserve"> et al. have deployed a sensing system over 15 months to follow 130 adult members and collected their physical activity, their weight and their friendship status. They implemented three intervention schemes: (i) Control:</w:t>
       </w:r>
       <w:r>
         <w:t xml:space="preserve"> </w:t>
@@ -1189,6 +1157,9 @@
       </w:r>
       <w:fldSimple w:instr=" SEQ Table \* ARABIC ">
         <w:r>
+          <w:rPr>
+            <w:noProof/>
+          </w:rPr>
           <w:t>1</w:t>
         </w:r>
       </w:fldSimple>
@@ -1211,13 +1182,818 @@
         <w:t>Description of the Model</w:t>
       </w:r>
     </w:p>
+    <w:p>
+      <w:pPr>
+        <w:rPr>
+          <w:rStyle w:val="Strong"/>
+          <w:i/>
+        </w:rPr>
+      </w:pPr>
+    </w:p>
+    <w:p>
+      <w:pPr>
+        <w:rPr>
+          <w:rStyle w:val="Strong"/>
+          <w:i/>
+        </w:rPr>
+      </w:pPr>
+      <w:r>
+        <w:rPr>
+          <w:rStyle w:val="Strong"/>
+          <w:i/>
+        </w:rPr>
+        <w:t>SIS model</w:t>
+      </w:r>
+    </w:p>
+    <w:p>
+      <w:pPr>
+        <w:rPr>
+          <w:rStyle w:val="Strong"/>
+          <w:i/>
+        </w:rPr>
+      </w:pPr>
+    </w:p>
+    <w:p>
+      <w:pPr>
+        <w:rPr>
+          <w:lang w:eastAsia="en-GB"/>
+        </w:rPr>
+      </w:pPr>
+      <w:r>
+        <w:rPr>
+          <w:lang w:eastAsia="en-GB"/>
+        </w:rPr>
+        <w:t xml:space="preserve">We use an extension of the classic SIS model proposed by Hill et al. </w:t>
+      </w:r>
+      <w:r>
+        <w:rPr>
+          <w:lang w:eastAsia="en-GB"/>
+        </w:rPr>
+        <w:t xml:space="preserve">The SIS model is an adaptation of the SIR model developed Kermack and McKendrick </w:t>
+      </w:r>
+      <w:r>
+        <w:rPr>
+          <w:lang w:eastAsia="en-GB"/>
+        </w:rPr>
+        <w:fldChar w:fldCharType="begin" w:fldLock="1"/>
+      </w:r>
+      <w:r>
+        <w:rPr>
+          <w:lang w:eastAsia="en-GB"/>
+        </w:rPr>
+        <w:instrText>ADDIN CSL_CITATION { "citationItems" : [ { "id" : "ITEM-1", "itemData" : { "ISSN" : "1364-5021", "author" : [ { "dropping-particle" : "", "family" : "Kermack", "given" : "William O", "non-dropping-particle" : "", "parse-names" : false, "suffix" : "" }, { "dropping-particle" : "", "family" : "McKendrick", "given" : "Anderson G", "non-dropping-particle" : "", "parse-names" : false, "suffix" : "" } ], "container-title" : "Proceedings of the Royal society of London. Series A", "id" : "ITEM-1", "issue" : "834", "issued" : { "date-parts" : [ [ "1932" ] ] }, "page" : "55-83", "publisher" : "The Royal Society", "title" : "Contributions to the mathematical theory of epidemics. II. The problem of endemicity", "type" : "article-journal", "volume" : "138" }, "uris" : [ "http://www.mendeley.com/documents/?uuid=32b1ab45-ccf5-4df2-a4db-5e73534e2ee5" ] } ], "mendeley" : { "previouslyFormattedCitation" : "(Kermack &amp; McKendrick, 1932)" }, "properties" : { "noteIndex" : 0 }, "schema" : "https://github.com/citation-style-language/schema/raw/master/csl-citation.json" }</w:instrText>
+      </w:r>
+      <w:r>
+        <w:rPr>
+          <w:lang w:eastAsia="en-GB"/>
+        </w:rPr>
+        <w:fldChar w:fldCharType="separate"/>
+      </w:r>
+      <w:r>
+        <w:rPr>
+          <w:noProof/>
+          <w:lang w:eastAsia="en-GB"/>
+        </w:rPr>
+        <w:t>(Kermack &amp; McKendrick, 1932)</w:t>
+      </w:r>
+      <w:r>
+        <w:rPr>
+          <w:lang w:eastAsia="en-GB"/>
+        </w:rPr>
+        <w:fldChar w:fldCharType="end"/>
+      </w:r>
+      <w:r>
+        <w:rPr>
+          <w:lang w:eastAsia="en-GB"/>
+        </w:rPr>
+        <w:t xml:space="preserve">. In the SIR model the population is divided into three groups: susceptible, infected, recovered. The disease is transmitted when a susceptible person enters in contact with an infected person with a so called transmission rate β. Once infected, a person can recover with </w:t>
+      </w:r>
+      <w:r>
+        <w:rPr>
+          <w:lang w:eastAsia="en-GB"/>
+        </w:rPr>
+        <w:t>a</w:t>
+      </w:r>
+      <w:r>
+        <w:rPr>
+          <w:lang w:eastAsia="en-GB"/>
+        </w:rPr>
+        <w:t xml:space="preserve"> recovery</w:t>
+      </w:r>
+      <w:r>
+        <w:rPr>
+          <w:lang w:eastAsia="en-GB"/>
+        </w:rPr>
+        <w:t xml:space="preserve"> rate g and then becomes completely immune to the disease.</w:t>
+      </w:r>
+      <w:r>
+        <w:rPr>
+          <w:lang w:eastAsia="en-GB"/>
+        </w:rPr>
+        <w:t xml:space="preserve"> The SIS model allows to model a disease or a behaviour that can occur repeatedly meaning that recovering from the disease do not confer immunity.</w:t>
+      </w:r>
+      <w:r>
+        <w:rPr>
+          <w:lang w:eastAsia="en-GB"/>
+        </w:rPr>
+        <w:t xml:space="preserve"> </w:t>
+      </w:r>
+    </w:p>
+    <w:p>
+      <w:pPr>
+        <w:rPr>
+          <w:lang w:eastAsia="en-GB"/>
+        </w:rPr>
+      </w:pPr>
+    </w:p>
+    <w:p>
+      <w:pPr>
+        <w:rPr>
+          <w:lang w:eastAsia="en-GB"/>
+        </w:rPr>
+      </w:pPr>
+      <w:r>
+        <w:rPr>
+          <w:lang w:eastAsia="en-GB"/>
+        </w:rPr>
+        <w:t xml:space="preserve">In the standard model infection can only be transmitted through the contact with an infected person. The SIS model is presented in equation </w:t>
+      </w:r>
+      <w:r>
+        <w:rPr>
+          <w:lang w:eastAsia="en-GB"/>
+        </w:rPr>
+        <w:fldChar w:fldCharType="begin"/>
+      </w:r>
+      <w:r>
+        <w:rPr>
+          <w:lang w:eastAsia="en-GB"/>
+        </w:rPr>
+        <w:instrText xml:space="preserve"> REF SIS_model \h </w:instrText>
+      </w:r>
+      <w:r>
+        <w:rPr>
+          <w:lang w:eastAsia="en-GB"/>
+        </w:rPr>
+      </w:r>
+      <w:r>
+        <w:rPr>
+          <w:lang w:eastAsia="en-GB"/>
+        </w:rPr>
+        <w:fldChar w:fldCharType="separate"/>
+      </w:r>
+      <w:r>
+        <w:rPr>
+          <w:noProof/>
+        </w:rPr>
+        <w:t>(</w:t>
+      </w:r>
+      <w:r>
+        <w:rPr>
+          <w:noProof/>
+        </w:rPr>
+        <w:t>1</w:t>
+      </w:r>
+      <w:r>
+        <w:rPr>
+          <w:noProof/>
+        </w:rPr>
+        <w:t>)</w:t>
+      </w:r>
+      <w:r>
+        <w:rPr>
+          <w:lang w:eastAsia="en-GB"/>
+        </w:rPr>
+        <w:fldChar w:fldCharType="end"/>
+      </w:r>
+    </w:p>
+    <w:p>
+      <w:pPr>
+        <w:rPr>
+          <w:bCs/>
+        </w:rPr>
+      </w:pPr>
+    </w:p>
+    <w:p>
+      <w:pPr>
+        <w:pStyle w:val="Equation"/>
+        <w:rPr>
+          <w:rFonts w:ascii="Times New Roman" w:cs="Times New Roman"/>
+        </w:rPr>
+      </w:pPr>
+      <w:r>
+        <w:rPr>
+          <w:rFonts w:ascii="Times New Roman" w:eastAsiaTheme="minorEastAsia" w:cs="Times New Roman"/>
+          <w:iCs/>
+        </w:rPr>
+        <w:tab/>
+      </w:r>
+      <m:oMath>
+        <w:bookmarkStart w:id="0" w:name="_Ref383174734"/>
+        <m:d>
+          <m:dPr>
+            <m:begChr m:val="{"/>
+            <m:endChr m:val=""/>
+            <m:ctrlPr>
+              <w:rPr>
+                <w:rFonts w:cs="Times New Roman"/>
+                <w:i/>
+              </w:rPr>
+            </m:ctrlPr>
+          </m:dPr>
+          <m:e>
+            <m:eqArr>
+              <m:eqArrPr>
+                <m:ctrlPr>
+                  <w:rPr>
+                    <w:rFonts w:cs="Times New Roman"/>
+                    <w:i/>
+                  </w:rPr>
+                </m:ctrlPr>
+              </m:eqArrPr>
+              <m:e>
+                <m:r>
+                  <w:rPr>
+                    <w:rFonts w:cs="Times New Roman"/>
+                  </w:rPr>
+                  <m:t>dI/dt=</m:t>
+                </m:r>
+                <m:r>
+                  <w:rPr>
+                    <w:rFonts w:hAnsi="Cambria Math" w:cs="Times New Roman"/>
+                  </w:rPr>
+                  <m:t>β</m:t>
+                </m:r>
+                <m:r>
+                  <w:rPr>
+                    <w:rFonts w:cs="Times New Roman"/>
+                  </w:rPr>
+                  <m:t>SI</m:t>
+                </m:r>
+                <m:r>
+                  <w:rPr>
+                    <w:rFonts w:cs="Times New Roman"/>
+                  </w:rPr>
+                  <m:t>-</m:t>
+                </m:r>
+                <m:r>
+                  <w:rPr>
+                    <w:rFonts w:cs="Times New Roman"/>
+                  </w:rPr>
+                  <m:t>gI</m:t>
+                </m:r>
+              </m:e>
+              <m:e>
+                <m:r>
+                  <w:rPr>
+                    <w:rFonts w:cs="Times New Roman"/>
+                  </w:rPr>
+                  <m:t>dS/dt=</m:t>
+                </m:r>
+                <m:r>
+                  <w:rPr>
+                    <w:rFonts w:cs="Times New Roman"/>
+                  </w:rPr>
+                  <m:t>-</m:t>
+                </m:r>
+                <m:r>
+                  <w:rPr>
+                    <w:rFonts w:hAnsi="Cambria Math" w:cs="Times New Roman"/>
+                  </w:rPr>
+                  <m:t>β</m:t>
+                </m:r>
+                <m:r>
+                  <w:rPr>
+                    <w:rFonts w:cs="Times New Roman"/>
+                  </w:rPr>
+                  <m:t>SI+gI</m:t>
+                </m:r>
+                <m:ctrlPr>
+                  <w:rPr>
+                    <w:rFonts w:eastAsia="Cambria Math" w:hAnsi="Cambria Math" w:cs="Cambria Math"/>
+                    <w:i/>
+                  </w:rPr>
+                </m:ctrlPr>
+              </m:e>
+              <m:e>
+                <m:r>
+                  <w:rPr>
+                    <w:rFonts w:eastAsia="Cambria Math" w:hAnsi="Cambria Math" w:cs="Cambria Math"/>
+                  </w:rPr>
+                  <m:t>I+S=N</m:t>
+                </m:r>
+              </m:e>
+            </m:eqArr>
+          </m:e>
+        </m:d>
+      </m:oMath>
+      <w:r>
+        <w:rPr>
+          <w:rFonts w:ascii="Times New Roman" w:cs="Times New Roman"/>
+        </w:rPr>
+        <w:tab/>
+      </w:r>
+      <w:bookmarkStart w:id="1" w:name="revenue_growth_equation"/>
+      <w:bookmarkStart w:id="2" w:name="SIS_model"/>
+      <w:r>
+        <w:rPr>
+          <w:rFonts w:ascii="Times New Roman" w:cs="Times New Roman"/>
+        </w:rPr>
+        <w:fldChar w:fldCharType="begin"/>
+      </w:r>
+      <w:r>
+        <w:rPr>
+          <w:rFonts w:ascii="Times New Roman" w:cs="Times New Roman"/>
+        </w:rPr>
+        <w:instrText xml:space="preserve"> SEQ Equation\#"(#)" \* MERGEFORMAT </w:instrText>
+      </w:r>
+      <w:r>
+        <w:rPr>
+          <w:rFonts w:ascii="Times New Roman" w:cs="Times New Roman"/>
+        </w:rPr>
+        <w:fldChar w:fldCharType="separate"/>
+      </w:r>
+      <w:r>
+        <w:rPr>
+          <w:rFonts w:ascii="Times New Roman" w:cs="Times New Roman"/>
+          <w:noProof/>
+        </w:rPr>
+        <w:t>(</w:t>
+      </w:r>
+      <w:r>
+        <w:rPr>
+          <w:rFonts w:ascii="Times New Roman" w:cs="Times New Roman"/>
+          <w:noProof/>
+        </w:rPr>
+        <w:t>1</w:t>
+      </w:r>
+      <w:r>
+        <w:rPr>
+          <w:rFonts w:ascii="Times New Roman" w:cs="Times New Roman"/>
+          <w:noProof/>
+        </w:rPr>
+        <w:t>)</w:t>
+      </w:r>
+      <w:r>
+        <w:rPr>
+          <w:rFonts w:ascii="Times New Roman" w:cs="Times New Roman"/>
+        </w:rPr>
+        <w:fldChar w:fldCharType="end"/>
+      </w:r>
+      <w:bookmarkEnd w:id="0"/>
+      <w:bookmarkEnd w:id="1"/>
+      <w:bookmarkEnd w:id="2"/>
+    </w:p>
+    <w:p>
+      <w:pPr>
+        <w:rPr>
+          <w:bCs/>
+        </w:rPr>
+      </w:pPr>
+      <w:r>
+        <w:rPr>
+          <w:bCs/>
+        </w:rPr>
+        <w:t xml:space="preserve">where </w:t>
+      </w:r>
+      <m:oMath>
+        <m:r>
+          <w:rPr>
+            <w:rFonts w:ascii="Cambria Math" w:hAnsi="Cambria Math"/>
+          </w:rPr>
+          <m:t>I</m:t>
+        </m:r>
+      </m:oMath>
+      <w:r>
+        <w:rPr>
+          <w:bCs/>
+        </w:rPr>
+        <w:t xml:space="preserve"> is the number</w:t>
+      </w:r>
+      <w:r>
+        <w:rPr>
+          <w:bCs/>
+        </w:rPr>
+        <w:t xml:space="preserve"> of  infected individuals, and </w:t>
+      </w:r>
+      <m:oMath>
+        <m:r>
+          <w:rPr>
+            <w:rFonts w:ascii="Cambria Math" w:hAnsi="Cambria Math"/>
+          </w:rPr>
+          <m:t>S</m:t>
+        </m:r>
+      </m:oMath>
+      <w:r>
+        <w:rPr>
+          <w:bCs/>
+        </w:rPr>
+        <w:t xml:space="preserve"> is the number of susceptible individuals, </w:t>
+      </w:r>
+      <m:oMath>
+        <m:r>
+          <w:rPr>
+            <w:rFonts w:ascii="Cambria Math" w:hAnsi="Cambria Math"/>
+          </w:rPr>
+          <m:t>β</m:t>
+        </m:r>
+      </m:oMath>
+      <w:r>
+        <w:rPr>
+          <w:bCs/>
+        </w:rPr>
+        <w:t xml:space="preserve"> is the transmission rate, </w:t>
+      </w:r>
+      <m:oMath>
+        <m:r>
+          <w:rPr>
+            <w:rFonts w:ascii="Cambria Math" w:hAnsi="Cambria Math"/>
+          </w:rPr>
+          <m:t>g</m:t>
+        </m:r>
+      </m:oMath>
+      <w:r>
+        <w:rPr>
+          <w:bCs/>
+        </w:rPr>
+        <w:t xml:space="preserve"> is the recovery rate and </w:t>
+      </w:r>
+      <m:oMath>
+        <m:r>
+          <w:rPr>
+            <w:rFonts w:ascii="Cambria Math" w:hAnsi="Cambria Math"/>
+          </w:rPr>
+          <m:t>N</m:t>
+        </m:r>
+      </m:oMath>
+      <w:r>
+        <w:rPr>
+          <w:bCs/>
+        </w:rPr>
+        <w:t xml:space="preserve"> is the total population. </w:t>
+      </w:r>
+    </w:p>
+    <w:p>
+      <w:pPr>
+        <w:rPr>
+          <w:bCs/>
+        </w:rPr>
+      </w:pPr>
+    </w:p>
+    <w:p>
+      <w:pPr>
+        <w:rPr>
+          <w:lang w:eastAsia="en-GB"/>
+        </w:rPr>
+      </w:pPr>
+      <w:r>
+        <w:rPr>
+          <w:lang w:eastAsia="en-GB"/>
+        </w:rPr>
+        <w:t>Hill et al. propose an extension</w:t>
+      </w:r>
+      <w:r>
+        <w:rPr>
+          <w:lang w:eastAsia="en-GB"/>
+        </w:rPr>
+        <w:t xml:space="preserve"> of the SIS model </w:t>
+      </w:r>
+      <w:r>
+        <w:rPr>
+          <w:lang w:eastAsia="en-GB"/>
+        </w:rPr>
+        <w:t xml:space="preserve">to allow for automatic infection without having social contact. They introduce the rate of automatic infection </w:t>
+      </w:r>
+      <m:oMath>
+        <m:r>
+          <w:rPr>
+            <w:rFonts w:ascii="Cambria Math" w:hAnsi="Cambria Math"/>
+            <w:lang w:eastAsia="en-GB"/>
+          </w:rPr>
+          <m:t>a</m:t>
+        </m:r>
+      </m:oMath>
+      <w:r>
+        <w:rPr>
+          <w:lang w:eastAsia="en-GB"/>
+        </w:rPr>
+        <w:t xml:space="preserve"> to obtain </w:t>
+      </w:r>
+      <w:r>
+        <w:rPr>
+          <w:lang w:eastAsia="en-GB"/>
+        </w:rPr>
+        <w:t>the model described in equation</w:t>
+      </w:r>
+      <w:r>
+        <w:rPr>
+          <w:lang w:eastAsia="en-GB"/>
+        </w:rPr>
+        <w:t xml:space="preserve"> </w:t>
+      </w:r>
+      <w:r>
+        <w:rPr>
+          <w:lang w:eastAsia="en-GB"/>
+        </w:rPr>
+        <w:fldChar w:fldCharType="begin"/>
+      </w:r>
+      <w:r>
+        <w:rPr>
+          <w:lang w:eastAsia="en-GB"/>
+        </w:rPr>
+        <w:instrText xml:space="preserve"> REF SISa_model \h </w:instrText>
+      </w:r>
+      <w:r>
+        <w:rPr>
+          <w:lang w:eastAsia="en-GB"/>
+        </w:rPr>
+      </w:r>
+      <w:r>
+        <w:rPr>
+          <w:lang w:eastAsia="en-GB"/>
+        </w:rPr>
+        <w:fldChar w:fldCharType="separate"/>
+      </w:r>
+      <w:r>
+        <w:rPr>
+          <w:noProof/>
+        </w:rPr>
+        <w:t>(</w:t>
+      </w:r>
+      <w:r>
+        <w:rPr>
+          <w:noProof/>
+        </w:rPr>
+        <w:t>2</w:t>
+      </w:r>
+      <w:r>
+        <w:rPr>
+          <w:noProof/>
+        </w:rPr>
+        <w:t>)</w:t>
+      </w:r>
+      <w:r>
+        <w:rPr>
+          <w:lang w:eastAsia="en-GB"/>
+        </w:rPr>
+        <w:fldChar w:fldCharType="end"/>
+      </w:r>
+    </w:p>
+    <w:p>
+      <w:pPr>
+        <w:rPr>
+          <w:lang w:eastAsia="en-GB"/>
+        </w:rPr>
+      </w:pPr>
+    </w:p>
+    <w:p>
+      <w:pPr>
+        <w:pStyle w:val="Equation"/>
+        <w:rPr>
+          <w:rFonts w:ascii="Times New Roman" w:cs="Times New Roman"/>
+        </w:rPr>
+      </w:pPr>
+      <w:r>
+        <w:rPr>
+          <w:rFonts w:ascii="Times New Roman" w:eastAsiaTheme="minorEastAsia" w:cs="Times New Roman"/>
+          <w:iCs/>
+        </w:rPr>
+        <w:tab/>
+      </w:r>
+      <m:oMath>
+        <m:d>
+          <m:dPr>
+            <m:begChr m:val="{"/>
+            <m:endChr m:val=""/>
+            <m:ctrlPr>
+              <w:rPr>
+                <w:rFonts w:cs="Times New Roman"/>
+                <w:i/>
+              </w:rPr>
+            </m:ctrlPr>
+          </m:dPr>
+          <m:e>
+            <m:eqArr>
+              <m:eqArrPr>
+                <m:ctrlPr>
+                  <w:rPr>
+                    <w:rFonts w:cs="Times New Roman"/>
+                    <w:i/>
+                  </w:rPr>
+                </m:ctrlPr>
+              </m:eqArrPr>
+              <m:e>
+                <m:r>
+                  <w:rPr>
+                    <w:rFonts w:cs="Times New Roman"/>
+                  </w:rPr>
+                  <m:t>dI/dt</m:t>
+                </m:r>
+                <m:r>
+                  <w:rPr>
+                    <w:rFonts w:cs="Times New Roman"/>
+                  </w:rPr>
+                  <m:t>=</m:t>
+                </m:r>
+                <m:r>
+                  <w:rPr>
+                    <w:rFonts w:hAnsi="Cambria Math" w:cs="Times New Roman"/>
+                  </w:rPr>
+                  <m:t>β</m:t>
+                </m:r>
+                <m:r>
+                  <w:rPr>
+                    <w:rFonts w:cs="Times New Roman"/>
+                  </w:rPr>
+                  <m:t>SI</m:t>
+                </m:r>
+                <m:r>
+                  <w:rPr>
+                    <w:rFonts w:cs="Times New Roman"/>
+                  </w:rPr>
+                  <m:t>-</m:t>
+                </m:r>
+                <m:r>
+                  <w:rPr>
+                    <w:rFonts w:cs="Times New Roman"/>
+                  </w:rPr>
+                  <m:t>gI+aS</m:t>
+                </m:r>
+              </m:e>
+              <m:e>
+                <m:r>
+                  <w:rPr>
+                    <w:rFonts w:cs="Times New Roman"/>
+                  </w:rPr>
+                  <m:t>dS/dt</m:t>
+                </m:r>
+                <m:r>
+                  <w:rPr>
+                    <w:rFonts w:cs="Times New Roman"/>
+                  </w:rPr>
+                  <m:t>=</m:t>
+                </m:r>
+                <m:r>
+                  <w:rPr>
+                    <w:rFonts w:cs="Times New Roman"/>
+                  </w:rPr>
+                  <m:t>-</m:t>
+                </m:r>
+                <m:r>
+                  <w:rPr>
+                    <w:rFonts w:hAnsi="Cambria Math" w:cs="Times New Roman"/>
+                  </w:rPr>
+                  <m:t>β</m:t>
+                </m:r>
+                <m:r>
+                  <w:rPr>
+                    <w:rFonts w:cs="Times New Roman"/>
+                  </w:rPr>
+                  <m:t>SI+gI</m:t>
+                </m:r>
+                <m:r>
+                  <w:rPr>
+                    <w:rFonts w:cs="Times New Roman"/>
+                  </w:rPr>
+                  <m:t>-</m:t>
+                </m:r>
+                <m:r>
+                  <w:rPr>
+                    <w:rFonts w:cs="Times New Roman"/>
+                  </w:rPr>
+                  <m:t>aS</m:t>
+                </m:r>
+                <m:ctrlPr>
+                  <w:rPr>
+                    <w:rFonts w:eastAsia="Cambria Math" w:hAnsi="Cambria Math" w:cs="Cambria Math"/>
+                    <w:i/>
+                  </w:rPr>
+                </m:ctrlPr>
+              </m:e>
+              <m:e>
+                <m:r>
+                  <w:rPr>
+                    <w:rFonts w:eastAsia="Cambria Math" w:hAnsi="Cambria Math" w:cs="Cambria Math"/>
+                  </w:rPr>
+                  <m:t>I+S=N</m:t>
+                </m:r>
+              </m:e>
+            </m:eqArr>
+          </m:e>
+        </m:d>
+      </m:oMath>
+      <w:r>
+        <w:rPr>
+          <w:rFonts w:ascii="Times New Roman" w:cs="Times New Roman"/>
+        </w:rPr>
+        <w:tab/>
+      </w:r>
+      <w:bookmarkStart w:id="3" w:name="SISa_model"/>
+      <w:r>
+        <w:rPr>
+          <w:rFonts w:ascii="Times New Roman" w:cs="Times New Roman"/>
+        </w:rPr>
+        <w:fldChar w:fldCharType="begin"/>
+      </w:r>
+      <w:r>
+        <w:rPr>
+          <w:rFonts w:ascii="Times New Roman" w:cs="Times New Roman"/>
+        </w:rPr>
+        <w:instrText xml:space="preserve"> SEQ Equation\#"(#)" \* MERGEFORMAT </w:instrText>
+      </w:r>
+      <w:r>
+        <w:rPr>
+          <w:rFonts w:ascii="Times New Roman" w:cs="Times New Roman"/>
+        </w:rPr>
+        <w:fldChar w:fldCharType="separate"/>
+      </w:r>
+      <w:r>
+        <w:rPr>
+          <w:rFonts w:ascii="Times New Roman" w:cs="Times New Roman"/>
+          <w:noProof/>
+        </w:rPr>
+        <w:t>(</w:t>
+      </w:r>
+      <w:r>
+        <w:rPr>
+          <w:rFonts w:ascii="Times New Roman" w:cs="Times New Roman"/>
+          <w:noProof/>
+        </w:rPr>
+        <w:t>2</w:t>
+      </w:r>
+      <w:r>
+        <w:rPr>
+          <w:rFonts w:ascii="Times New Roman" w:cs="Times New Roman"/>
+          <w:noProof/>
+        </w:rPr>
+        <w:t>)</w:t>
+      </w:r>
+      <w:r>
+        <w:rPr>
+          <w:rFonts w:ascii="Times New Roman" w:cs="Times New Roman"/>
+        </w:rPr>
+        <w:fldChar w:fldCharType="end"/>
+      </w:r>
+      <w:bookmarkEnd w:id="3"/>
+    </w:p>
+    <w:p>
+      <w:pPr>
+        <w:pStyle w:val="Heading1"/>
+        <w:rPr>
+          <w:lang w:val="fr-FR"/>
+        </w:rPr>
+      </w:pPr>
+      <w:r>
+        <w:rPr>
+          <w:lang w:val="fr-FR"/>
+        </w:rPr>
+        <w:lastRenderedPageBreak/>
+        <w:t>Implementation</w:t>
+      </w:r>
+    </w:p>
+    <w:p>
+      <w:pPr>
+        <w:rPr>
+          <w:lang w:val="fr-FR"/>
+        </w:rPr>
+      </w:pPr>
+    </w:p>
+    <w:p>
+      <w:pPr>
+        <w:pStyle w:val="Heading1"/>
+      </w:pPr>
+      <w:r>
+        <w:t>Simulation Results and Discussion</w:t>
+      </w:r>
+    </w:p>
     <w:p/>
     <w:p>
+      <w:r>
+        <w:t xml:space="preserve">The Friends and Family </w:t>
+      </w:r>
+      <w:r>
+        <w:t>close friends distribution varies across time as the self perceived closeness is measured at four different times. The average</w:t>
+      </w:r>
+    </w:p>
+    <w:p/>
+    <w:p>
+      <w:pPr>
+        <w:rPr>
+          <w:color w:val="FF0000"/>
+        </w:rPr>
+      </w:pPr>
+      <w:r>
+        <w:rPr>
+          <w:color w:val="FF0000"/>
+        </w:rPr>
+        <w:t>[Local clustering to be included]</w:t>
+      </w:r>
+    </w:p>
+    <w:p>
       <w:pPr>
         <w:pStyle w:val="Heading1"/>
       </w:pPr>
       <w:r>
-        <w:t>Implementation</w:t>
+        <w:t>Summary and Outlook</w:t>
       </w:r>
     </w:p>
     <w:p/>
@@ -1226,69 +2002,16 @@
         <w:pStyle w:val="Heading1"/>
       </w:pPr>
       <w:r>
-        <w:t>Simulation Results and Discussion</w:t>
+        <w:t>References</w:t>
       </w:r>
     </w:p>
     <w:p/>
     <w:p>
       <w:r>
-        <w:t xml:space="preserve">The Friends and Family </w:t>
-      </w:r>
-      <w:r>
-        <w:t>close friends distribution varies across time as the self perceived closeness is measured at four different times. The average</w:t>
-      </w:r>
-    </w:p>
-    <w:p/>
-    <w:p>
-      <w:pPr>
-        <w:rPr>
-          <w:color w:val="FF0000"/>
-        </w:rPr>
-      </w:pPr>
-      <w:r>
-        <w:rPr>
-          <w:color w:val="FF0000"/>
-        </w:rPr>
-        <w:t>[Local clustering to be included]</w:t>
-      </w:r>
-    </w:p>
-    <w:p>
-      <w:pPr>
-        <w:pStyle w:val="Heading1"/>
-      </w:pPr>
-      <w:r>
-        <w:t>Summary and Outlook</w:t>
-      </w:r>
-    </w:p>
-    <w:p/>
-    <w:p>
-      <w:pPr>
-        <w:pStyle w:val="Heading1"/>
-      </w:pPr>
-      <w:r>
-        <w:t>References</w:t>
-      </w:r>
-    </w:p>
-    <w:p/>
-    <w:p>
-      <w:r>
         <w:t xml:space="preserve">[1] </w:t>
       </w:r>
-      <w:proofErr w:type="spellStart"/>
-      <w:r>
-        <w:t>Flegal</w:t>
-      </w:r>
-      <w:proofErr w:type="spellEnd"/>
-      <w:r>
-        <w:t xml:space="preserve">, K. M., Williamson, D. F., </w:t>
-      </w:r>
-      <w:proofErr w:type="spellStart"/>
-      <w:r>
-        <w:t>Pamuk</w:t>
-      </w:r>
-      <w:proofErr w:type="spellEnd"/>
-      <w:r>
-        <w:t xml:space="preserve">, E. R., &amp; Rosenberg, H. M. (2004). Estimating deaths attributable to obesity in the United States. </w:t>
+      <w:r>
+        <w:t xml:space="preserve">Flegal, K. M., Williamson, D. F., Pamuk, E. R., &amp; Rosenberg, H. M. (2004). Estimating deaths attributable to obesity in the United States. </w:t>
       </w:r>
       <w:r>
         <w:rPr>
@@ -1324,82 +2047,48 @@
         <w:t xml:space="preserve">[3] </w:t>
       </w:r>
       <w:r>
-        <w:t xml:space="preserve">Hill, A. L., Rand, D. G., Nowak, M. A., &amp; Christakis, N. A. (2010). Infectious disease </w:t>
-      </w:r>
-      <w:proofErr w:type="spellStart"/>
-      <w:r>
-        <w:t>modeling</w:t>
-      </w:r>
-      <w:proofErr w:type="spellEnd"/>
-      <w:r>
-        <w:t xml:space="preserve"> of social contagion in networks. </w:t>
-      </w:r>
-      <w:proofErr w:type="spellStart"/>
+        <w:t xml:space="preserve">Hill, A. L., Rand, D. G., Nowak, M. A., &amp; Christakis, N. A. (2010). Infectious disease modeling of social contagion in networks. </w:t>
+      </w:r>
       <w:r>
         <w:rPr>
           <w:i/>
           <w:iCs/>
         </w:rPr>
-        <w:t>PLoS</w:t>
-      </w:r>
-      <w:proofErr w:type="spellEnd"/>
+        <w:t>PLoS computational biology</w:t>
+      </w:r>
+      <w:r>
+        <w:t xml:space="preserve">, </w:t>
+      </w:r>
       <w:r>
         <w:rPr>
           <w:i/>
           <w:iCs/>
         </w:rPr>
-        <w:t xml:space="preserve"> computational biology</w:t>
-      </w:r>
-      <w:r>
-        <w:t xml:space="preserve">, </w:t>
+        <w:t>6</w:t>
+      </w:r>
+      <w:r>
+        <w:t>(11), e1000968.</w:t>
+      </w:r>
+    </w:p>
+    <w:p>
+      <w:r>
+        <w:t xml:space="preserve">[4] </w:t>
+      </w:r>
+      <w:r>
+        <w:t xml:space="preserve">Smith, K. P., &amp; Christakis, N. A. (2008). Social networks and health. </w:t>
       </w:r>
       <w:r>
         <w:rPr>
           <w:i/>
-          <w:iCs/>
-        </w:rPr>
-        <w:t>6</w:t>
-      </w:r>
-      <w:r>
-        <w:t>(11), e1000968.</w:t>
-      </w:r>
-    </w:p>
-    <w:p>
-      <w:r>
-        <w:t xml:space="preserve">[4] </w:t>
-      </w:r>
-      <w:r>
-        <w:t xml:space="preserve">Smith, K. P., &amp; Christakis, N. A. (2008). Social networks and health. </w:t>
-      </w:r>
-      <w:proofErr w:type="spellStart"/>
-      <w:r>
-        <w:rPr>
-          <w:i/>
-        </w:rPr>
-        <w:t>Annu</w:t>
-      </w:r>
-      <w:proofErr w:type="spellEnd"/>
-      <w:r>
-        <w:rPr>
-          <w:i/>
-        </w:rPr>
-        <w:t xml:space="preserve">. Rev. </w:t>
-      </w:r>
-      <w:proofErr w:type="spellStart"/>
-      <w:r>
-        <w:rPr>
-          <w:i/>
-        </w:rPr>
-        <w:t>Sociol</w:t>
-      </w:r>
-      <w:proofErr w:type="spellEnd"/>
+        </w:rPr>
+        <w:t>Annu. Rev. Sociol</w:t>
+      </w:r>
       <w:r>
         <w:t>, 34, 405-429.</w:t>
       </w:r>
     </w:p>
     <w:p>
       <w:r>
-        <w:lastRenderedPageBreak/>
         <w:t>[</w:t>
       </w:r>
       <w:r>
@@ -1411,45 +2100,8 @@
       <w:r>
         <w:t xml:space="preserve"> </w:t>
       </w:r>
-      <w:proofErr w:type="spellStart"/>
-      <w:r>
-        <w:t>Aharony</w:t>
-      </w:r>
-      <w:proofErr w:type="spellEnd"/>
-      <w:r>
-        <w:t xml:space="preserve">, N., Pan, W., </w:t>
-      </w:r>
-      <w:proofErr w:type="spellStart"/>
-      <w:r>
-        <w:t>Ip</w:t>
-      </w:r>
-      <w:proofErr w:type="spellEnd"/>
-      <w:r>
-        <w:t xml:space="preserve">, C., </w:t>
-      </w:r>
-      <w:proofErr w:type="spellStart"/>
-      <w:r>
-        <w:t>Khayal</w:t>
-      </w:r>
-      <w:proofErr w:type="spellEnd"/>
-      <w:r>
-        <w:t xml:space="preserve">, I., &amp; </w:t>
-      </w:r>
-      <w:proofErr w:type="spellStart"/>
-      <w:r>
-        <w:t>Pentland</w:t>
-      </w:r>
-      <w:proofErr w:type="spellEnd"/>
-      <w:r>
-        <w:t xml:space="preserve">, A. (2011). Social </w:t>
-      </w:r>
-      <w:proofErr w:type="spellStart"/>
-      <w:r>
-        <w:t>fMRI</w:t>
-      </w:r>
-      <w:proofErr w:type="spellEnd"/>
-      <w:r>
-        <w:t xml:space="preserve">: Investigating and shaping social mechanisms in the real world. </w:t>
+      <w:r>
+        <w:t xml:space="preserve">Aharony, N., Pan, W., Ip, C., Khayal, I., &amp; Pentland, A. (2011). Social fMRI: Investigating and shaping social mechanisms in the real world. </w:t>
       </w:r>
       <w:r>
         <w:rPr>
@@ -1805,6 +2457,76 @@
       <w:bCs/>
     </w:rPr>
   </w:style>
+  <w:style w:type="paragraph" w:styleId="Subtitle">
+    <w:name w:val="Subtitle"/>
+    <w:basedOn w:val="Normal"/>
+    <w:next w:val="Normal"/>
+    <w:link w:val="SubtitleChar"/>
+    <w:uiPriority w:val="11"/>
+    <w:qFormat/>
+    <w:rsid w:val="007F49B8"/>
+    <w:pPr>
+      <w:spacing w:after="60"/>
+      <w:jc w:val="center"/>
+      <w:outlineLvl w:val="1"/>
+    </w:pPr>
+    <w:rPr>
+      <w:rFonts w:ascii="Cambria" w:hAnsi="Cambria"/>
+    </w:rPr>
+  </w:style>
+  <w:style w:type="character" w:customStyle="1" w:styleId="SubtitleChar">
+    <w:name w:val="Subtitle Char"/>
+    <w:basedOn w:val="DefaultParagraphFont"/>
+    <w:link w:val="Subtitle"/>
+    <w:uiPriority w:val="11"/>
+    <w:rsid w:val="007F49B8"/>
+    <w:rPr>
+      <w:rFonts w:ascii="Cambria" w:eastAsia="Times New Roman" w:hAnsi="Cambria" w:cs="Times New Roman"/>
+      <w:sz w:val="24"/>
+      <w:szCs w:val="24"/>
+      <w:lang w:eastAsia="en-US"/>
+    </w:rPr>
+  </w:style>
+  <w:style w:type="paragraph" w:customStyle="1" w:styleId="Equation">
+    <w:name w:val="Equation"/>
+    <w:basedOn w:val="Normal"/>
+    <w:link w:val="EquationChar"/>
+    <w:qFormat/>
+    <w:rsid w:val="00DC7D11"/>
+    <w:pPr>
+      <w:tabs>
+        <w:tab w:val="center" w:pos="4536"/>
+        <w:tab w:val="right" w:pos="9072"/>
+      </w:tabs>
+      <w:spacing w:after="200" w:line="276" w:lineRule="auto"/>
+      <w:jc w:val="center"/>
+    </w:pPr>
+    <w:rPr>
+      <w:rFonts w:ascii="Cambria Math" w:eastAsia="Calibri" w:cs="Arial"/>
+      <w:szCs w:val="20"/>
+    </w:rPr>
+  </w:style>
+  <w:style w:type="character" w:customStyle="1" w:styleId="EquationChar">
+    <w:name w:val="Equation Char"/>
+    <w:basedOn w:val="DefaultParagraphFont"/>
+    <w:link w:val="Equation"/>
+    <w:rsid w:val="00DC7D11"/>
+    <w:rPr>
+      <w:rFonts w:ascii="Cambria Math" w:eastAsia="Calibri" w:cs="Arial"/>
+      <w:sz w:val="24"/>
+      <w:lang w:eastAsia="en-US"/>
+    </w:rPr>
+  </w:style>
+  <w:style w:type="character" w:styleId="PlaceholderText">
+    <w:name w:val="Placeholder Text"/>
+    <w:basedOn w:val="DefaultParagraphFont"/>
+    <w:uiPriority w:val="99"/>
+    <w:unhideWhenUsed/>
+    <w:rsid w:val="00DC7D11"/>
+    <w:rPr>
+      <w:color w:val="808080"/>
+    </w:rPr>
+  </w:style>
 </w:styles>
 </file>
 
@@ -2089,4 +2811,16 @@
   <a:objectDefaults/>
   <a:extraClrSchemeLst/>
 </a:theme>
+</file>
+
+<file path=customXml/item1.xml><?xml version="1.0" encoding="utf-8"?>
+<b:Sources xmlns:b="http://schemas.openxmlformats.org/officeDocument/2006/bibliography" xmlns="http://schemas.openxmlformats.org/officeDocument/2006/bibliography" SelectedStyle="\APA.XSL" StyleName="APA"/>
+</file>
+
+<file path=customXml/itemProps1.xml><?xml version="1.0" encoding="utf-8"?>
+<ds:datastoreItem xmlns:ds="http://schemas.openxmlformats.org/officeDocument/2006/customXml" ds:itemID="{DA808367-0D72-42AD-81A3-0668E1F76D09}">
+  <ds:schemaRefs>
+    <ds:schemaRef ds:uri="http://schemas.openxmlformats.org/officeDocument/2006/bibliography"/>
+  </ds:schemaRefs>
+</ds:datastoreItem>
 </file>
</xml_diff>

<commit_message>
SISa model paragraph updated
</commit_message>
<xml_diff>
--- a/doc/word/report-Introduction.docx
+++ b/doc/word/report-Introduction.docx
@@ -614,7 +614,31 @@
           <w:sz w:val="32"/>
           <w:szCs w:val="32"/>
         </w:rPr>
-        <w:t>It can be printed as pdf and should be filled out in handwriting.</w:t>
+        <w:t xml:space="preserve">It can be printed as </w:t>
+      </w:r>
+      <w:proofErr w:type="spellStart"/>
+      <w:r>
+        <w:rPr>
+          <w:rFonts w:ascii="Arial" w:hAnsi="Arial"/>
+          <w:b/>
+          <w:color w:val="FF0000"/>
+          <w:kern w:val="32"/>
+          <w:sz w:val="32"/>
+          <w:szCs w:val="32"/>
+        </w:rPr>
+        <w:t>pdf</w:t>
+      </w:r>
+      <w:proofErr w:type="spellEnd"/>
+      <w:r>
+        <w:rPr>
+          <w:rFonts w:ascii="Arial" w:hAnsi="Arial"/>
+          <w:b/>
+          <w:color w:val="FF0000"/>
+          <w:kern w:val="32"/>
+          <w:sz w:val="32"/>
+          <w:szCs w:val="32"/>
+        </w:rPr>
+        <w:t xml:space="preserve"> and should be filled out in handwriting.</w:t>
       </w:r>
     </w:p>
     <w:p>
@@ -851,7 +875,25 @@
         <w:t xml:space="preserve">annual mortality of around 300'000 deaths per year </w:t>
       </w:r>
       <w:r>
-        <w:t>[1] despite the difficulty to precisely evaluate death directly linked to obesity</w:t>
+        <w:fldChar w:fldCharType="begin" w:fldLock="1"/>
+      </w:r>
+      <w:r>
+        <w:instrText>ADDIN CSL_CITATION { "citationItems" : [ { "id" : "ITEM-1", "itemData" : { "author" : [ { "dropping-particle" : "", "family" : "Flegal", "given" : "Katherine M", "non-dropping-particle" : "", "parse-names" : false, "suffix" : "" }, { "dropping-particle" : "", "family" : "Williamson", "given" : "David F", "non-dropping-particle" : "", "parse-names" : false, "suffix" : "" }, { "dropping-particle" : "", "family" : "Pamuk", "given" : "Elsie R", "non-dropping-particle" : "", "parse-names" : false, "suffix" : "" }, { "dropping-particle" : "", "family" : "Rosenberg", "given" : "Harry M", "non-dropping-particle" : "", "parse-names" : false, "suffix" : "" } ], "container-title" : "American Journal of Public Health", "id" : "ITEM-1", "issue" : "9", "issued" : { "date-parts" : [ [ "2004" ] ] }, "page" : "1486", "publisher" : "American Public Health Association", "title" : "Estimating deaths attributable to obesity in the United States", "type" : "article-journal", "volume" : "94" }, "uris" : [ "http://www.mendeley.com/documents/?uuid=db0f7c19-9775-4bf1-9be2-2a9577f43fd6" ] } ], "mendeley" : { "previouslyFormattedCitation" : "(Flegal, Williamson, Pamuk, &amp; Rosenberg, 2004)" }, "properties" : { "noteIndex" : 0 }, "schema" : "https://github.com/citation-style-language/schema/raw/master/csl-citation.json" }</w:instrText>
+      </w:r>
+      <w:r>
+        <w:fldChar w:fldCharType="separate"/>
+      </w:r>
+      <w:r>
+        <w:rPr>
+          <w:noProof/>
+        </w:rPr>
+        <w:t>(Flegal, Williamson, Pamuk, &amp; Rosenberg, 2004)</w:t>
+      </w:r>
+      <w:r>
+        <w:fldChar w:fldCharType="end"/>
+      </w:r>
+      <w:r>
+        <w:t xml:space="preserve"> despite the difficulty to precisely evaluate death directly linked to obesity</w:t>
       </w:r>
       <w:r>
         <w:t xml:space="preserve">. </w:t>
@@ -863,7 +905,13 @@
         <w:t>World Health Organization</w:t>
       </w:r>
       <w:r>
-        <w:t xml:space="preserve"> standards. WHO implemented in 2004 the WHO Global Strategy on Diet, Physical Activity and Health [2]</w:t>
+        <w:t xml:space="preserve"> standards. WHO implemented in 2004 the WHO Global Strategy on Diet, Physical Activity and Health </w:t>
+      </w:r>
+      <w:r>
+        <w:rPr>
+          <w:color w:val="FF0000"/>
+        </w:rPr>
+        <w:t>[2]</w:t>
       </w:r>
       <w:r>
         <w:t xml:space="preserve">. </w:t>
@@ -875,7 +923,39 @@
         <w:t xml:space="preserve"> obesity spreads through social networks.</w:t>
       </w:r>
       <w:r>
-        <w:t xml:space="preserve"> Hill et al. [3] have studied the social contagion of obesity which differs from traditional epidemiological disease. Hill et al. have introduced a new model (SISa) derived from the classic SIS disease model in which they allow for automatic non-social infection. </w:t>
+        <w:t xml:space="preserve"> Hill et al. </w:t>
+      </w:r>
+      <w:r>
+        <w:fldChar w:fldCharType="begin" w:fldLock="1"/>
+      </w:r>
+      <w:r>
+        <w:instrText>ADDIN CSL_CITATION { "citationItems" : [ { "id" : "ITEM-1", "itemData" : { "ISSN" : "1553-7358", "author" : [ { "dropping-particle" : "", "family" : "Hill", "given" : "Alison L", "non-dropping-particle" : "", "parse-names" : false, "suffix" : "" }, { "dropping-particle" : "", "family" : "Rand", "given" : "David G", "non-dropping-particle" : "", "parse-names" : false, "suffix" : "" }, { "dropping-particle" : "", "family" : "Nowak", "given" : "Martin A", "non-dropping-particle" : "", "parse-names" : false, "suffix" : "" }, { "dropping-particle" : "", "family" : "Christakis", "given" : "Nicholas A", "non-dropping-particle" : "", "parse-names" : false, "suffix" : "" } ], "container-title" : "PLoS computational biology", "id" : "ITEM-1", "issue" : "11", "issued" : { "date-parts" : [ [ "2010" ] ] }, "page" : "e1000968", "publisher" : "Public Library of Science", "title" : "Infectious disease modeling of social contagion in networks", "type" : "article-journal", "volume" : "6" }, "uris" : [ "http://www.mendeley.com/documents/?uuid=43914269-1fef-45e5-a01a-41c6787ebabf" ] } ], "mendeley" : { "previouslyFormattedCitation" : "(Hill, Rand, Nowak, &amp; Christakis, 2010)" }, "properties" : { "noteIndex" : 0 }, "schema" : "https://github.com/citation-style-language/schema/raw/master/csl-citation.json" }</w:instrText>
+      </w:r>
+      <w:r>
+        <w:fldChar w:fldCharType="separate"/>
+      </w:r>
+      <w:r>
+        <w:rPr>
+          <w:noProof/>
+        </w:rPr>
+        <w:t>(Hill, Rand, Nowak, &amp; Christakis, 2010)</w:t>
+      </w:r>
+      <w:r>
+        <w:fldChar w:fldCharType="end"/>
+      </w:r>
+      <w:r>
+        <w:t xml:space="preserve"> </w:t>
+      </w:r>
+      <w:r>
+        <w:t>have studied the social contagion of obesity which differs from traditional epidemiological disease. Hill et al. have introduced a new model (</w:t>
+      </w:r>
+      <w:proofErr w:type="spellStart"/>
+      <w:r>
+        <w:t>SISa</w:t>
+      </w:r>
+      <w:proofErr w:type="spellEnd"/>
+      <w:r>
+        <w:t xml:space="preserve">) derived from the classic SIS disease model in which they allow for automatic non-social infection. </w:t>
       </w:r>
       <w:r>
         <w:rPr>
@@ -893,19 +973,87 @@
         <w:rPr>
           <w:lang w:eastAsia="en-GB"/>
         </w:rPr>
-        <w:t xml:space="preserve"> [4] among others</w:t>
-      </w:r>
-      <w:r>
-        <w:t xml:space="preserve">  have revealed the importance of the social environment associated with the physical environment as a factor of good health hinting at public health interventions which should elaborated in harmony with the social network. Before Hill et al., epidemiological were applied to study social contagion and may fail to capture automatic infection. Hill et al. extend economic diffusion models by including the possibility of recovery. We will apply the SISa model to a new dataset collected by</w:t>
-      </w:r>
-      <w:r>
         <w:t xml:space="preserve"> </w:t>
       </w:r>
       <w:r>
+        <w:rPr>
+          <w:lang w:eastAsia="en-GB"/>
+        </w:rPr>
+        <w:fldChar w:fldCharType="begin" w:fldLock="1"/>
+      </w:r>
+      <w:r>
+        <w:rPr>
+          <w:lang w:eastAsia="en-GB"/>
+        </w:rPr>
+        <w:instrText>ADDIN CSL_CITATION { "citationItems" : [ { "id" : "ITEM-1", "itemData" : { "ISSN" : "0360-0572", "author" : [ { "dropping-particle" : "", "family" : "Smith", "given" : "Kirsten P", "non-dropping-particle" : "", "parse-names" : false, "suffix" : "" }, { "dropping-particle" : "", "family" : "Christakis", "given" : "Nicholas A", "non-dropping-particle" : "", "parse-names" : false, "suffix" : "" } ], "container-title" : "Annu. Rev. Sociol", "id" : "ITEM-1", "issued" : { "date-parts" : [ [ "2008" ] ] }, "page" : "405-429", "publisher" : "Annual Reviews", "title" : "Social networks and health", "type" : "article-journal", "volume" : "34" }, "uris" : [ "http://www.mendeley.com/documents/?uuid=b2066962-35d8-4cc2-8111-9fe6ae10a16d" ] } ], "mendeley" : { "previouslyFormattedCitation" : "(Smith &amp; Christakis, 2008)" }, "properties" : { "noteIndex" : 0 }, "schema" : "https://github.com/citation-style-language/schema/raw/master/csl-citation.json" }</w:instrText>
+      </w:r>
+      <w:r>
+        <w:rPr>
+          <w:lang w:eastAsia="en-GB"/>
+        </w:rPr>
+        <w:fldChar w:fldCharType="separate"/>
+      </w:r>
+      <w:r>
+        <w:rPr>
+          <w:noProof/>
+          <w:lang w:eastAsia="en-GB"/>
+        </w:rPr>
+        <w:t>(Smith &amp; Christakis, 2008)</w:t>
+      </w:r>
+      <w:r>
+        <w:rPr>
+          <w:lang w:eastAsia="en-GB"/>
+        </w:rPr>
+        <w:fldChar w:fldCharType="end"/>
+      </w:r>
+      <w:r>
+        <w:rPr>
+          <w:lang w:eastAsia="en-GB"/>
+        </w:rPr>
+        <w:t xml:space="preserve"> among others</w:t>
+      </w:r>
+      <w:r>
+        <w:t xml:space="preserve">  have revealed the importance of the social environment associated with the physical environment as a factor of good health hinting at public health interventions which should elaborated in harmony with the social network. Before Hill et al., epidemiological were applied to study social contagion and may fail to capture automatic infection. Hill et al. extend economic diffusion models by including the possibility of recovery. We will apply the </w:t>
+      </w:r>
+      <w:proofErr w:type="spellStart"/>
+      <w:r>
+        <w:t>SISa</w:t>
+      </w:r>
+      <w:proofErr w:type="spellEnd"/>
+      <w:r>
+        <w:t xml:space="preserve"> model to a new dataset collected by</w:t>
+      </w:r>
+      <w:r>
+        <w:t xml:space="preserve"> </w:t>
+      </w:r>
+      <w:proofErr w:type="spellStart"/>
+      <w:r>
         <w:t>Aharony</w:t>
       </w:r>
-      <w:r>
-        <w:t xml:space="preserve"> et al. [5] which contains </w:t>
+      <w:proofErr w:type="spellEnd"/>
+      <w:r>
+        <w:t xml:space="preserve"> et al. </w:t>
+      </w:r>
+      <w:r>
+        <w:fldChar w:fldCharType="begin" w:fldLock="1"/>
+      </w:r>
+      <w:r>
+        <w:instrText>ADDIN CSL_CITATION { "citationItems" : [ { "id" : "ITEM-1", "itemData" : { "ISSN" : "1574-1192", "author" : [ { "dropping-particle" : "", "family" : "Aharony", "given" : "Nadav", "non-dropping-particle" : "", "parse-names" : false, "suffix" : "" }, { "dropping-particle" : "", "family" : "Pan", "given" : "Wei", "non-dropping-particle" : "", "parse-names" : false, "suffix" : "" }, { "dropping-particle" : "", "family" : "Ip", "given" : "Cory", "non-dropping-particle" : "", "parse-names" : false, "suffix" : "" }, { "dropping-particle" : "", "family" : "Khayal", "given" : "Inas", "non-dropping-particle" : "", "parse-names" : false, "suffix" : "" }, { "dropping-particle" : "", "family" : "Pentland", "given" : "Alex", "non-dropping-particle" : "", "parse-names" : false, "suffix" : "" } ], "container-title" : "Pervasive and Mobile Computing", "id" : "ITEM-1", "issue" : "6", "issued" : { "date-parts" : [ [ "2011" ] ] }, "page" : "643-659", "publisher" : "Elsevier", "title" : "Social fMRI: Investigating and shaping social mechanisms in the real world", "type" : "article-journal", "volume" : "7" }, "uris" : [ "http://www.mendeley.com/documents/?uuid=7389807f-52ca-465c-b945-09c1d75549b8" ] } ], "mendeley" : { "previouslyFormattedCitation" : "(Aharony, Pan, Ip, Khayal, &amp; Pentland, 2011)" }, "properties" : { "noteIndex" : 0 }, "schema" : "https://github.com/citation-style-language/schema/raw/master/csl-citation.json" }</w:instrText>
+      </w:r>
+      <w:r>
+        <w:fldChar w:fldCharType="separate"/>
+      </w:r>
+      <w:r>
+        <w:rPr>
+          <w:noProof/>
+        </w:rPr>
+        <w:t>(Aharony, Pan, Ip, Khayal, &amp; Pentland, 2011)</w:t>
+      </w:r>
+      <w:r>
+        <w:fldChar w:fldCharType="end"/>
+      </w:r>
+      <w:r>
+        <w:t xml:space="preserve"> which contains </w:t>
       </w:r>
       <w:r>
         <w:t>one of the largest mobile data experiments done in academia</w:t>
@@ -934,8 +1082,13 @@
       <w:r>
         <w:t xml:space="preserve">We evaluate different social intervention schemes proposed by </w:t>
       </w:r>
-      <w:r>
-        <w:t xml:space="preserve">Aharony </w:t>
+      <w:proofErr w:type="spellStart"/>
+      <w:r>
+        <w:t>Aharony</w:t>
+      </w:r>
+      <w:proofErr w:type="spellEnd"/>
+      <w:r>
+        <w:t xml:space="preserve"> </w:t>
       </w:r>
       <w:r>
         <w:t>et al. We use a subset of the "Friends and Family" dataset where</w:t>
@@ -943,11 +1096,21 @@
       <w:r>
         <w:t xml:space="preserve"> </w:t>
       </w:r>
+      <w:proofErr w:type="spellStart"/>
       <w:r>
         <w:t>Aharony</w:t>
       </w:r>
-      <w:r>
-        <w:t xml:space="preserve"> et al. have deployed a sensing system over 15 months to follow 130 adult members and collected their physical activity, their weight and their friendship status. They implemented three intervention schemes: (i) Control:</w:t>
+      <w:proofErr w:type="spellEnd"/>
+      <w:r>
+        <w:t xml:space="preserve"> et al. have deployed a sensing system over 15 months to follow 130 adult members and collected their physical activity, their weight and their friendship status. They implemented three intervention schemes: (</w:t>
+      </w:r>
+      <w:proofErr w:type="spellStart"/>
+      <w:r>
+        <w:t>i</w:t>
+      </w:r>
+      <w:proofErr w:type="spellEnd"/>
+      <w:r>
+        <w:t>) Control:</w:t>
       </w:r>
       <w:r>
         <w:t xml:space="preserve"> </w:t>
@@ -968,17 +1131,17 @@
         <w:t>Peer-Reward</w:t>
       </w:r>
       <w:r>
-        <w:t xml:space="preserve">: people monitor both their buddies and personal physical activity but are rewarded solely according to the cumulative physical activity of their "buddies". Contrary to most </w:t>
+        <w:t xml:space="preserve">: people monitor both their buddies and personal physical activity but are rewarded solely according to the </w:t>
+      </w:r>
+      <w:r>
+        <w:lastRenderedPageBreak/>
+        <w:t xml:space="preserve">cumulative physical activity of their "buddies". Contrary to most </w:t>
       </w:r>
       <w:r>
         <w:t>fitness-related studies</w:t>
       </w:r>
       <w:r>
-        <w:t xml:space="preserve"> </w:t>
-      </w:r>
-      <w:r>
-        <w:lastRenderedPageBreak/>
-        <w:t>which recruit people who want to increase their physical activity, this study was designed as a non competitive game where a non active person can earn the same reward as an active person.</w:t>
+        <w:t xml:space="preserve"> which recruit people who want to increase their physical activity, this study was designed as a non competitive game where a non active person can earn the same reward as an active person.</w:t>
       </w:r>
     </w:p>
     <w:p/>
@@ -1229,7 +1392,35 @@
         <w:rPr>
           <w:lang w:eastAsia="en-GB"/>
         </w:rPr>
-        <w:t xml:space="preserve">The SIS model is an adaptation of the SIR model developed Kermack and McKendrick </w:t>
+        <w:t xml:space="preserve">The SIS model is an adaptation of the SIR model developed </w:t>
+      </w:r>
+      <w:proofErr w:type="spellStart"/>
+      <w:r>
+        <w:rPr>
+          <w:lang w:eastAsia="en-GB"/>
+        </w:rPr>
+        <w:t>Kermack</w:t>
+      </w:r>
+      <w:proofErr w:type="spellEnd"/>
+      <w:r>
+        <w:rPr>
+          <w:lang w:eastAsia="en-GB"/>
+        </w:rPr>
+        <w:t xml:space="preserve"> and </w:t>
+      </w:r>
+      <w:proofErr w:type="spellStart"/>
+      <w:r>
+        <w:rPr>
+          <w:lang w:eastAsia="en-GB"/>
+        </w:rPr>
+        <w:t>McKendrick</w:t>
+      </w:r>
+      <w:proofErr w:type="spellEnd"/>
+      <w:r>
+        <w:rPr>
+          <w:lang w:eastAsia="en-GB"/>
+        </w:rPr>
+        <w:t xml:space="preserve"> </w:t>
       </w:r>
       <w:r>
         <w:rPr>
@@ -1395,7 +1586,7 @@
             <m:endChr m:val=""/>
             <m:ctrlPr>
               <w:rPr>
-                <w:rFonts w:cs="Times New Roman"/>
+                <w:rFonts w:hAnsi="Cambria Math" w:cs="Times New Roman"/>
                 <w:i/>
               </w:rPr>
             </m:ctrlPr>
@@ -1405,7 +1596,7 @@
               <m:eqArrPr>
                 <m:ctrlPr>
                   <w:rPr>
-                    <w:rFonts w:cs="Times New Roman"/>
+                    <w:rFonts w:hAnsi="Cambria Math" w:cs="Times New Roman"/>
                     <w:i/>
                   </w:rPr>
                 </m:ctrlPr>
@@ -1663,6 +1854,12 @@
         </w:rPr>
         <w:t xml:space="preserve">to allow for automatic infection without having social contact. They introduce the rate of automatic infection </w:t>
       </w:r>
+      <w:r>
+        <w:rPr>
+          <w:lang w:eastAsia="en-GB"/>
+        </w:rPr>
+        <w:t xml:space="preserve">rate </w:t>
+      </w:r>
       <m:oMath>
         <m:r>
           <w:rPr>
@@ -1757,6 +1954,7 @@
           <w:rFonts w:ascii="Times New Roman" w:eastAsiaTheme="minorEastAsia" w:cs="Times New Roman"/>
           <w:iCs/>
         </w:rPr>
+        <w:lastRenderedPageBreak/>
         <w:tab/>
       </w:r>
       <m:oMath>
@@ -1766,7 +1964,7 @@
             <m:endChr m:val=""/>
             <m:ctrlPr>
               <w:rPr>
-                <w:rFonts w:cs="Times New Roman"/>
+                <w:rFonts w:hAnsi="Cambria Math" w:cs="Times New Roman"/>
                 <w:i/>
               </w:rPr>
             </m:ctrlPr>
@@ -1776,7 +1974,7 @@
               <m:eqArrPr>
                 <m:ctrlPr>
                   <w:rPr>
-                    <w:rFonts w:cs="Times New Roman"/>
+                    <w:rFonts w:hAnsi="Cambria Math" w:cs="Times New Roman"/>
                     <w:i/>
                   </w:rPr>
                 </m:ctrlPr>
@@ -1786,13 +1984,7 @@
                   <w:rPr>
                     <w:rFonts w:cs="Times New Roman"/>
                   </w:rPr>
-                  <m:t>dI/dt</m:t>
-                </m:r>
-                <m:r>
-                  <w:rPr>
-                    <w:rFonts w:cs="Times New Roman"/>
-                  </w:rPr>
-                  <m:t>=</m:t>
+                  <m:t>dI/dt=</m:t>
                 </m:r>
                 <m:r>
                   <w:rPr>
@@ -1824,13 +2016,7 @@
                   <w:rPr>
                     <w:rFonts w:cs="Times New Roman"/>
                   </w:rPr>
-                  <m:t>dS/dt</m:t>
-                </m:r>
-                <m:r>
-                  <w:rPr>
-                    <w:rFonts w:cs="Times New Roman"/>
-                  </w:rPr>
-                  <m:t>=</m:t>
+                  <m:t>dS/dt=</m:t>
                 </m:r>
                 <m:r>
                   <w:rPr>
@@ -1936,27 +2122,501 @@
       <w:bookmarkEnd w:id="3"/>
     </w:p>
     <w:p>
+      <w:r>
+        <w:t xml:space="preserve">The automatic infection rate </w:t>
+      </w:r>
+      <m:oMath>
+        <m:r>
+          <w:rPr>
+            <w:rFonts w:ascii="Cambria Math" w:hAnsi="Cambria Math"/>
+            <w:lang w:eastAsia="en-GB"/>
+          </w:rPr>
+          <m:t>a</m:t>
+        </m:r>
+      </m:oMath>
+      <w:r>
+        <w:t xml:space="preserve"> and the transmission rate</w:t>
+      </w:r>
+      <w:r>
+        <w:rPr>
+          <w:bCs/>
+        </w:rPr>
+        <w:t xml:space="preserve"> </w:t>
+      </w:r>
+      <m:oMath>
+        <m:r>
+          <w:rPr>
+            <w:rFonts w:ascii="Cambria Math" w:hAnsi="Cambria Math"/>
+          </w:rPr>
+          <m:t>β</m:t>
+        </m:r>
+      </m:oMath>
+      <w:r>
+        <w:t xml:space="preserve"> can be deduced from the transition probabilities from susceptible to infected after a time </w:t>
+      </w:r>
+      <m:oMath>
+        <m:r>
+          <w:rPr>
+            <w:rFonts w:ascii="Cambria Math" w:hAnsi="Cambria Math"/>
+          </w:rPr>
+          <m:t>∆t</m:t>
+        </m:r>
+      </m:oMath>
+      <w:r>
+        <w:t xml:space="preserve"> such that </w:t>
+      </w:r>
+    </w:p>
+    <w:p/>
+    <w:p>
+      <w:pPr>
+        <w:pStyle w:val="Equation"/>
+        <w:rPr>
+          <w:rFonts w:ascii="Times New Roman" w:eastAsia="Times New Roman" w:cs="Times New Roman"/>
+        </w:rPr>
+      </w:pPr>
+      <w:r>
+        <w:rPr>
+          <w:rFonts w:ascii="Times New Roman" w:eastAsia="Times New Roman" w:cs="Times New Roman"/>
+        </w:rPr>
+        <w:tab/>
+      </w:r>
+      <m:oMath>
+        <m:r>
+          <w:rPr>
+            <w:rFonts w:eastAsia="Times New Roman" w:hAnsi="Cambria Math" w:cs="Times New Roman"/>
+          </w:rPr>
+          <m:t>P</m:t>
+        </m:r>
+        <m:d>
+          <m:dPr>
+            <m:ctrlPr>
+              <w:rPr>
+                <w:rFonts w:eastAsia="Times New Roman" w:hAnsi="Cambria Math" w:cs="Times New Roman"/>
+                <w:i/>
+              </w:rPr>
+            </m:ctrlPr>
+          </m:dPr>
+          <m:e>
+            <m:r>
+              <w:rPr>
+                <w:rFonts w:eastAsia="Times New Roman" w:hAnsi="Cambria Math" w:cs="Times New Roman"/>
+              </w:rPr>
+              <m:t>S→I,</m:t>
+            </m:r>
+            <m:r>
+              <w:rPr>
+                <w:rFonts w:hAnsi="Cambria Math"/>
+              </w:rPr>
+              <m:t>∆t</m:t>
+            </m:r>
+            <m:r>
+              <m:rPr>
+                <m:sty m:val="p"/>
+              </m:rPr>
+              <m:t xml:space="preserve"> </m:t>
+            </m:r>
+          </m:e>
+        </m:d>
+        <m:r>
+          <m:rPr>
+            <m:sty m:val="p"/>
+          </m:rPr>
+          <w:rPr>
+            <w:rFonts w:hAnsi="Cambria Math"/>
+          </w:rPr>
+          <m:t>~</m:t>
+        </m:r>
+        <m:r>
+          <m:rPr>
+            <m:sty m:val="p"/>
+          </m:rPr>
+          <m:t xml:space="preserve">( </m:t>
+        </m:r>
+        <m:r>
+          <w:rPr>
+            <w:rFonts w:hAnsi="Cambria Math"/>
+            <w:lang w:eastAsia="en-GB"/>
+          </w:rPr>
+          <m:t>a</m:t>
+        </m:r>
+        <m:r>
+          <m:rPr>
+            <m:sty m:val="p"/>
+          </m:rPr>
+          <m:t>+</m:t>
+        </m:r>
+        <m:r>
+          <w:rPr>
+            <w:rFonts w:hAnsi="Cambria Math"/>
+          </w:rPr>
+          <m:t>β</m:t>
+        </m:r>
+        <m:sSub>
+          <m:sSubPr>
+            <m:ctrlPr>
+              <w:rPr>
+                <w:rFonts w:hAnsi="Cambria Math"/>
+                <w:i/>
+              </w:rPr>
+            </m:ctrlPr>
+          </m:sSubPr>
+          <m:e>
+            <m:r>
+              <w:rPr>
+                <w:rFonts w:hAnsi="Cambria Math"/>
+              </w:rPr>
+              <m:t>n</m:t>
+            </m:r>
+          </m:e>
+          <m:sub>
+            <m:r>
+              <w:rPr>
+                <w:rFonts w:hAnsi="Cambria Math"/>
+              </w:rPr>
+              <m:t>I</m:t>
+            </m:r>
+          </m:sub>
+        </m:sSub>
+        <m:r>
+          <w:rPr>
+            <w:rFonts w:hAnsi="Cambria Math"/>
+          </w:rPr>
+          <m:t>)∆t</m:t>
+        </m:r>
+        <m:r>
+          <m:rPr>
+            <m:sty m:val="p"/>
+          </m:rPr>
+          <m:t xml:space="preserve"> </m:t>
+        </m:r>
+      </m:oMath>
+      <w:r>
+        <w:rPr>
+          <w:rFonts w:ascii="Times New Roman" w:cs="Times New Roman"/>
+        </w:rPr>
+        <w:tab/>
+      </w:r>
+      <w:bookmarkStart w:id="4" w:name="Proba_susceptible_infected"/>
+      <w:r>
+        <w:rPr>
+          <w:rFonts w:ascii="Times New Roman" w:cs="Times New Roman"/>
+        </w:rPr>
+        <w:fldChar w:fldCharType="begin"/>
+      </w:r>
+      <w:r>
+        <w:rPr>
+          <w:rFonts w:ascii="Times New Roman" w:cs="Times New Roman"/>
+        </w:rPr>
+        <w:instrText xml:space="preserve"> SEQ Equation\#"(#)" \* MERGEFORMAT </w:instrText>
+      </w:r>
+      <w:r>
+        <w:rPr>
+          <w:rFonts w:ascii="Times New Roman" w:cs="Times New Roman"/>
+        </w:rPr>
+        <w:fldChar w:fldCharType="separate"/>
+      </w:r>
+      <w:r>
+        <w:rPr>
+          <w:rFonts w:ascii="Times New Roman" w:cs="Times New Roman"/>
+          <w:noProof/>
+        </w:rPr>
+        <w:t>(</w:t>
+      </w:r>
+      <w:r>
+        <w:rPr>
+          <w:rFonts w:ascii="Times New Roman" w:cs="Times New Roman"/>
+          <w:noProof/>
+        </w:rPr>
+        <w:t>3</w:t>
+      </w:r>
+      <w:r>
+        <w:rPr>
+          <w:rFonts w:ascii="Times New Roman" w:cs="Times New Roman"/>
+          <w:noProof/>
+        </w:rPr>
+        <w:t>)</w:t>
+      </w:r>
+      <w:r>
+        <w:rPr>
+          <w:rFonts w:ascii="Times New Roman" w:cs="Times New Roman"/>
+        </w:rPr>
+        <w:fldChar w:fldCharType="end"/>
+      </w:r>
+      <w:bookmarkEnd w:id="4"/>
+    </w:p>
+    <w:p>
+      <w:r>
+        <w:t xml:space="preserve">while the recovery rate can be deduced from the </w:t>
+      </w:r>
+      <w:r>
+        <w:t xml:space="preserve">probability of transition from infected to susceptible after a time </w:t>
+      </w:r>
+      <m:oMath>
+        <m:r>
+          <w:rPr>
+            <w:rFonts w:ascii="Cambria Math" w:hAnsi="Cambria Math"/>
+          </w:rPr>
+          <m:t>∆t</m:t>
+        </m:r>
+      </m:oMath>
+    </w:p>
+    <w:p/>
+    <w:p>
+      <w:pPr>
+        <w:pStyle w:val="Equation"/>
+        <w:rPr>
+          <w:rFonts w:ascii="Times New Roman" w:eastAsia="Times New Roman" w:cs="Times New Roman"/>
+        </w:rPr>
+      </w:pPr>
+      <w:r>
+        <w:rPr>
+          <w:rFonts w:ascii="Times New Roman" w:eastAsia="Times New Roman" w:cs="Times New Roman"/>
+        </w:rPr>
+        <w:tab/>
+      </w:r>
+      <m:oMath>
+        <m:r>
+          <m:rPr>
+            <m:sty m:val="p"/>
+          </m:rPr>
+          <w:rPr>
+            <w:rFonts w:eastAsia="Times New Roman" w:hAnsi="Cambria Math" w:cs="Times New Roman"/>
+          </w:rPr>
+          <m:t>P</m:t>
+        </m:r>
+        <m:d>
+          <m:dPr>
+            <m:ctrlPr>
+              <w:rPr>
+                <w:rFonts w:eastAsia="Times New Roman" w:hAnsi="Cambria Math" w:cs="Times New Roman"/>
+              </w:rPr>
+            </m:ctrlPr>
+          </m:dPr>
+          <m:e>
+            <m:r>
+              <w:rPr>
+                <w:rFonts w:eastAsia="Times New Roman" w:hAnsi="Cambria Math" w:cs="Times New Roman"/>
+              </w:rPr>
+              <m:t>I</m:t>
+            </m:r>
+            <m:r>
+              <m:rPr>
+                <m:sty m:val="p"/>
+              </m:rPr>
+              <w:rPr>
+                <w:rFonts w:eastAsia="Times New Roman" w:hAnsi="Cambria Math" w:cs="Times New Roman"/>
+              </w:rPr>
+              <m:t>→S,∆t</m:t>
+            </m:r>
+            <m:r>
+              <m:rPr>
+                <m:sty m:val="p"/>
+              </m:rPr>
+              <w:rPr>
+                <w:rFonts w:eastAsia="Times New Roman" w:cs="Times New Roman"/>
+              </w:rPr>
+              <m:t xml:space="preserve"> </m:t>
+            </m:r>
+          </m:e>
+        </m:d>
+        <m:r>
+          <m:rPr>
+            <m:sty m:val="p"/>
+          </m:rPr>
+          <w:rPr>
+            <w:rFonts w:eastAsia="Times New Roman" w:hAnsi="Cambria Math" w:cs="Times New Roman"/>
+          </w:rPr>
+          <m:t>~</m:t>
+        </m:r>
+        <m:r>
+          <w:rPr>
+            <w:rFonts w:eastAsia="Times New Roman" w:hAnsi="Cambria Math" w:cs="Times New Roman"/>
+          </w:rPr>
+          <m:t>g</m:t>
+        </m:r>
+        <m:r>
+          <m:rPr>
+            <m:sty m:val="p"/>
+          </m:rPr>
+          <w:rPr>
+            <w:rFonts w:eastAsia="Times New Roman" w:cs="Times New Roman"/>
+          </w:rPr>
+          <m:t xml:space="preserve"> </m:t>
+        </m:r>
+        <m:r>
+          <m:rPr>
+            <m:sty m:val="p"/>
+          </m:rPr>
+          <w:rPr>
+            <w:rFonts w:eastAsia="Times New Roman" w:hAnsi="Cambria Math" w:cs="Times New Roman"/>
+          </w:rPr>
+          <m:t>∆t</m:t>
+        </m:r>
+        <m:r>
+          <m:rPr>
+            <m:sty m:val="p"/>
+          </m:rPr>
+          <w:rPr>
+            <w:rFonts w:eastAsia="Times New Roman" w:cs="Times New Roman"/>
+          </w:rPr>
+          <m:t xml:space="preserve"> </m:t>
+        </m:r>
+      </m:oMath>
+      <w:r>
+        <w:rPr>
+          <w:rFonts w:ascii="Times New Roman" w:eastAsia="Times New Roman" w:cs="Times New Roman"/>
+        </w:rPr>
+        <w:tab/>
+      </w:r>
+      <w:bookmarkStart w:id="5" w:name="Proba_infected_susceptible"/>
+      <w:r>
+        <w:rPr>
+          <w:rFonts w:ascii="Times New Roman" w:eastAsia="Times New Roman" w:cs="Times New Roman"/>
+        </w:rPr>
+        <w:fldChar w:fldCharType="begin"/>
+      </w:r>
+      <w:r>
+        <w:rPr>
+          <w:rFonts w:ascii="Times New Roman" w:eastAsia="Times New Roman" w:cs="Times New Roman"/>
+        </w:rPr>
+        <w:instrText xml:space="preserve"> SEQ Equation\#"(#)" \* MERGEFORMAT </w:instrText>
+      </w:r>
+      <w:r>
+        <w:rPr>
+          <w:rFonts w:ascii="Times New Roman" w:eastAsia="Times New Roman" w:cs="Times New Roman"/>
+        </w:rPr>
+        <w:fldChar w:fldCharType="separate"/>
+      </w:r>
+      <w:r>
+        <w:rPr>
+          <w:rFonts w:ascii="Times New Roman" w:eastAsia="Times New Roman" w:cs="Times New Roman"/>
+          <w:noProof/>
+        </w:rPr>
+        <w:t>(</w:t>
+      </w:r>
+      <w:r>
+        <w:rPr>
+          <w:rFonts w:ascii="Times New Roman" w:eastAsia="Times New Roman" w:cs="Times New Roman"/>
+          <w:noProof/>
+        </w:rPr>
+        <w:t>4</w:t>
+      </w:r>
+      <w:r>
+        <w:rPr>
+          <w:rFonts w:ascii="Times New Roman" w:eastAsia="Times New Roman" w:cs="Times New Roman"/>
+          <w:noProof/>
+        </w:rPr>
+        <w:t>)</w:t>
+      </w:r>
+      <w:r>
+        <w:rPr>
+          <w:rFonts w:ascii="Times New Roman" w:eastAsia="Times New Roman" w:cs="Times New Roman"/>
+        </w:rPr>
+        <w:fldChar w:fldCharType="end"/>
+      </w:r>
+      <w:bookmarkEnd w:id="5"/>
+    </w:p>
+    <w:p>
+      <w:r>
+        <w:t>In addition</w:t>
+      </w:r>
+      <w:r>
+        <w:t>,</w:t>
+      </w:r>
+      <w:r>
+        <w:t xml:space="preserve"> we follow Hill et al. approach and examine how </w:t>
+      </w:r>
+      <w:r>
+        <w:t>a</w:t>
+      </w:r>
+      <w:r>
+        <w:t xml:space="preserve"> contact with </w:t>
+      </w:r>
+      <w:r>
+        <w:t xml:space="preserve">an </w:t>
+      </w:r>
+      <w:r>
+        <w:t>infected persons influenc</w:t>
+      </w:r>
+      <w:r>
+        <w:t xml:space="preserve">e the transition between states keeping in mind </w:t>
+      </w:r>
+      <w:r>
+        <w:t xml:space="preserve">the arguments of </w:t>
+      </w:r>
+      <w:proofErr w:type="spellStart"/>
+      <w:r>
+        <w:t>Shalizi</w:t>
+      </w:r>
+      <w:proofErr w:type="spellEnd"/>
+    </w:p>
+    <w:p>
+      <w:r>
+        <w:t xml:space="preserve">et al. </w:t>
+      </w:r>
+      <w:r>
+        <w:fldChar w:fldCharType="begin" w:fldLock="1"/>
+      </w:r>
+      <w:r>
+        <w:instrText>ADDIN CSL_CITATION { "citationItems" : [ { "id" : "ITEM-1", "itemData" : { "ISSN" : "0049-1241", "author" : [ { "dropping-particle" : "", "family" : "Shalizi", "given" : "Cosma Rohilla", "non-dropping-particle" : "", "parse-names" : false, "suffix" : "" }, { "dropping-particle" : "", "family" : "Thomas", "given" : "Andrew C", "non-dropping-particle" : "", "parse-names" : false, "suffix" : "" } ], "container-title" : "Sociological Methods &amp; Research", "id" : "ITEM-1", "issue" : "2", "issued" : { "date-parts" : [ [ "2011" ] ] }, "page" : "211-239", "publisher" : "Sage Publications", "title" : "Homophily and contagion are generically confounded in observational social network studies", "type" : "article-journal", "volume" : "40" }, "uris" : [ "http://www.mendeley.com/documents/?uuid=41d60618-8e72-438a-ae95-a841a6a49eca" ] } ], "mendeley" : { "previouslyFormattedCitation" : "(Shalizi &amp; Thomas, 2011)" }, "properties" : { "noteIndex" : 0 }, "schema" : "https://github.com/citation-style-language/schema/raw/master/csl-citation.json" }</w:instrText>
+      </w:r>
+      <w:r>
+        <w:fldChar w:fldCharType="separate"/>
+      </w:r>
+      <w:r>
+        <w:rPr>
+          <w:noProof/>
+        </w:rPr>
+        <w:t>(Shalizi &amp; Thomas, 2011)</w:t>
+      </w:r>
+      <w:r>
+        <w:fldChar w:fldCharType="end"/>
+      </w:r>
+      <w:r>
+        <w:t xml:space="preserve"> </w:t>
+      </w:r>
+      <w:r>
+        <w:t xml:space="preserve">that </w:t>
+      </w:r>
+      <w:proofErr w:type="spellStart"/>
+      <w:r>
+        <w:t>homophily</w:t>
+      </w:r>
+      <w:proofErr w:type="spellEnd"/>
+      <w:r>
+        <w:t xml:space="preserve"> or </w:t>
+      </w:r>
+      <w:proofErr w:type="spellStart"/>
+      <w:r>
+        <w:t>covariation</w:t>
+      </w:r>
+      <w:proofErr w:type="spellEnd"/>
+      <w:r>
+        <w:t xml:space="preserve"> of another variable are </w:t>
+      </w:r>
+      <w:r>
+        <w:t>competing with social influence.</w:t>
+      </w:r>
+    </w:p>
+    <w:p/>
+    <w:p/>
+    <w:p>
+      <w:pPr>
+        <w:rPr>
+          <w:oMath/>
+          <w:rFonts w:ascii="Cambria Math" w:hAnsi="Cambria Math"/>
+        </w:rPr>
+      </w:pPr>
+    </w:p>
+    <w:p>
       <w:pPr>
         <w:pStyle w:val="Heading1"/>
-        <w:rPr>
-          <w:lang w:val="fr-FR"/>
-        </w:rPr>
-      </w:pPr>
-      <w:r>
-        <w:rPr>
-          <w:lang w:val="fr-FR"/>
-        </w:rPr>
-        <w:lastRenderedPageBreak/>
+      </w:pPr>
+      <w:r>
         <w:t>Implementation</w:t>
       </w:r>
     </w:p>
-    <w:p>
-      <w:pPr>
-        <w:rPr>
-          <w:lang w:val="fr-FR"/>
-        </w:rPr>
-      </w:pPr>
-    </w:p>
+    <w:p/>
     <w:p>
       <w:pPr>
         <w:pStyle w:val="Heading1"/>
@@ -2005,129 +2665,301 @@
         <w:t>References</w:t>
       </w:r>
     </w:p>
-    <w:p/>
-    <w:p>
-      <w:r>
-        <w:t xml:space="preserve">[1] </w:t>
-      </w:r>
-      <w:r>
-        <w:t xml:space="preserve">Flegal, K. M., Williamson, D. F., Pamuk, E. R., &amp; Rosenberg, H. M. (2004). Estimating deaths attributable to obesity in the United States. </w:t>
+    <w:p>
+      <w:pPr>
+        <w:pStyle w:val="NormalWeb"/>
+        <w:ind w:left="480" w:hanging="480"/>
+        <w:divId w:val="1786265168"/>
+        <w:rPr>
+          <w:noProof/>
+        </w:rPr>
+      </w:pPr>
+      <w:r>
+        <w:rPr>
+          <w:b/>
+        </w:rPr>
+        <w:fldChar w:fldCharType="begin" w:fldLock="1"/>
+      </w:r>
+      <w:r>
+        <w:rPr>
+          <w:b/>
+        </w:rPr>
+        <w:instrText xml:space="preserve">ADDIN Mendeley Bibliography CSL_BIBLIOGRAPHY </w:instrText>
+      </w:r>
+      <w:r>
+        <w:rPr>
+          <w:b/>
+        </w:rPr>
+        <w:fldChar w:fldCharType="separate"/>
+      </w:r>
+      <w:r>
+        <w:rPr>
+          <w:noProof/>
+        </w:rPr>
+        <w:t xml:space="preserve">Aharony, N., Pan, W., Ip, C., Khayal, I., &amp; Pentland, A. (2011). Social fMRI: Investigating and shaping social mechanisms in the real world. </w:t>
       </w:r>
       <w:r>
         <w:rPr>
           <w:i/>
           <w:iCs/>
-        </w:rPr>
-        <w:t>American Journal of Public Health</w:t>
-      </w:r>
-      <w:r>
+          <w:noProof/>
+        </w:rPr>
+        <w:t>Pervasive and Mobile Computing</w:t>
+      </w:r>
+      <w:r>
+        <w:rPr>
+          <w:noProof/>
+        </w:rPr>
         <w:t xml:space="preserve">, </w:t>
       </w:r>
       <w:r>
         <w:rPr>
           <w:i/>
           <w:iCs/>
-        </w:rPr>
-        <w:t>94</w:t>
-      </w:r>
-      <w:r>
-        <w:t>(9), 1486.</w:t>
-      </w:r>
-    </w:p>
-    <w:p>
-      <w:r>
-        <w:t xml:space="preserve">[2] </w:t>
-      </w:r>
-      <w:r>
-        <w:t>http://www.who.int/dietphysicalactivity/en/</w:t>
-      </w:r>
-    </w:p>
-    <w:p>
-      <w:r>
-        <w:t xml:space="preserve">[3] </w:t>
-      </w:r>
-      <w:r>
-        <w:t xml:space="preserve">Hill, A. L., Rand, D. G., Nowak, M. A., &amp; Christakis, N. A. (2010). Infectious disease modeling of social contagion in networks. </w:t>
+          <w:noProof/>
+        </w:rPr>
+        <w:t>7</w:t>
+      </w:r>
+      <w:r>
+        <w:rPr>
+          <w:noProof/>
+        </w:rPr>
+        <w:t>(6), 643–659.</w:t>
+      </w:r>
+    </w:p>
+    <w:p>
+      <w:pPr>
+        <w:pStyle w:val="NormalWeb"/>
+        <w:ind w:left="480" w:hanging="480"/>
+        <w:divId w:val="1786265168"/>
+        <w:rPr>
+          <w:noProof/>
+        </w:rPr>
+      </w:pPr>
+      <w:r>
+        <w:rPr>
+          <w:noProof/>
+        </w:rPr>
+        <w:t xml:space="preserve">Flegal, K. M., Williamson, D. F., Pamuk, E. R., &amp; Rosenberg, H. M. (2004). Estimating deaths attributable to obesity in the United States. </w:t>
       </w:r>
       <w:r>
         <w:rPr>
           <w:i/>
           <w:iCs/>
-        </w:rPr>
-        <w:t>PLoS computational biology</w:t>
-      </w:r>
-      <w:r>
+          <w:noProof/>
+        </w:rPr>
+        <w:t>American Journal of Public Health</w:t>
+      </w:r>
+      <w:r>
+        <w:rPr>
+          <w:noProof/>
+        </w:rPr>
         <w:t xml:space="preserve">, </w:t>
       </w:r>
       <w:r>
         <w:rPr>
           <w:i/>
           <w:iCs/>
-        </w:rPr>
-        <w:t>6</w:t>
-      </w:r>
-      <w:r>
-        <w:t>(11), e1000968.</w:t>
-      </w:r>
-    </w:p>
-    <w:p>
-      <w:r>
-        <w:t xml:space="preserve">[4] </w:t>
-      </w:r>
-      <w:r>
-        <w:t xml:space="preserve">Smith, K. P., &amp; Christakis, N. A. (2008). Social networks and health. </w:t>
-      </w:r>
-      <w:r>
-        <w:rPr>
-          <w:i/>
-        </w:rPr>
-        <w:t>Annu. Rev. Sociol</w:t>
-      </w:r>
-      <w:r>
-        <w:t>, 34, 405-429.</w:t>
-      </w:r>
-    </w:p>
-    <w:p>
-      <w:r>
-        <w:t>[</w:t>
-      </w:r>
-      <w:r>
-        <w:t>5</w:t>
-      </w:r>
-      <w:r>
-        <w:t>]</w:t>
-      </w:r>
-      <w:r>
-        <w:t xml:space="preserve"> </w:t>
-      </w:r>
-      <w:r>
-        <w:t xml:space="preserve">Aharony, N., Pan, W., Ip, C., Khayal, I., &amp; Pentland, A. (2011). Social fMRI: Investigating and shaping social mechanisms in the real world. </w:t>
+          <w:noProof/>
+        </w:rPr>
+        <w:t>94</w:t>
+      </w:r>
+      <w:r>
+        <w:rPr>
+          <w:noProof/>
+        </w:rPr>
+        <w:t>(9), 1486.</w:t>
+      </w:r>
+    </w:p>
+    <w:p>
+      <w:pPr>
+        <w:pStyle w:val="NormalWeb"/>
+        <w:ind w:left="480" w:hanging="480"/>
+        <w:divId w:val="1786265168"/>
+        <w:rPr>
+          <w:noProof/>
+        </w:rPr>
+      </w:pPr>
+      <w:r>
+        <w:rPr>
+          <w:noProof/>
+        </w:rPr>
+        <w:lastRenderedPageBreak/>
+        <w:t xml:space="preserve">Hill, A. L., Rand, D. G., Nowak, M. A., &amp; Christakis, N. A. (2010). Infectious disease modeling of social contagion in networks. </w:t>
       </w:r>
       <w:r>
         <w:rPr>
           <w:i/>
           <w:iCs/>
-        </w:rPr>
-        <w:t>Pervasive and Mobile Computing</w:t>
-      </w:r>
-      <w:r>
+          <w:noProof/>
+        </w:rPr>
+        <w:t>PLoS Computational Biology</w:t>
+      </w:r>
+      <w:r>
+        <w:rPr>
+          <w:noProof/>
+        </w:rPr>
         <w:t xml:space="preserve">, </w:t>
       </w:r>
       <w:r>
         <w:rPr>
           <w:i/>
           <w:iCs/>
-        </w:rPr>
-        <w:t>7</w:t>
-      </w:r>
-      <w:r>
-        <w:t>(6), 643-659.</w:t>
-      </w:r>
-    </w:p>
-    <w:p>
-      <w:pPr>
-        <w:pStyle w:val="Heading1"/>
-      </w:pPr>
+          <w:noProof/>
+        </w:rPr>
+        <w:t>6</w:t>
+      </w:r>
+      <w:r>
+        <w:rPr>
+          <w:noProof/>
+        </w:rPr>
+        <w:t>(11), e1000968.</w:t>
+      </w:r>
+    </w:p>
+    <w:p>
+      <w:pPr>
+        <w:pStyle w:val="NormalWeb"/>
+        <w:ind w:left="480" w:hanging="480"/>
+        <w:divId w:val="1786265168"/>
+        <w:rPr>
+          <w:noProof/>
+        </w:rPr>
+      </w:pPr>
+      <w:r>
+        <w:rPr>
+          <w:noProof/>
+        </w:rPr>
+        <w:t xml:space="preserve">Kermack, W. O., &amp; McKendrick, A. G. (1932). Contributions to the mathematical theory of epidemics. II. The problem of endemicity. </w:t>
+      </w:r>
+      <w:r>
+        <w:rPr>
+          <w:i/>
+          <w:iCs/>
+          <w:noProof/>
+        </w:rPr>
+        <w:t>Proceedings of the Royal Society of London. Series A</w:t>
+      </w:r>
+      <w:r>
+        <w:rPr>
+          <w:noProof/>
+        </w:rPr>
+        <w:t xml:space="preserve">, </w:t>
+      </w:r>
+      <w:r>
+        <w:rPr>
+          <w:i/>
+          <w:iCs/>
+          <w:noProof/>
+        </w:rPr>
+        <w:t>138</w:t>
+      </w:r>
+      <w:r>
+        <w:rPr>
+          <w:noProof/>
+        </w:rPr>
+        <w:t>(834), 55–83.</w:t>
+      </w:r>
+    </w:p>
+    <w:p>
+      <w:pPr>
+        <w:pStyle w:val="NormalWeb"/>
+        <w:ind w:left="480" w:hanging="480"/>
+        <w:divId w:val="1786265168"/>
+        <w:rPr>
+          <w:noProof/>
+        </w:rPr>
+      </w:pPr>
+      <w:r>
+        <w:rPr>
+          <w:noProof/>
+        </w:rPr>
+        <w:t xml:space="preserve">Shalizi, C. R., &amp; Thomas, A. C. (2011). Homophily and contagion are generically confounded in observational social network studies. </w:t>
+      </w:r>
+      <w:r>
+        <w:rPr>
+          <w:i/>
+          <w:iCs/>
+          <w:noProof/>
+        </w:rPr>
+        <w:t>Sociological Methods &amp; Research</w:t>
+      </w:r>
+      <w:r>
+        <w:rPr>
+          <w:noProof/>
+        </w:rPr>
+        <w:t xml:space="preserve">, </w:t>
+      </w:r>
+      <w:r>
+        <w:rPr>
+          <w:i/>
+          <w:iCs/>
+          <w:noProof/>
+        </w:rPr>
+        <w:t>40</w:t>
+      </w:r>
+      <w:r>
+        <w:rPr>
+          <w:noProof/>
+        </w:rPr>
+        <w:t>(2), 211–239.</w:t>
+      </w:r>
+    </w:p>
+    <w:p>
+      <w:pPr>
+        <w:pStyle w:val="NormalWeb"/>
+        <w:ind w:left="480" w:hanging="480"/>
+        <w:divId w:val="1786265168"/>
+        <w:rPr>
+          <w:noProof/>
+        </w:rPr>
+      </w:pPr>
+      <w:r>
+        <w:rPr>
+          <w:noProof/>
+        </w:rPr>
+        <w:t xml:space="preserve">Smith, K. P., &amp; Christakis, N. A. (2008). Social networks and health. </w:t>
+      </w:r>
+      <w:r>
+        <w:rPr>
+          <w:i/>
+          <w:iCs/>
+          <w:noProof/>
+        </w:rPr>
+        <w:t>Annu. Rev. Sociol</w:t>
+      </w:r>
+      <w:r>
+        <w:rPr>
+          <w:noProof/>
+        </w:rPr>
+        <w:t xml:space="preserve">, </w:t>
+      </w:r>
+      <w:r>
+        <w:rPr>
+          <w:i/>
+          <w:iCs/>
+          <w:noProof/>
+        </w:rPr>
+        <w:t>34</w:t>
+      </w:r>
+      <w:r>
+        <w:rPr>
+          <w:noProof/>
+        </w:rPr>
+        <w:t>, 405–429.</w:t>
+      </w:r>
+    </w:p>
+    <w:p>
+      <w:pPr>
+        <w:pStyle w:val="NormalWeb"/>
+        <w:ind w:left="480" w:hanging="480"/>
+        <w:divId w:val="561253757"/>
+      </w:pPr>
+      <w:r>
+        <w:rPr>
+          <w:b/>
+        </w:rPr>
+        <w:fldChar w:fldCharType="end"/>
+      </w:r>
     </w:p>
     <w:sectPr>
       <w:pgSz w:w="12240" w:h="15840"/>
@@ -2527,6 +3359,20 @@
       <w:color w:val="808080"/>
     </w:rPr>
   </w:style>
+  <w:style w:type="paragraph" w:styleId="NormalWeb">
+    <w:name w:val="Normal (Web)"/>
+    <w:basedOn w:val="Normal"/>
+    <w:uiPriority w:val="99"/>
+    <w:unhideWhenUsed/>
+    <w:rsid w:val="003068E9"/>
+    <w:pPr>
+      <w:spacing w:before="100" w:beforeAutospacing="1" w:after="100" w:afterAutospacing="1"/>
+    </w:pPr>
+    <w:rPr>
+      <w:rFonts w:eastAsiaTheme="minorEastAsia"/>
+      <w:lang w:eastAsia="en-GB"/>
+    </w:rPr>
+  </w:style>
 </w:styles>
 </file>
 
@@ -2818,7 +3664,7 @@
 </file>
 
 <file path=customXml/itemProps1.xml><?xml version="1.0" encoding="utf-8"?>
-<ds:datastoreItem xmlns:ds="http://schemas.openxmlformats.org/officeDocument/2006/customXml" ds:itemID="{DA808367-0D72-42AD-81A3-0668E1F76D09}">
+<ds:datastoreItem xmlns:ds="http://schemas.openxmlformats.org/officeDocument/2006/customXml" ds:itemID="{EFBC64A5-F5F3-4922-90B6-9DF869546DF5}">
   <ds:schemaRefs>
     <ds:schemaRef ds:uri="http://schemas.openxmlformats.org/officeDocument/2006/bibliography"/>
   </ds:schemaRefs>

</xml_diff>

<commit_message>
Global clustering copyright SOMS ETH
</commit_message>
<xml_diff>
--- a/doc/word/report-Introduction.docx
+++ b/doc/word/report-Introduction.docx
@@ -614,31 +614,7 @@
           <w:sz w:val="32"/>
           <w:szCs w:val="32"/>
         </w:rPr>
-        <w:t xml:space="preserve">It can be printed as </w:t>
-      </w:r>
-      <w:proofErr w:type="spellStart"/>
-      <w:r>
-        <w:rPr>
-          <w:rFonts w:ascii="Arial" w:hAnsi="Arial"/>
-          <w:b/>
-          <w:color w:val="FF0000"/>
-          <w:kern w:val="32"/>
-          <w:sz w:val="32"/>
-          <w:szCs w:val="32"/>
-        </w:rPr>
-        <w:t>pdf</w:t>
-      </w:r>
-      <w:proofErr w:type="spellEnd"/>
-      <w:r>
-        <w:rPr>
-          <w:rFonts w:ascii="Arial" w:hAnsi="Arial"/>
-          <w:b/>
-          <w:color w:val="FF0000"/>
-          <w:kern w:val="32"/>
-          <w:sz w:val="32"/>
-          <w:szCs w:val="32"/>
-        </w:rPr>
-        <w:t xml:space="preserve"> and should be filled out in handwriting.</w:t>
+        <w:t>It can be printed as pdf and should be filled out in handwriting.</w:t>
       </w:r>
     </w:p>
     <w:p>
@@ -947,15 +923,7 @@
         <w:t xml:space="preserve"> </w:t>
       </w:r>
       <w:r>
-        <w:t>have studied the social contagion of obesity which differs from traditional epidemiological disease. Hill et al. have introduced a new model (</w:t>
-      </w:r>
-      <w:proofErr w:type="spellStart"/>
-      <w:r>
-        <w:t>SISa</w:t>
-      </w:r>
-      <w:proofErr w:type="spellEnd"/>
-      <w:r>
-        <w:t xml:space="preserve">) derived from the classic SIS disease model in which they allow for automatic non-social infection. </w:t>
+        <w:t xml:space="preserve">have studied the social contagion of obesity which differs from traditional epidemiological disease. Hill et al. have introduced a new model (SISa) derived from the classic SIS disease model in which they allow for automatic non-social infection. </w:t>
       </w:r>
       <w:r>
         <w:rPr>
@@ -1013,24 +981,14 @@
         <w:t xml:space="preserve"> among others</w:t>
       </w:r>
       <w:r>
-        <w:t xml:space="preserve">  have revealed the importance of the social environment associated with the physical environment as a factor of good health hinting at public health interventions which should elaborated in harmony with the social network. Before Hill et al., epidemiological were applied to study social contagion and may fail to capture automatic infection. Hill et al. extend economic diffusion models by including the possibility of recovery. We will apply the </w:t>
-      </w:r>
-      <w:proofErr w:type="spellStart"/>
-      <w:r>
-        <w:t>SISa</w:t>
-      </w:r>
-      <w:proofErr w:type="spellEnd"/>
-      <w:r>
-        <w:t xml:space="preserve"> model to a new dataset collected by</w:t>
+        <w:t xml:space="preserve">  have revealed the importance of the social environment associated with the physical environment as a factor of good health hinting at public health interventions which should elaborated in harmony with the social network. Before Hill et al., epidemiological were applied to study social contagion and may fail to capture automatic infection. Hill et al. extend economic diffusion models by including the possibility of recovery. We will apply the SISa model to a new dataset collected by</w:t>
       </w:r>
       <w:r>
         <w:t xml:space="preserve"> </w:t>
       </w:r>
-      <w:proofErr w:type="spellStart"/>
       <w:r>
         <w:t>Aharony</w:t>
       </w:r>
-      <w:proofErr w:type="spellEnd"/>
       <w:r>
         <w:t xml:space="preserve"> et al. </w:t>
       </w:r>
@@ -1082,35 +1040,20 @@
       <w:r>
         <w:t xml:space="preserve">We evaluate different social intervention schemes proposed by </w:t>
       </w:r>
-      <w:proofErr w:type="spellStart"/>
+      <w:r>
+        <w:t xml:space="preserve">Aharony </w:t>
+      </w:r>
+      <w:r>
+        <w:t>et al. We use a subset of the "Friends and Family" dataset where</w:t>
+      </w:r>
+      <w:r>
+        <w:t xml:space="preserve"> </w:t>
+      </w:r>
       <w:r>
         <w:t>Aharony</w:t>
       </w:r>
-      <w:proofErr w:type="spellEnd"/>
-      <w:r>
-        <w:t xml:space="preserve"> </w:t>
-      </w:r>
-      <w:r>
-        <w:t>et al. We use a subset of the "Friends and Family" dataset where</w:t>
-      </w:r>
-      <w:r>
-        <w:t xml:space="preserve"> </w:t>
-      </w:r>
-      <w:proofErr w:type="spellStart"/>
-      <w:r>
-        <w:t>Aharony</w:t>
-      </w:r>
-      <w:proofErr w:type="spellEnd"/>
-      <w:r>
-        <w:t xml:space="preserve"> et al. have deployed a sensing system over 15 months to follow 130 adult members and collected their physical activity, their weight and their friendship status. They implemented three intervention schemes: (</w:t>
-      </w:r>
-      <w:proofErr w:type="spellStart"/>
-      <w:r>
-        <w:t>i</w:t>
-      </w:r>
-      <w:proofErr w:type="spellEnd"/>
-      <w:r>
-        <w:t>) Control:</w:t>
+      <w:r>
+        <w:t xml:space="preserve"> et al. have deployed a sensing system over 15 months to follow 130 adult members and collected their physical activity, their weight and their friendship status. They implemented three intervention schemes: (i) Control:</w:t>
       </w:r>
       <w:r>
         <w:t xml:space="preserve"> </w:t>
@@ -1392,35 +1335,7 @@
         <w:rPr>
           <w:lang w:eastAsia="en-GB"/>
         </w:rPr>
-        <w:t xml:space="preserve">The SIS model is an adaptation of the SIR model developed </w:t>
-      </w:r>
-      <w:proofErr w:type="spellStart"/>
-      <w:r>
-        <w:rPr>
-          <w:lang w:eastAsia="en-GB"/>
-        </w:rPr>
-        <w:t>Kermack</w:t>
-      </w:r>
-      <w:proofErr w:type="spellEnd"/>
-      <w:r>
-        <w:rPr>
-          <w:lang w:eastAsia="en-GB"/>
-        </w:rPr>
-        <w:t xml:space="preserve"> and </w:t>
-      </w:r>
-      <w:proofErr w:type="spellStart"/>
-      <w:r>
-        <w:rPr>
-          <w:lang w:eastAsia="en-GB"/>
-        </w:rPr>
-        <w:t>McKendrick</w:t>
-      </w:r>
-      <w:proofErr w:type="spellEnd"/>
-      <w:r>
-        <w:rPr>
-          <w:lang w:eastAsia="en-GB"/>
-        </w:rPr>
-        <w:t xml:space="preserve"> </w:t>
+        <w:t xml:space="preserve">The SIS model is an adaptation of the SIR model developed Kermack and McKendrick </w:t>
       </w:r>
       <w:r>
         <w:rPr>
@@ -2542,13 +2457,8 @@
         <w:t xml:space="preserve">e the transition between states keeping in mind </w:t>
       </w:r>
       <w:r>
-        <w:t xml:space="preserve">the arguments of </w:t>
-      </w:r>
-      <w:proofErr w:type="spellStart"/>
-      <w:r>
-        <w:t>Shalizi</w:t>
-      </w:r>
-      <w:proofErr w:type="spellEnd"/>
+        <w:t>the arguments of Shalizi</w:t>
+      </w:r>
     </w:p>
     <w:p>
       <w:r>
@@ -2576,23 +2486,7 @@
         <w:t xml:space="preserve"> </w:t>
       </w:r>
       <w:r>
-        <w:t xml:space="preserve">that </w:t>
-      </w:r>
-      <w:proofErr w:type="spellStart"/>
-      <w:r>
-        <w:t>homophily</w:t>
-      </w:r>
-      <w:proofErr w:type="spellEnd"/>
-      <w:r>
-        <w:t xml:space="preserve"> or </w:t>
-      </w:r>
-      <w:proofErr w:type="spellStart"/>
-      <w:r>
-        <w:t>covariation</w:t>
-      </w:r>
-      <w:proofErr w:type="spellEnd"/>
-      <w:r>
-        <w:t xml:space="preserve"> of another variable are </w:t>
+        <w:t xml:space="preserve">that homophily or covariation of another variable are </w:t>
       </w:r>
       <w:r>
         <w:t>competing with social influence.</w:t>
@@ -2610,21 +2504,7 @@
         <w:rPr>
           <w:color w:val="FF0000"/>
         </w:rPr>
-        <w:t xml:space="preserve">[Paragraph on </w:t>
-      </w:r>
-      <w:proofErr w:type="spellStart"/>
-      <w:r>
-        <w:rPr>
-          <w:color w:val="FF0000"/>
-        </w:rPr>
-        <w:t>assertivity</w:t>
-      </w:r>
-      <w:proofErr w:type="spellEnd"/>
-      <w:r>
-        <w:rPr>
-          <w:color w:val="FF0000"/>
-        </w:rPr>
-        <w:t>]</w:t>
+        <w:t>[Paragraph on assertivity]</w:t>
       </w:r>
     </w:p>
     <w:p>
@@ -2661,60 +2541,485 @@
         <w:rPr>
           <w:color w:val="FF0000"/>
         </w:rPr>
-        <w:t xml:space="preserve">[Paragraph on regression to find coefficients of </w:t>
-      </w:r>
-      <w:proofErr w:type="spellStart"/>
+        <w:t>[Paragraph on regression to find coefficients of SISa model]</w:t>
+      </w:r>
+    </w:p>
+    <w:p/>
+    <w:p>
+      <w:pPr>
+        <w:pStyle w:val="Heading1"/>
+      </w:pPr>
+      <w:r>
+        <w:t>Simulation Results and Discussion</w:t>
+      </w:r>
+    </w:p>
+    <w:p/>
+    <w:p>
+      <w:r>
+        <w:t xml:space="preserve">The Friends and Family </w:t>
+      </w:r>
+      <w:r>
+        <w:t xml:space="preserve">close friends distribution varies across time as the self perceived closeness is measured at four different times. </w:t>
+      </w:r>
+      <w:r>
+        <w:t xml:space="preserve">It </w:t>
+      </w:r>
+      <w:r>
+        <w:t>consists</w:t>
+      </w:r>
+      <w:r>
+        <w:t xml:space="preserve"> of </w:t>
+      </w:r>
       <w:r>
         <w:rPr>
           <w:color w:val="FF0000"/>
         </w:rPr>
-        <w:t>SISa</w:t>
-      </w:r>
-      <w:proofErr w:type="spellEnd"/>
-      <w:r>
+        <w:t>[number of nodes]</w:t>
+      </w:r>
+      <w:r>
+        <w:t xml:space="preserve"> nodes. </w:t>
+      </w:r>
+      <w:r>
+        <w:t xml:space="preserve">The degree distribution are shown in </w:t>
+      </w:r>
+      <w:r>
+        <w:t xml:space="preserve"> </w:t>
+      </w:r>
+      <w:r>
+        <w:t>with t</w:t>
+      </w:r>
+      <w:r>
+        <w:t>he average</w:t>
+      </w:r>
+      <w:r>
+        <w:t xml:space="preserve"> </w:t>
+      </w:r>
+      <w:r>
+        <w:t>degree distribution is quite stable over the four period of measurement standing at 9.0</w:t>
+      </w:r>
+      <w:r>
+        <w:t>, 9.1, 7.9 and 9.6 for t=1...4.</w:t>
+      </w:r>
+    </w:p>
+    <w:p/>
+    <w:tbl>
+      <w:tblPr>
+        <w:tblStyle w:val="TableGrid"/>
+        <w:tblW w:w="0" w:type="auto"/>
+        <w:tblBorders>
+          <w:top w:val="none" w:sz="0" w:space="0" w:color="auto"/>
+          <w:left w:val="none" w:sz="0" w:space="0" w:color="auto"/>
+          <w:bottom w:val="none" w:sz="0" w:space="0" w:color="auto"/>
+          <w:right w:val="none" w:sz="0" w:space="0" w:color="auto"/>
+          <w:insideH w:val="none" w:sz="0" w:space="0" w:color="auto"/>
+          <w:insideV w:val="none" w:sz="0" w:space="0" w:color="auto"/>
+        </w:tblBorders>
+        <w:tblLook w:val="04A0"/>
+      </w:tblPr>
+      <w:tblGrid>
+        <w:gridCol w:w="4393"/>
+        <w:gridCol w:w="4463"/>
+      </w:tblGrid>
+      <w:tr>
+        <w:tc>
+          <w:tcPr>
+            <w:tcW w:w="4428" w:type="dxa"/>
+          </w:tcPr>
+          <w:p>
+            <w:r>
+              <w:rPr>
+                <w:noProof/>
+                <w:lang w:eastAsia="en-GB"/>
+              </w:rPr>
+              <w:lastRenderedPageBreak/>
+              <w:drawing>
+                <wp:inline distT="0" distB="0" distL="0" distR="0">
+                  <wp:extent cx="2806700" cy="2105025"/>
+                  <wp:effectExtent l="0" t="0" r="0" b="0"/>
+                  <wp:docPr id="2" name="Picture 1"/>
+                  <wp:cNvGraphicFramePr>
+                    <a:graphicFrameLocks xmlns:a="http://schemas.openxmlformats.org/drawingml/2006/main" noChangeAspect="1"/>
+                  </wp:cNvGraphicFramePr>
+                  <a:graphic xmlns:a="http://schemas.openxmlformats.org/drawingml/2006/main">
+                    <a:graphicData uri="http://schemas.openxmlformats.org/drawingml/2006/picture">
+                      <pic:pic xmlns:pic="http://schemas.openxmlformats.org/drawingml/2006/picture">
+                        <pic:nvPicPr>
+                          <pic:cNvPr id="0" name="Picture 1"/>
+                          <pic:cNvPicPr>
+                            <a:picLocks noChangeAspect="1" noChangeArrowheads="1"/>
+                          </pic:cNvPicPr>
+                        </pic:nvPicPr>
+                        <pic:blipFill>
+                          <a:blip r:embed="rId6"/>
+                          <a:srcRect/>
+                          <a:stretch>
+                            <a:fillRect/>
+                          </a:stretch>
+                        </pic:blipFill>
+                        <pic:spPr bwMode="auto">
+                          <a:xfrm>
+                            <a:off x="0" y="0"/>
+                            <a:ext cx="2809510" cy="2107132"/>
+                          </a:xfrm>
+                          <a:prstGeom prst="rect">
+                            <a:avLst/>
+                          </a:prstGeom>
+                          <a:noFill/>
+                          <a:ln w="9525">
+                            <a:noFill/>
+                            <a:miter lim="800000"/>
+                            <a:headEnd/>
+                            <a:tailEnd/>
+                          </a:ln>
+                        </pic:spPr>
+                      </pic:pic>
+                    </a:graphicData>
+                  </a:graphic>
+                </wp:inline>
+              </w:drawing>
+            </w:r>
+          </w:p>
+        </w:tc>
+        <w:tc>
+          <w:tcPr>
+            <w:tcW w:w="4428" w:type="dxa"/>
+          </w:tcPr>
+          <w:p>
+            <w:r>
+              <w:rPr>
+                <w:noProof/>
+                <w:lang w:eastAsia="en-GB"/>
+              </w:rPr>
+              <w:drawing>
+                <wp:inline distT="0" distB="0" distL="0" distR="0">
+                  <wp:extent cx="2806700" cy="2105025"/>
+                  <wp:effectExtent l="0" t="0" r="0" b="0"/>
+                  <wp:docPr id="3" name="Picture 2"/>
+                  <wp:cNvGraphicFramePr>
+                    <a:graphicFrameLocks xmlns:a="http://schemas.openxmlformats.org/drawingml/2006/main" noChangeAspect="1"/>
+                  </wp:cNvGraphicFramePr>
+                  <a:graphic xmlns:a="http://schemas.openxmlformats.org/drawingml/2006/main">
+                    <a:graphicData uri="http://schemas.openxmlformats.org/drawingml/2006/picture">
+                      <pic:pic xmlns:pic="http://schemas.openxmlformats.org/drawingml/2006/picture">
+                        <pic:nvPicPr>
+                          <pic:cNvPr id="0" name="Picture 2"/>
+                          <pic:cNvPicPr>
+                            <a:picLocks noChangeAspect="1" noChangeArrowheads="1"/>
+                          </pic:cNvPicPr>
+                        </pic:nvPicPr>
+                        <pic:blipFill>
+                          <a:blip r:embed="rId7"/>
+                          <a:srcRect/>
+                          <a:stretch>
+                            <a:fillRect/>
+                          </a:stretch>
+                        </pic:blipFill>
+                        <pic:spPr bwMode="auto">
+                          <a:xfrm>
+                            <a:off x="0" y="0"/>
+                            <a:ext cx="2810457" cy="2107843"/>
+                          </a:xfrm>
+                          <a:prstGeom prst="rect">
+                            <a:avLst/>
+                          </a:prstGeom>
+                          <a:noFill/>
+                          <a:ln w="9525">
+                            <a:noFill/>
+                            <a:miter lim="800000"/>
+                            <a:headEnd/>
+                            <a:tailEnd/>
+                          </a:ln>
+                        </pic:spPr>
+                      </pic:pic>
+                    </a:graphicData>
+                  </a:graphic>
+                </wp:inline>
+              </w:drawing>
+            </w:r>
+          </w:p>
+        </w:tc>
+      </w:tr>
+      <w:tr>
+        <w:tc>
+          <w:tcPr>
+            <w:tcW w:w="4428" w:type="dxa"/>
+          </w:tcPr>
+          <w:p>
+            <w:r>
+              <w:rPr>
+                <w:noProof/>
+                <w:lang w:eastAsia="en-GB"/>
+              </w:rPr>
+              <w:drawing>
+                <wp:inline distT="0" distB="0" distL="0" distR="0">
+                  <wp:extent cx="2809875" cy="2107407"/>
+                  <wp:effectExtent l="0" t="0" r="0" b="0"/>
+                  <wp:docPr id="4" name="Picture 3"/>
+                  <wp:cNvGraphicFramePr>
+                    <a:graphicFrameLocks xmlns:a="http://schemas.openxmlformats.org/drawingml/2006/main" noChangeAspect="1"/>
+                  </wp:cNvGraphicFramePr>
+                  <a:graphic xmlns:a="http://schemas.openxmlformats.org/drawingml/2006/main">
+                    <a:graphicData uri="http://schemas.openxmlformats.org/drawingml/2006/picture">
+                      <pic:pic xmlns:pic="http://schemas.openxmlformats.org/drawingml/2006/picture">
+                        <pic:nvPicPr>
+                          <pic:cNvPr id="0" name="Picture 3"/>
+                          <pic:cNvPicPr>
+                            <a:picLocks noChangeAspect="1" noChangeArrowheads="1"/>
+                          </pic:cNvPicPr>
+                        </pic:nvPicPr>
+                        <pic:blipFill>
+                          <a:blip r:embed="rId8"/>
+                          <a:srcRect/>
+                          <a:stretch>
+                            <a:fillRect/>
+                          </a:stretch>
+                        </pic:blipFill>
+                        <pic:spPr bwMode="auto">
+                          <a:xfrm>
+                            <a:off x="0" y="0"/>
+                            <a:ext cx="2817432" cy="2113075"/>
+                          </a:xfrm>
+                          <a:prstGeom prst="rect">
+                            <a:avLst/>
+                          </a:prstGeom>
+                          <a:noFill/>
+                          <a:ln w="9525">
+                            <a:noFill/>
+                            <a:miter lim="800000"/>
+                            <a:headEnd/>
+                            <a:tailEnd/>
+                          </a:ln>
+                        </pic:spPr>
+                      </pic:pic>
+                    </a:graphicData>
+                  </a:graphic>
+                </wp:inline>
+              </w:drawing>
+            </w:r>
+          </w:p>
+        </w:tc>
+        <w:tc>
+          <w:tcPr>
+            <w:tcW w:w="4428" w:type="dxa"/>
+          </w:tcPr>
+          <w:p>
+            <w:pPr>
+              <w:keepNext/>
+            </w:pPr>
+            <w:r>
+              <w:rPr>
+                <w:noProof/>
+                <w:lang w:eastAsia="en-GB"/>
+              </w:rPr>
+              <w:drawing>
+                <wp:inline distT="0" distB="0" distL="0" distR="0">
+                  <wp:extent cx="2857500" cy="2143125"/>
+                  <wp:effectExtent l="0" t="0" r="0" b="0"/>
+                  <wp:docPr id="5" name="Picture 4"/>
+                  <wp:cNvGraphicFramePr>
+                    <a:graphicFrameLocks xmlns:a="http://schemas.openxmlformats.org/drawingml/2006/main" noChangeAspect="1"/>
+                  </wp:cNvGraphicFramePr>
+                  <a:graphic xmlns:a="http://schemas.openxmlformats.org/drawingml/2006/main">
+                    <a:graphicData uri="http://schemas.openxmlformats.org/drawingml/2006/picture">
+                      <pic:pic xmlns:pic="http://schemas.openxmlformats.org/drawingml/2006/picture">
+                        <pic:nvPicPr>
+                          <pic:cNvPr id="0" name="Picture 4"/>
+                          <pic:cNvPicPr>
+                            <a:picLocks noChangeAspect="1" noChangeArrowheads="1"/>
+                          </pic:cNvPicPr>
+                        </pic:nvPicPr>
+                        <pic:blipFill>
+                          <a:blip r:embed="rId9"/>
+                          <a:srcRect/>
+                          <a:stretch>
+                            <a:fillRect/>
+                          </a:stretch>
+                        </pic:blipFill>
+                        <pic:spPr bwMode="auto">
+                          <a:xfrm>
+                            <a:off x="0" y="0"/>
+                            <a:ext cx="2857500" cy="2143125"/>
+                          </a:xfrm>
+                          <a:prstGeom prst="rect">
+                            <a:avLst/>
+                          </a:prstGeom>
+                          <a:noFill/>
+                          <a:ln w="9525">
+                            <a:noFill/>
+                            <a:miter lim="800000"/>
+                            <a:headEnd/>
+                            <a:tailEnd/>
+                          </a:ln>
+                        </pic:spPr>
+                      </pic:pic>
+                    </a:graphicData>
+                  </a:graphic>
+                </wp:inline>
+              </w:drawing>
+            </w:r>
+          </w:p>
+        </w:tc>
+      </w:tr>
+    </w:tbl>
+    <w:p>
+      <w:pPr>
+        <w:pStyle w:val="Caption"/>
+      </w:pPr>
+      <w:bookmarkStart w:id="6" w:name="_Ref386577152"/>
+      <w:r>
+        <w:t xml:space="preserve">Figure </w:t>
+      </w:r>
+      <w:fldSimple w:instr=" SEQ Figure \* ARABIC ">
+        <w:r>
+          <w:rPr>
+            <w:noProof/>
+          </w:rPr>
+          <w:t>1</w:t>
+        </w:r>
+      </w:fldSimple>
+      <w:bookmarkEnd w:id="6"/>
+      <w:r>
+        <w:t>: Average degree distribution of close friends for t=1...4</w:t>
+      </w:r>
+    </w:p>
+    <w:p>
+      <w:r>
+        <w:t xml:space="preserve">The Friends and Family network appears to be assortative as shown in </w:t>
+      </w:r>
+      <w:r>
+        <w:fldChar w:fldCharType="begin"/>
+      </w:r>
+      <w:r>
+        <w:instrText xml:space="preserve"> REF _Ref386579732 \h </w:instrText>
+      </w:r>
+      <w:r>
+        <w:fldChar w:fldCharType="separate"/>
+      </w:r>
+      <w:r>
+        <w:t xml:space="preserve">Figure </w:t>
+      </w:r>
+      <w:r>
+        <w:rPr>
+          <w:noProof/>
+        </w:rPr>
+        <w:t>2</w:t>
+      </w:r>
+      <w:r>
+        <w:fldChar w:fldCharType="end"/>
+      </w:r>
+      <w:r>
+        <w:t>.</w:t>
+      </w:r>
+    </w:p>
+    <w:p>
+      <w:r>
+        <w:t xml:space="preserve"> </w:t>
+      </w:r>
+    </w:p>
+    <w:p>
+      <w:pPr>
+        <w:keepNext/>
+        <w:jc w:val="center"/>
+      </w:pPr>
+      <w:r>
+        <w:rPr>
+          <w:noProof/>
+          <w:lang w:eastAsia="en-GB"/>
+        </w:rPr>
+        <w:drawing>
+          <wp:inline distT="0" distB="0" distL="0" distR="0">
+            <wp:extent cx="2952750" cy="2214562"/>
+            <wp:effectExtent l="0" t="0" r="0" b="0"/>
+            <wp:docPr id="11" name="Picture 6"/>
+            <wp:cNvGraphicFramePr>
+              <a:graphicFrameLocks xmlns:a="http://schemas.openxmlformats.org/drawingml/2006/main" noChangeAspect="1"/>
+            </wp:cNvGraphicFramePr>
+            <a:graphic xmlns:a="http://schemas.openxmlformats.org/drawingml/2006/main">
+              <a:graphicData uri="http://schemas.openxmlformats.org/drawingml/2006/picture">
+                <pic:pic xmlns:pic="http://schemas.openxmlformats.org/drawingml/2006/picture">
+                  <pic:nvPicPr>
+                    <pic:cNvPr id="0" name="Picture 6"/>
+                    <pic:cNvPicPr>
+                      <a:picLocks noChangeAspect="1" noChangeArrowheads="1"/>
+                    </pic:cNvPicPr>
+                  </pic:nvPicPr>
+                  <pic:blipFill>
+                    <a:blip r:embed="rId10"/>
+                    <a:srcRect/>
+                    <a:stretch>
+                      <a:fillRect/>
+                    </a:stretch>
+                  </pic:blipFill>
+                  <pic:spPr bwMode="auto">
+                    <a:xfrm>
+                      <a:off x="0" y="0"/>
+                      <a:ext cx="2958836" cy="2219127"/>
+                    </a:xfrm>
+                    <a:prstGeom prst="rect">
+                      <a:avLst/>
+                    </a:prstGeom>
+                    <a:noFill/>
+                    <a:ln w="9525">
+                      <a:noFill/>
+                      <a:miter lim="800000"/>
+                      <a:headEnd/>
+                      <a:tailEnd/>
+                    </a:ln>
+                  </pic:spPr>
+                </pic:pic>
+              </a:graphicData>
+            </a:graphic>
+          </wp:inline>
+        </w:drawing>
+      </w:r>
+    </w:p>
+    <w:p>
+      <w:pPr>
+        <w:pStyle w:val="Caption"/>
+      </w:pPr>
+      <w:bookmarkStart w:id="7" w:name="_Ref386579732"/>
+      <w:r>
+        <w:t xml:space="preserve">Figure </w:t>
+      </w:r>
+      <w:fldSimple w:instr=" SEQ Figure \* ARABIC ">
+        <w:r>
+          <w:rPr>
+            <w:noProof/>
+          </w:rPr>
+          <w:t>2</w:t>
+        </w:r>
+      </w:fldSimple>
+      <w:bookmarkEnd w:id="7"/>
+      <w:r>
+        <w:t xml:space="preserve">: </w:t>
+      </w:r>
+      <w:r>
+        <w:t xml:space="preserve">Friends and Family Network </w:t>
+      </w:r>
+      <w:r>
+        <w:t>Assortativity at t=1</w:t>
+      </w:r>
+    </w:p>
+    <w:p/>
+    <w:p>
+      <w:pPr>
         <w:rPr>
           <w:color w:val="FF0000"/>
         </w:rPr>
-        <w:t xml:space="preserve"> model]</w:t>
-      </w:r>
-    </w:p>
-    <w:p/>
+      </w:pPr>
+      <w:r>
+        <w:rPr>
+          <w:color w:val="FF0000"/>
+        </w:rPr>
+        <w:t>[Local clustering to be included]</w:t>
+      </w:r>
+    </w:p>
     <w:p>
       <w:pPr>
         <w:pStyle w:val="Heading1"/>
       </w:pPr>
       <w:r>
-        <w:t>Simulation Results and Discussion</w:t>
-      </w:r>
-    </w:p>
-    <w:p/>
-    <w:p>
-      <w:r>
-        <w:t xml:space="preserve">The Friends and Family </w:t>
-      </w:r>
-      <w:r>
-        <w:t>close friends distribution varies across time as the self perceived closeness is measured at four different times. The average</w:t>
-      </w:r>
-    </w:p>
-    <w:p/>
-    <w:p>
-      <w:pPr>
-        <w:rPr>
-          <w:color w:val="FF0000"/>
-        </w:rPr>
-      </w:pPr>
-      <w:r>
-        <w:rPr>
-          <w:color w:val="FF0000"/>
-        </w:rPr>
-        <w:t>[Local clustering to be included]</w:t>
-      </w:r>
-    </w:p>
-    <w:p>
-      <w:pPr>
-        <w:pStyle w:val="Heading1"/>
-      </w:pPr>
-      <w:r>
+        <w:lastRenderedPageBreak/>
         <w:t>Summary and Outlook</w:t>
       </w:r>
     </w:p>
@@ -2802,7 +3107,6 @@
         <w:rPr>
           <w:noProof/>
         </w:rPr>
-        <w:lastRenderedPageBreak/>
         <w:t xml:space="preserve">Flegal, K. M., Williamson, D. F., Pamuk, E. R., &amp; Rosenberg, H. M. (2004). Estimating deaths attributable to obesity in the United States. </w:t>
       </w:r>
       <w:r>
@@ -3323,14 +3627,13 @@
     <w:uiPriority w:val="35"/>
     <w:unhideWhenUsed/>
     <w:qFormat/>
-    <w:rsid w:val="00E5658C"/>
+    <w:rsid w:val="00DD6B30"/>
     <w:pPr>
       <w:spacing w:after="200"/>
       <w:ind w:firstLine="1701"/>
     </w:pPr>
     <w:rPr>
       <w:rFonts w:eastAsia="Calibri"/>
-      <w:b/>
       <w:bCs/>
       <w:sz w:val="22"/>
       <w:szCs w:val="22"/>
@@ -3733,7 +4036,7 @@
 </file>
 
 <file path=customXml/itemProps1.xml><?xml version="1.0" encoding="utf-8"?>
-<ds:datastoreItem xmlns:ds="http://schemas.openxmlformats.org/officeDocument/2006/customXml" ds:itemID="{EFBC64A5-F5F3-4922-90B6-9DF869546DF5}">
+<ds:datastoreItem xmlns:ds="http://schemas.openxmlformats.org/officeDocument/2006/customXml" ds:itemID="{AF96A2E3-19FD-485D-B526-8107AED8CC58}">
   <ds:schemaRefs>
     <ds:schemaRef ds:uri="http://schemas.openxmlformats.org/officeDocument/2006/bibliography"/>
   </ds:schemaRefs>

</xml_diff>

<commit_message>
Social implication Limitations Ready for an other page tomorrow
</commit_message>
<xml_diff>
--- a/doc/word/report-Introduction.docx
+++ b/doc/word/report-Introduction.docx
@@ -1,6 +1,6 @@
 
 <file path=word/document.xml><?xml version="1.0" encoding="utf-8"?>
-<w:document xmlns:ve="http://schemas.openxmlformats.org/markup-compatibility/2006" xmlns:o="urn:schemas-microsoft-com:office:office" xmlns:r="http://schemas.openxmlformats.org/officeDocument/2006/relationships" xmlns:m="http://schemas.openxmlformats.org/officeDocument/2006/math" xmlns:v="urn:schemas-microsoft-com:vml" xmlns:wp="http://schemas.openxmlformats.org/drawingml/2006/wordprocessingDrawing" xmlns:w10="urn:schemas-microsoft-com:office:word" xmlns:w="http://schemas.openxmlformats.org/wordprocessingml/2006/main" xmlns:wne="http://schemas.microsoft.com/office/word/2006/wordml">
+<w:document xmlns:w14="http://schemas.microsoft.com/office/word/2010/wordml" xmlns:wp14="http://schemas.microsoft.com/office/word/2010/wordprocessingDrawing" xmlns:ve="http://schemas.openxmlformats.org/markup-compatibility/2006" xmlns:o="urn:schemas-microsoft-com:office:office" xmlns:r="http://schemas.openxmlformats.org/officeDocument/2006/relationships" xmlns:m="http://schemas.openxmlformats.org/officeDocument/2006/math" xmlns:v="urn:schemas-microsoft-com:vml" xmlns:wp="http://schemas.openxmlformats.org/drawingml/2006/wordprocessingDrawing" xmlns:w10="urn:schemas-microsoft-com:office:word" xmlns:w="http://schemas.openxmlformats.org/wordprocessingml/2006/main" xmlns:wne="http://schemas.microsoft.com/office/word/2006/wordml" xmlns:mc="http://schemas.openxmlformats.org/markup-compatibility/2006" xmlns:a="http://schemas.openxmlformats.org/drawingml/2006/main" xmlns:pic="http://schemas.openxmlformats.org/drawingml/2006/picture" mc:Ignorable="w14 wp14">
   <w:body>
     <w:p>
       <w:pPr>
@@ -22,7 +22,7 @@
           <w:lang w:eastAsia="en-GB"/>
         </w:rPr>
         <w:drawing>
-          <wp:inline distT="0" distB="0" distL="0" distR="0">
+          <wp:inline distT="0" distB="0" distL="0" distR="0" wp14:anchorId="031D16BC" wp14:editId="7777777">
             <wp:extent cx="1971675" cy="495300"/>
             <wp:effectExtent l="19050" t="0" r="9525" b="0"/>
             <wp:docPr id="1" name="Picture 1" descr="ETHlogo"/>
@@ -170,27 +170,25 @@
         <w:tblW w:w="0" w:type="auto"/>
         <w:jc w:val="center"/>
         <w:tblBorders>
-          <w:top w:val="single" w:sz="4" w:space="0" w:color="auto"/>
-          <w:left w:val="single" w:sz="4" w:space="0" w:color="auto"/>
-          <w:bottom w:val="single" w:sz="4" w:space="0" w:color="auto"/>
-          <w:right w:val="single" w:sz="4" w:space="0" w:color="auto"/>
-          <w:insideH w:val="single" w:sz="4" w:space="0" w:color="auto"/>
-          <w:insideV w:val="single" w:sz="4" w:space="0" w:color="auto"/>
+          <w:top w:val="single" w:color="auto" w:sz="4" w:space="0"/>
+          <w:left w:val="single" w:color="auto" w:sz="4" w:space="0"/>
+          <w:bottom w:val="single" w:color="auto" w:sz="4" w:space="0"/>
+          <w:right w:val="single" w:color="auto" w:sz="4" w:space="0"/>
+          <w:insideH w:val="single" w:color="auto" w:sz="4" w:space="0"/>
+          <w:insideV w:val="single" w:color="auto" w:sz="4" w:space="0"/>
         </w:tblBorders>
-        <w:tblLook w:val="00BF"/>
+        <w:tblLook w:val="00BF" w:firstRow="1" w:lastRow="0" w:firstColumn="1" w:lastColumn="0" w:noHBand="0" w:noVBand="0"/>
       </w:tblPr>
       <w:tblGrid>
-        <w:gridCol w:w="3388"/>
+        <w:gridCol w:w="4755"/>
       </w:tblGrid>
       <w:tr>
-        <w:trPr>
-          <w:jc w:val="center"/>
-        </w:trPr>
+        <w:trPr/>
         <w:tc>
           <w:tcPr>
-            <w:tcW w:w="0" w:type="auto"/>
+            <w:tcW w:w="4755" w:type="dxa"/>
           </w:tcPr>
-          <w:p>
+          <w:p w14:noSpellErr="1">
             <w:pPr>
               <w:jc w:val="center"/>
               <w:rPr>
@@ -199,23 +197,27 @@
             </w:pPr>
             <w:r>
               <w:rPr>
+                <w:rFonts w:ascii="Times New Roman" w:hAnsi="Times New Roman" w:eastAsia="Times New Roman" w:cs="Times New Roman"/>
+                <w:b w:val="0"/>
+                <w:bCs w:val="0"/>
+                <w:i w:val="0"/>
+                <w:iCs w:val="0"/>
                 <w:sz w:val="48"/>
+                <w:szCs w:val="48"/>
               </w:rPr>
-              <w:t>Insert Title Here</w:t>
+              <w:t>The social contagion of obesity</w:t>
             </w:r>
-          </w:p>
-          <w:p>
-            <w:pPr>
-              <w:jc w:val="center"/>
-              <w:rPr>
-                <w:sz w:val="48"/>
-              </w:rPr>
-            </w:pPr>
             <w:r>
               <w:rPr>
+                <w:rFonts w:ascii="Times New Roman" w:hAnsi="Times New Roman" w:eastAsia="Times New Roman" w:cs="Times New Roman"/>
+                <w:b w:val="0"/>
+                <w:bCs w:val="0"/>
+                <w:i w:val="0"/>
+                <w:iCs w:val="0"/>
                 <w:sz w:val="48"/>
+                <w:szCs w:val="48"/>
               </w:rPr>
-              <w:t>…</w:t>
+              <w:t xml:space="preserve"> </w:t>
             </w:r>
           </w:p>
         </w:tc>
@@ -239,15 +241,54 @@
     <w:p>
       <w:pPr>
         <w:jc w:val="center"/>
-        <w:rPr>
+      </w:pPr>
+      <w:r>
+        <w:rPr>
+          <w:rFonts w:ascii="Times New Roman" w:hAnsi="Times New Roman" w:eastAsia="Times New Roman" w:cs="Times New Roman"/>
           <w:sz w:val="36"/>
-        </w:rPr>
-      </w:pPr>
-      <w:r>
-        <w:rPr>
+          <w:szCs w:val="36"/>
+        </w:rPr>
+        <w:t xml:space="preserve">    Amr Ahmed, </w:t>
+      </w:r>
+      <w:r>
+        <w:rPr>
+          <w:rFonts w:ascii="Times New Roman" w:hAnsi="Times New Roman" w:eastAsia="Times New Roman" w:cs="Times New Roman"/>
           <w:sz w:val="36"/>
-        </w:rPr>
-        <w:t>Name 1 &amp; Name 2</w:t>
+          <w:szCs w:val="36"/>
+        </w:rPr>
+        <w:t>Élise</w:t>
+      </w:r>
+      <w:r>
+        <w:rPr>
+          <w:rFonts w:ascii="Times New Roman" w:hAnsi="Times New Roman" w:eastAsia="Times New Roman" w:cs="Times New Roman"/>
+          <w:sz w:val="36"/>
+          <w:szCs w:val="36"/>
+        </w:rPr>
+        <w:t xml:space="preserve"> </w:t>
+      </w:r>
+      <w:r>
+        <w:rPr>
+          <w:rFonts w:ascii="Times New Roman" w:hAnsi="Times New Roman" w:eastAsia="Times New Roman" w:cs="Times New Roman"/>
+          <w:sz w:val="36"/>
+          <w:szCs w:val="36"/>
+        </w:rPr>
+        <w:t>Ledieu</w:t>
+      </w:r>
+      <w:r>
+        <w:rPr>
+          <w:rFonts w:ascii="Times New Roman" w:hAnsi="Times New Roman" w:eastAsia="Times New Roman" w:cs="Times New Roman"/>
+          <w:sz w:val="36"/>
+          <w:szCs w:val="36"/>
+        </w:rPr>
+        <w:t xml:space="preserve">, Emmanuel Munich &amp; François </w:t>
+      </w:r>
+      <w:r>
+        <w:rPr>
+          <w:rFonts w:ascii="Times New Roman" w:hAnsi="Times New Roman" w:eastAsia="Times New Roman" w:cs="Times New Roman"/>
+          <w:sz w:val="36"/>
+          <w:szCs w:val="36"/>
+        </w:rPr>
+        <w:t>Wirz</w:t>
       </w:r>
     </w:p>
     <w:p>
@@ -1322,7 +1363,7 @@
             <w:tcW w:w="5588" w:type="dxa"/>
             <w:gridSpan w:val="2"/>
             <w:tcBorders>
-              <w:bottom w:val="single" w:sz="4" w:space="0" w:color="auto"/>
+              <w:bottom w:val="single" w:color="auto" w:sz="4" w:space="0"/>
             </w:tcBorders>
           </w:tcPr>
           <w:p>
@@ -1351,8 +1392,8 @@
           <w:tcPr>
             <w:tcW w:w="2794" w:type="dxa"/>
             <w:tcBorders>
-              <w:top w:val="single" w:sz="4" w:space="0" w:color="auto"/>
-              <w:bottom w:val="single" w:sz="4" w:space="0" w:color="auto"/>
+              <w:top w:val="single" w:color="auto" w:sz="4" w:space="0"/>
+              <w:bottom w:val="single" w:color="auto" w:sz="4" w:space="0"/>
             </w:tcBorders>
           </w:tcPr>
           <w:p>
@@ -1373,8 +1414,8 @@
           <w:tcPr>
             <w:tcW w:w="2794" w:type="dxa"/>
             <w:tcBorders>
-              <w:top w:val="single" w:sz="4" w:space="0" w:color="auto"/>
-              <w:bottom w:val="single" w:sz="4" w:space="0" w:color="auto"/>
+              <w:top w:val="single" w:color="auto" w:sz="4" w:space="0"/>
+              <w:bottom w:val="single" w:color="auto" w:sz="4" w:space="0"/>
             </w:tcBorders>
           </w:tcPr>
           <w:p>
@@ -1401,7 +1442,7 @@
           <w:tcPr>
             <w:tcW w:w="2794" w:type="dxa"/>
             <w:tcBorders>
-              <w:top w:val="single" w:sz="4" w:space="0" w:color="auto"/>
+              <w:top w:val="single" w:color="auto" w:sz="4" w:space="0"/>
             </w:tcBorders>
           </w:tcPr>
           <w:p>
@@ -1422,7 +1463,7 @@
           <w:tcPr>
             <w:tcW w:w="2794" w:type="dxa"/>
             <w:tcBorders>
-              <w:top w:val="single" w:sz="4" w:space="0" w:color="auto"/>
+              <w:top w:val="single" w:color="auto" w:sz="4" w:space="0"/>
             </w:tcBorders>
           </w:tcPr>
           <w:p>
@@ -1500,7 +1541,7 @@
           <w:tcPr>
             <w:tcW w:w="2794" w:type="dxa"/>
             <w:tcBorders>
-              <w:bottom w:val="single" w:sz="4" w:space="0" w:color="auto"/>
+              <w:bottom w:val="single" w:color="auto" w:sz="4" w:space="0"/>
             </w:tcBorders>
           </w:tcPr>
           <w:p>
@@ -1521,7 +1562,7 @@
           <w:tcPr>
             <w:tcW w:w="2794" w:type="dxa"/>
             <w:tcBorders>
-              <w:bottom w:val="single" w:sz="4" w:space="0" w:color="auto"/>
+              <w:bottom w:val="single" w:color="auto" w:sz="4" w:space="0"/>
             </w:tcBorders>
           </w:tcPr>
           <w:p>
@@ -1812,13 +1853,13 @@
       </w:pPr>
       <w:r>
         <w:rPr>
-          <w:rFonts w:ascii="Times New Roman" w:eastAsiaTheme="minorEastAsia" w:cs="Times New Roman"/>
+          <w:rFonts w:ascii="Times New Roman" w:cs="Times New Roman" w:eastAsiaTheme="minorEastAsia"/>
           <w:iCs/>
         </w:rPr>
         <w:tab/>
       </w:r>
       <m:oMath>
-        <w:bookmarkStart w:id="0" w:name="_Ref383174734"/>
+        <w:bookmarkStart w:name="_Ref383174734" w:id="0"/>
         <m:d>
           <m:dPr>
             <m:begChr m:val="{"/>
@@ -1899,7 +1940,7 @@
                 </m:r>
                 <m:ctrlPr>
                   <w:rPr>
-                    <w:rFonts w:eastAsia="Cambria Math" w:hAnsi="Cambria Math" w:cs="Cambria Math"/>
+                    <w:rFonts w:hAnsi="Cambria Math" w:eastAsia="Cambria Math" w:cs="Cambria Math"/>
                     <w:i/>
                   </w:rPr>
                 </m:ctrlPr>
@@ -1907,7 +1948,7 @@
               <m:e>
                 <m:r>
                   <w:rPr>
-                    <w:rFonts w:eastAsia="Cambria Math" w:hAnsi="Cambria Math" w:cs="Cambria Math"/>
+                    <w:rFonts w:hAnsi="Cambria Math" w:eastAsia="Cambria Math" w:cs="Cambria Math"/>
                   </w:rPr>
                   <m:t>I+S=N</m:t>
                 </m:r>
@@ -1922,8 +1963,8 @@
         </w:rPr>
         <w:tab/>
       </w:r>
-      <w:bookmarkStart w:id="1" w:name="revenue_growth_equation"/>
-      <w:bookmarkStart w:id="2" w:name="SIS_model"/>
+      <w:bookmarkStart w:name="revenue_growth_equation" w:id="1"/>
+      <w:bookmarkStart w:name="SIS_model" w:id="2"/>
       <w:r>
         <w:rPr>
           <w:rFonts w:ascii="Times New Roman" w:cs="Times New Roman"/>
@@ -2190,7 +2231,7 @@
       </w:pPr>
       <w:r>
         <w:rPr>
-          <w:rFonts w:ascii="Times New Roman" w:eastAsiaTheme="minorEastAsia" w:cs="Times New Roman"/>
+          <w:rFonts w:ascii="Times New Roman" w:cs="Times New Roman" w:eastAsiaTheme="minorEastAsia"/>
           <w:iCs/>
         </w:rPr>
         <w:tab/>
@@ -2288,7 +2329,7 @@
                 </m:r>
                 <m:ctrlPr>
                   <w:rPr>
-                    <w:rFonts w:eastAsia="Cambria Math" w:hAnsi="Cambria Math" w:cs="Cambria Math"/>
+                    <w:rFonts w:hAnsi="Cambria Math" w:eastAsia="Cambria Math" w:cs="Cambria Math"/>
                     <w:i/>
                   </w:rPr>
                 </m:ctrlPr>
@@ -2296,7 +2337,7 @@
               <m:e>
                 <m:r>
                   <w:rPr>
-                    <w:rFonts w:eastAsia="Cambria Math" w:hAnsi="Cambria Math" w:cs="Cambria Math"/>
+                    <w:rFonts w:hAnsi="Cambria Math" w:eastAsia="Cambria Math" w:cs="Cambria Math"/>
                   </w:rPr>
                   <m:t>I+S=N</m:t>
                 </m:r>
@@ -2311,7 +2352,7 @@
         </w:rPr>
         <w:tab/>
       </w:r>
-      <w:bookmarkStart w:id="3" w:name="SISa_model"/>
+      <w:bookmarkStart w:name="SISa_model" w:id="3"/>
       <w:r>
         <w:rPr>
           <w:rFonts w:ascii="Times New Roman" w:cs="Times New Roman"/>
@@ -2421,7 +2462,7 @@
       <m:oMath>
         <m:r>
           <w:rPr>
-            <w:rFonts w:eastAsia="Times New Roman" w:hAnsi="Cambria Math" w:cs="Times New Roman"/>
+            <w:rFonts w:hAnsi="Cambria Math" w:eastAsia="Times New Roman" w:cs="Times New Roman"/>
           </w:rPr>
           <m:t>P</m:t>
         </m:r>
@@ -2429,7 +2470,7 @@
           <m:dPr>
             <m:ctrlPr>
               <w:rPr>
-                <w:rFonts w:eastAsia="Times New Roman" w:hAnsi="Cambria Math" w:cs="Times New Roman"/>
+                <w:rFonts w:hAnsi="Cambria Math" w:eastAsia="Times New Roman" w:cs="Times New Roman"/>
                 <w:i/>
               </w:rPr>
             </m:ctrlPr>
@@ -2437,7 +2478,7 @@
           <m:e>
             <m:r>
               <w:rPr>
-                <w:rFonts w:eastAsia="Times New Roman" w:hAnsi="Cambria Math" w:cs="Times New Roman"/>
+                <w:rFonts w:hAnsi="Cambria Math" w:eastAsia="Times New Roman" w:cs="Times New Roman"/>
               </w:rPr>
               <m:t>S→I,</m:t>
             </m:r>
@@ -2534,7 +2575,7 @@
         </w:rPr>
         <w:tab/>
       </w:r>
-      <w:bookmarkStart w:id="4" w:name="Proba_susceptible_infected"/>
+      <w:bookmarkStart w:name="Proba_susceptible_infected" w:id="4"/>
       <w:r>
         <w:rPr>
           <w:rFonts w:ascii="Times New Roman" w:cs="Times New Roman"/>
@@ -2618,7 +2659,7 @@
             <m:sty m:val="p"/>
           </m:rPr>
           <w:rPr>
-            <w:rFonts w:eastAsia="Times New Roman" w:hAnsi="Cambria Math" w:cs="Times New Roman"/>
+            <w:rFonts w:hAnsi="Cambria Math" w:eastAsia="Times New Roman" w:cs="Times New Roman"/>
           </w:rPr>
           <m:t>P</m:t>
         </m:r>
@@ -2626,14 +2667,14 @@
           <m:dPr>
             <m:ctrlPr>
               <w:rPr>
-                <w:rFonts w:eastAsia="Times New Roman" w:hAnsi="Cambria Math" w:cs="Times New Roman"/>
+                <w:rFonts w:hAnsi="Cambria Math" w:eastAsia="Times New Roman" w:cs="Times New Roman"/>
               </w:rPr>
             </m:ctrlPr>
           </m:dPr>
           <m:e>
             <m:r>
               <w:rPr>
-                <w:rFonts w:eastAsia="Times New Roman" w:hAnsi="Cambria Math" w:cs="Times New Roman"/>
+                <w:rFonts w:hAnsi="Cambria Math" w:eastAsia="Times New Roman" w:cs="Times New Roman"/>
               </w:rPr>
               <m:t>I</m:t>
             </m:r>
@@ -2642,7 +2683,7 @@
                 <m:sty m:val="p"/>
               </m:rPr>
               <w:rPr>
-                <w:rFonts w:eastAsia="Times New Roman" w:hAnsi="Cambria Math" w:cs="Times New Roman"/>
+                <w:rFonts w:hAnsi="Cambria Math" w:eastAsia="Times New Roman" w:cs="Times New Roman"/>
               </w:rPr>
               <m:t>→S,∆t</m:t>
             </m:r>
@@ -2662,13 +2703,13 @@
             <m:sty m:val="p"/>
           </m:rPr>
           <w:rPr>
-            <w:rFonts w:eastAsia="Times New Roman" w:hAnsi="Cambria Math" w:cs="Times New Roman"/>
+            <w:rFonts w:hAnsi="Cambria Math" w:eastAsia="Times New Roman" w:cs="Times New Roman"/>
           </w:rPr>
           <m:t>~</m:t>
         </m:r>
         <m:r>
           <w:rPr>
-            <w:rFonts w:eastAsia="Times New Roman" w:hAnsi="Cambria Math" w:cs="Times New Roman"/>
+            <w:rFonts w:hAnsi="Cambria Math" w:eastAsia="Times New Roman" w:cs="Times New Roman"/>
           </w:rPr>
           <m:t>g</m:t>
         </m:r>
@@ -2686,7 +2727,7 @@
             <m:sty m:val="p"/>
           </m:rPr>
           <w:rPr>
-            <w:rFonts w:eastAsia="Times New Roman" w:hAnsi="Cambria Math" w:cs="Times New Roman"/>
+            <w:rFonts w:hAnsi="Cambria Math" w:eastAsia="Times New Roman" w:cs="Times New Roman"/>
           </w:rPr>
           <m:t>∆t</m:t>
         </m:r>
@@ -2706,7 +2747,7 @@
         </w:rPr>
         <w:tab/>
       </w:r>
-      <w:bookmarkStart w:id="5" w:name="Proba_infected_susceptible"/>
+      <w:bookmarkStart w:name="Proba_infected_susceptible" w:id="5"/>
       <w:r>
         <w:rPr>
           <w:rFonts w:ascii="Times New Roman" w:eastAsia="Times New Roman" w:cs="Times New Roman"/>
@@ -3388,12 +3429,12 @@
         <w:tblStyle w:val="TableGrid"/>
         <w:tblW w:w="0" w:type="auto"/>
         <w:tblBorders>
-          <w:top w:val="none" w:sz="0" w:space="0" w:color="auto"/>
-          <w:left w:val="none" w:sz="0" w:space="0" w:color="auto"/>
-          <w:bottom w:val="none" w:sz="0" w:space="0" w:color="auto"/>
-          <w:right w:val="none" w:sz="0" w:space="0" w:color="auto"/>
-          <w:insideH w:val="none" w:sz="0" w:space="0" w:color="auto"/>
-          <w:insideV w:val="none" w:sz="0" w:space="0" w:color="auto"/>
+          <w:top w:val="none" w:color="auto" w:sz="0" w:space="0"/>
+          <w:left w:val="none" w:color="auto" w:sz="0" w:space="0"/>
+          <w:bottom w:val="none" w:color="auto" w:sz="0" w:space="0"/>
+          <w:right w:val="none" w:color="auto" w:sz="0" w:space="0"/>
+          <w:insideH w:val="none" w:color="auto" w:sz="0" w:space="0"/>
+          <w:insideV w:val="none" w:color="auto" w:sz="0" w:space="0"/>
         </w:tblBorders>
         <w:tblLook w:val="04A0"/>
       </w:tblPr>
@@ -3415,7 +3456,7 @@
                 <w:lang w:eastAsia="en-GB"/>
               </w:rPr>
               <w:drawing>
-                <wp:inline distT="0" distB="0" distL="0" distR="0">
+                <wp:inline distT="0" distB="0" distL="0" distR="0" wp14:anchorId="510F5427" wp14:editId="7777777">
                   <wp:extent cx="5334000" cy="4000500"/>
                   <wp:effectExtent l="0" t="0" r="0" b="0"/>
                   <wp:docPr id="7" name="Picture 1"/>
@@ -3469,7 +3510,7 @@
         <w:pStyle w:val="Caption"/>
         <w:ind w:left="284" w:right="843" w:firstLine="0"/>
       </w:pPr>
-      <w:bookmarkStart w:id="6" w:name="_Ref386577152"/>
+      <w:bookmarkStart w:name="_Ref386577152" w:id="6"/>
       <w:r>
         <w:lastRenderedPageBreak/>
         <w:t xml:space="preserve">Figure </w:t>
@@ -3743,7 +3784,7 @@
           <w:lang w:eastAsia="en-GB"/>
         </w:rPr>
         <w:drawing>
-          <wp:inline distT="0" distB="0" distL="0" distR="0">
+          <wp:inline distT="0" distB="0" distL="0" distR="0" wp14:anchorId="14CFCD3D" wp14:editId="7777777">
             <wp:extent cx="5334000" cy="4000500"/>
             <wp:effectExtent l="0" t="0" r="0" b="0"/>
             <wp:docPr id="8" name="Picture 2"/>
@@ -3793,7 +3834,7 @@
       <w:pPr>
         <w:pStyle w:val="Caption"/>
       </w:pPr>
-      <w:bookmarkStart w:id="7" w:name="_Ref386579732"/>
+      <w:bookmarkStart w:name="_Ref386579732" w:id="7"/>
       <w:r>
         <w:t xml:space="preserve">Figure </w:t>
       </w:r>
@@ -3836,7 +3877,7 @@
         </w:rPr>
         <w:lastRenderedPageBreak/>
         <w:drawing>
-          <wp:inline distT="0" distB="0" distL="0" distR="0">
+          <wp:inline distT="0" distB="0" distL="0" distR="0" wp14:anchorId="134DF0CF" wp14:editId="7777777">
             <wp:extent cx="5334000" cy="4000500"/>
             <wp:effectExtent l="0" t="0" r="0" b="0"/>
             <wp:docPr id="13" name="Picture 4"/>
@@ -3886,7 +3927,7 @@
       <w:pPr>
         <w:pStyle w:val="Caption"/>
       </w:pPr>
-      <w:bookmarkStart w:id="8" w:name="_Ref387172154"/>
+      <w:bookmarkStart w:name="_Ref387172154" w:id="8"/>
       <w:r>
         <w:t xml:space="preserve">Figure </w:t>
       </w:r>
@@ -4049,6 +4090,305 @@
     </w:p>
     <w:p>
       <w:pPr>
+        <w:jc w:val="left"/>
+      </w:pPr>
+      <w:r>
+        <w:rPr>
+          <w:rFonts w:ascii="Times New Roman" w:hAnsi="Times New Roman" w:eastAsia="Times New Roman" w:cs="Times New Roman"/>
+          <w:b w:val="0"/>
+          <w:bCs w:val="0"/>
+          <w:i w:val="0"/>
+          <w:iCs w:val="0"/>
+          <w:sz w:val="24"/>
+          <w:szCs w:val="24"/>
+        </w:rPr>
+        <w:t xml:space="preserve">Our findings relate in parts to the outcome of the analysis of </w:t>
+      </w:r>
+      <w:r>
+        <w:rPr>
+          <w:rFonts w:ascii="Times New Roman" w:hAnsi="Times New Roman" w:eastAsia="Times New Roman" w:cs="Times New Roman"/>
+          <w:b w:val="0"/>
+          <w:bCs w:val="0"/>
+          <w:i w:val="0"/>
+          <w:iCs w:val="0"/>
+          <w:sz w:val="24"/>
+          <w:szCs w:val="24"/>
+        </w:rPr>
+        <w:t>Christakys</w:t>
+      </w:r>
+      <w:r>
+        <w:rPr>
+          <w:rFonts w:ascii="Times New Roman" w:hAnsi="Times New Roman" w:eastAsia="Times New Roman" w:cs="Times New Roman"/>
+          <w:b w:val="0"/>
+          <w:bCs w:val="0"/>
+          <w:i w:val="0"/>
+          <w:iCs w:val="0"/>
+          <w:sz w:val="24"/>
+          <w:szCs w:val="24"/>
+        </w:rPr>
+        <w:t xml:space="preserve">. We solved to some extend the question raised in his talk at </w:t>
+      </w:r>
+      <w:r>
+        <w:rPr>
+          <w:rFonts w:ascii="Times New Roman" w:hAnsi="Times New Roman" w:eastAsia="Times New Roman" w:cs="Times New Roman"/>
+          <w:b w:val="0"/>
+          <w:bCs w:val="0"/>
+          <w:i w:val="0"/>
+          <w:iCs w:val="0"/>
+          <w:sz w:val="24"/>
+          <w:szCs w:val="24"/>
+        </w:rPr>
+        <w:t>Dartmouth College in 2008</w:t>
+      </w:r>
+      <w:r>
+        <w:rPr>
+          <w:rFonts w:ascii="Times New Roman" w:hAnsi="Times New Roman" w:eastAsia="Times New Roman" w:cs="Times New Roman"/>
+          <w:b w:val="0"/>
+          <w:bCs w:val="0"/>
+          <w:i w:val="0"/>
+          <w:iCs w:val="0"/>
+          <w:sz w:val="24"/>
+          <w:szCs w:val="24"/>
+        </w:rPr>
+        <w:t xml:space="preserve"> concerning the outcome in a different socio-economic environment, where perception of obesity is different.</w:t>
+      </w:r>
+      <w:r>
+        <w:rPr>
+          <w:rFonts w:ascii="Times New Roman" w:hAnsi="Times New Roman" w:eastAsia="Times New Roman" w:cs="Times New Roman"/>
+          <w:b w:val="0"/>
+          <w:bCs w:val="0"/>
+          <w:i w:val="0"/>
+          <w:iCs w:val="0"/>
+          <w:sz w:val="24"/>
+          <w:szCs w:val="24"/>
+        </w:rPr>
+        <w:t xml:space="preserve"> </w:t>
+      </w:r>
+    </w:p>
+    <w:p>
+      <w:pPr>
+        <w:jc w:val="left"/>
+      </w:pPr>
+      <w:r>
+        <w:rPr>
+          <w:rFonts w:ascii="Times New Roman" w:hAnsi="Times New Roman" w:eastAsia="Times New Roman" w:cs="Times New Roman"/>
+          <w:b w:val="0"/>
+          <w:bCs w:val="0"/>
+          <w:i w:val="0"/>
+          <w:iCs w:val="0"/>
+          <w:sz w:val="24"/>
+          <w:szCs w:val="24"/>
+        </w:rPr>
+        <w:t xml:space="preserve"> </w:t>
+      </w:r>
+    </w:p>
+    <w:p w14:noSpellErr="1">
+      <w:pPr>
+        <w:jc w:val="left"/>
+      </w:pPr>
+      <w:r>
+        <w:rPr>
+          <w:rFonts w:ascii="Arial" w:hAnsi="Arial" w:eastAsia="Arial" w:cs="Arial"/>
+          <w:b w:val="1"/>
+          <w:bCs w:val="1"/>
+          <w:i w:val="0"/>
+          <w:iCs w:val="0"/>
+          <w:sz w:val="24"/>
+          <w:szCs w:val="24"/>
+        </w:rPr>
+        <w:t>Society implication</w:t>
+      </w:r>
+      <w:r>
+        <w:rPr>
+          <w:rFonts w:ascii="Arial" w:hAnsi="Arial" w:eastAsia="Arial" w:cs="Arial"/>
+          <w:b w:val="0"/>
+          <w:bCs w:val="0"/>
+          <w:i w:val="0"/>
+          <w:iCs w:val="0"/>
+          <w:sz w:val="24"/>
+          <w:szCs w:val="24"/>
+        </w:rPr>
+        <w:t xml:space="preserve"> </w:t>
+      </w:r>
+    </w:p>
+    <w:p>
+      <w:pPr>
+        <w:jc w:val="left"/>
+      </w:pPr>
+      <w:r>
+        <w:rPr>
+          <w:rFonts w:ascii="Times New Roman" w:hAnsi="Times New Roman" w:eastAsia="Times New Roman" w:cs="Times New Roman"/>
+          <w:b w:val="0"/>
+          <w:bCs w:val="0"/>
+          <w:i w:val="0"/>
+          <w:iCs w:val="0"/>
+          <w:sz w:val="24"/>
+          <w:szCs w:val="24"/>
+        </w:rPr>
+        <w:t xml:space="preserve"> </w:t>
+      </w:r>
+    </w:p>
+    <w:p w14:noSpellErr="1">
+      <w:pPr>
+        <w:jc w:val="left"/>
+      </w:pPr>
+      <w:r>
+        <w:rPr>
+          <w:rFonts w:ascii="Times New Roman" w:hAnsi="Times New Roman" w:eastAsia="Times New Roman" w:cs="Times New Roman"/>
+          <w:b w:val="0"/>
+          <w:bCs w:val="0"/>
+          <w:i w:val="0"/>
+          <w:iCs w:val="0"/>
+          <w:sz w:val="24"/>
+          <w:szCs w:val="24"/>
+        </w:rPr>
+        <w:t>The society implication of clearly understanding the to what extend and in which manner social s</w:t>
+      </w:r>
+      <w:r>
+        <w:rPr>
+          <w:rFonts w:ascii="Times New Roman" w:hAnsi="Times New Roman" w:eastAsia="Times New Roman" w:cs="Times New Roman"/>
+          <w:b w:val="0"/>
+          <w:bCs w:val="0"/>
+          <w:i w:val="0"/>
+          <w:iCs w:val="0"/>
+          <w:sz w:val="24"/>
+          <w:szCs w:val="24"/>
+        </w:rPr>
+        <w:t>preading of obesity happens are hu</w:t>
+      </w:r>
+      <w:r>
+        <w:rPr>
+          <w:rFonts w:ascii="Times New Roman" w:hAnsi="Times New Roman" w:eastAsia="Times New Roman" w:cs="Times New Roman"/>
+          <w:b w:val="0"/>
+          <w:bCs w:val="0"/>
+          <w:i w:val="0"/>
+          <w:iCs w:val="0"/>
+          <w:sz w:val="24"/>
+          <w:szCs w:val="24"/>
+        </w:rPr>
+        <w:t xml:space="preserve">ge. Given that it is morally unacceptable to marginalize obese people and even </w:t>
+      </w:r>
+      <w:r>
+        <w:rPr>
+          <w:rFonts w:ascii="Times New Roman" w:hAnsi="Times New Roman" w:eastAsia="Times New Roman" w:cs="Times New Roman"/>
+          <w:b w:val="0"/>
+          <w:bCs w:val="0"/>
+          <w:i w:val="0"/>
+          <w:iCs w:val="0"/>
+          <w:sz w:val="24"/>
+          <w:szCs w:val="24"/>
+        </w:rPr>
+        <w:t>the small direct correlation is hard to link causation, we prone a more holistic approach were obesity is seen as a risk factor as opposed to a disease</w:t>
+      </w:r>
+      <w:r>
+        <w:rPr>
+          <w:rStyle w:val="FootnoteReference"/>
+          <w:rFonts w:ascii="Times New Roman" w:hAnsi="Times New Roman" w:eastAsia="Times New Roman" w:cs="Times New Roman"/>
+          <w:b w:val="0"/>
+          <w:bCs w:val="0"/>
+          <w:i w:val="0"/>
+          <w:iCs w:val="0"/>
+          <w:sz w:val="24"/>
+          <w:szCs w:val="24"/>
+        </w:rPr>
+        <w:footnoteReference w:id="2950"/>
+      </w:r>
+      <w:r>
+        <w:rPr>
+          <w:rFonts w:ascii="Times New Roman" w:hAnsi="Times New Roman" w:eastAsia="Times New Roman" w:cs="Times New Roman"/>
+          <w:b w:val="0"/>
+          <w:bCs w:val="0"/>
+          <w:i w:val="0"/>
+          <w:iCs w:val="0"/>
+          <w:sz w:val="24"/>
+          <w:szCs w:val="24"/>
+        </w:rPr>
+        <w:t xml:space="preserve">. Thus this risk factor has to be contained through environmental reforms on one hand like easier access to sport facilities, bike to work initiatives, promotion of healthier food alternatives in canteen settings, </w:t>
+      </w:r>
+      <w:r>
+        <w:rPr>
+          <w:rFonts w:ascii="Times New Roman" w:hAnsi="Times New Roman" w:eastAsia="Times New Roman" w:cs="Times New Roman"/>
+          <w:b w:val="0"/>
+          <w:bCs w:val="0"/>
+          <w:i w:val="0"/>
+          <w:iCs w:val="0"/>
+          <w:sz w:val="24"/>
+          <w:szCs w:val="24"/>
+        </w:rPr>
+        <w:t>and social reforms on the other hand where risk reduction due to obesity is rewarded and scheduled physical activity is integrated in the daily work routine. Politics also have to play a role as they did with the tobacco advertisement restrictions and warning by translating these efforts to the junk food advertisement restrictions</w:t>
+      </w:r>
+      <w:r>
+        <w:rPr>
+          <w:rFonts w:ascii="Times New Roman" w:hAnsi="Times New Roman" w:eastAsia="Times New Roman" w:cs="Times New Roman"/>
+          <w:b w:val="0"/>
+          <w:bCs w:val="0"/>
+          <w:i w:val="0"/>
+          <w:iCs w:val="0"/>
+          <w:sz w:val="24"/>
+          <w:szCs w:val="24"/>
+        </w:rPr>
+        <w:t xml:space="preserve"> and clearer</w:t>
+      </w:r>
+      <w:r>
+        <w:rPr>
+          <w:rFonts w:ascii="Times New Roman" w:hAnsi="Times New Roman" w:eastAsia="Times New Roman" w:cs="Times New Roman"/>
+          <w:b w:val="0"/>
+          <w:bCs w:val="0"/>
+          <w:i w:val="0"/>
+          <w:iCs w:val="0"/>
+          <w:sz w:val="24"/>
+          <w:szCs w:val="24"/>
+        </w:rPr>
+        <w:t xml:space="preserve"> formulated food declaration, lobbying for "junk food free" as they did for smoke free</w:t>
+      </w:r>
+      <w:r>
+        <w:rPr>
+          <w:rStyle w:val="FootnoteReference"/>
+          <w:rFonts w:ascii="Times New Roman" w:hAnsi="Times New Roman" w:eastAsia="Times New Roman" w:cs="Times New Roman"/>
+          <w:b w:val="0"/>
+          <w:bCs w:val="0"/>
+          <w:i w:val="0"/>
+          <w:iCs w:val="0"/>
+          <w:sz w:val="24"/>
+          <w:szCs w:val="24"/>
+        </w:rPr>
+        <w:footnoteReference w:id="24618"/>
+      </w:r>
+      <w:r>
+        <w:rPr>
+          <w:rFonts w:ascii="Times New Roman" w:hAnsi="Times New Roman" w:eastAsia="Times New Roman" w:cs="Times New Roman"/>
+          <w:b w:val="0"/>
+          <w:bCs w:val="0"/>
+          <w:i w:val="0"/>
+          <w:iCs w:val="0"/>
+          <w:sz w:val="24"/>
+          <w:szCs w:val="24"/>
+        </w:rPr>
+        <w:t>.</w:t>
+      </w:r>
+      <w:r>
+        <w:rPr>
+          <w:rFonts w:ascii="Times New Roman" w:hAnsi="Times New Roman" w:eastAsia="Times New Roman" w:cs="Times New Roman"/>
+          <w:b w:val="0"/>
+          <w:bCs w:val="0"/>
+          <w:i w:val="0"/>
+          <w:iCs w:val="0"/>
+          <w:sz w:val="24"/>
+          <w:szCs w:val="24"/>
+        </w:rPr>
+        <w:t xml:space="preserve"> </w:t>
+      </w:r>
+      <w:r>
+        <w:br/>
+      </w:r>
+    </w:p>
+    <w:p w14:noSpellErr="1">
+      <w:pPr>
+        <w:pStyle w:val="Normal"/>
+      </w:pPr>
+    </w:p>
+    <w:p>
+      <w:pPr>
         <w:rPr>
           <w:color w:val="FF0000"/>
         </w:rPr>
@@ -4084,15 +4424,14 @@
         </w:rPr>
         <w:t>Homophily</w:t>
       </w:r>
+      <w:r>
+        <w:rPr>
+          <w:color w:val="FF0000"/>
+        </w:rPr>
+        <w:t>]</w:t>
+      </w:r>
       <w:proofErr w:type="spellEnd"/>
-      <w:r>
-        <w:rPr>
-          <w:color w:val="FF0000"/>
-        </w:rPr>
-        <w:t>, social influence]</w:t>
-      </w:r>
-    </w:p>
-    <w:p/>
+    </w:p>
     <w:p>
       <w:pPr>
         <w:rPr>
@@ -4177,7 +4516,7 @@
         </w:rPr>
         <w:lastRenderedPageBreak/>
         <w:drawing>
-          <wp:inline distT="0" distB="0" distL="0" distR="0">
+          <wp:inline distT="0" distB="0" distL="0" distR="0" wp14:anchorId="3FC646A5" wp14:editId="7777777">
             <wp:extent cx="5334000" cy="4000500"/>
             <wp:effectExtent l="0" t="0" r="0" b="0"/>
             <wp:docPr id="3" name="Picture 1"/>
@@ -4274,6 +4613,58 @@
       </w:r>
     </w:p>
     <w:p/>
+    <w:p w14:noSpellErr="1"/>
+    <w:p w14:noSpellErr="1">
+      <w:pPr>
+        <w:pStyle w:val="ListParagraph"/>
+        <w:numPr>
+          <w:ilvl w:val="1"/>
+          <w:numId w:val="2"/>
+        </w:numPr>
+        <w:rPr>
+          <w:color w:val="FF0000"/>
+        </w:rPr>
+      </w:pPr>
+      <w:r>
+        <w:rPr>
+          <w:color w:val="FF0000"/>
+        </w:rPr>
+        <w:t xml:space="preserve">Limitations </w:t>
+      </w:r>
+      <w:r>
+        <w:rPr>
+          <w:color w:val="FF0000"/>
+        </w:rPr>
+        <w:t>[</w:t>
+      </w:r>
+      <w:r>
+        <w:rPr>
+          <w:color w:val="FF0000"/>
+        </w:rPr>
+        <w:t>social influence]</w:t>
+      </w:r>
+    </w:p>
+    <w:p w14:noSpellErr="1"/>
+    <w:p w14:noSpellErr="1">
+      <w:r>
+        <w:rPr/>
+        <w:t xml:space="preserve">An other factor that a model </w:t>
+      </w:r>
+      <w:r>
+        <w:rPr/>
+        <w:t>purely bases on social contagion does not capture is the alimentary culture that is not directly related to social interaction but largely shared across a social group. Some populations, and therefor the social networks they span, are much more at risk of a deregulation of equilibrium in their macronutrient intake, struggling</w:t>
+      </w:r>
+      <w:r>
+        <w:rPr/>
+        <w:t xml:space="preserve"> to cover their protein needs while increasing their overall calories consumption.</w:t>
+      </w:r>
+      <w:r>
+        <w:rPr>
+          <w:rStyle w:val="FootnoteReference"/>
+        </w:rPr>
+        <w:footnoteReference w:id="28570"/>
+      </w:r>
+    </w:p>
     <w:p>
       <w:pPr>
         <w:pStyle w:val="Heading1"/>
@@ -4720,12 +5111,92 @@
       </w:r>
     </w:p>
     <w:sectPr>
-      <w:pgSz w:w="12240" w:h="15840"/>
+      <w:pgSz w:w="12240" w:h="15840" w:orient="portrait"/>
       <w:pgMar w:top="1440" w:right="1800" w:bottom="1440" w:left="1800" w:header="720" w:footer="720" w:gutter="0"/>
       <w:cols w:space="720"/>
     </w:sectPr>
   </w:body>
 </w:document>
+</file>
+
+<file path=word/footnotes.xml><?xml version="1.0" encoding="utf-8"?>
+<w:footnotes xmlns:w14="http://schemas.microsoft.com/office/word/2010/wordml" xmlns:w="http://schemas.openxmlformats.org/wordprocessingml/2006/main">
+  <w:footnote w:id="24618">
+    <w:p>
+      <w:pPr>
+        <w:pStyle w:val="FootnoteText"/>
+      </w:pPr>
+      <w:r>
+        <w:rPr>
+          <w:rStyle w:val="FootnoteReference"/>
+        </w:rPr>
+        <w:footnoteRef/>
+      </w:r>
+      <w:r>
+        <w:rPr/>
+        <w:t xml:space="preserve"> </w:t>
+      </w:r>
+      <w:r>
+        <w:rPr/>
+        <w:t>"</w:t>
+      </w:r>
+      <w:r>
+        <w:rPr/>
+        <w:t>SmokeFree. No brand is better.</w:t>
+      </w:r>
+      <w:r>
+        <w:rPr/>
+        <w:t xml:space="preserve">" </w:t>
+      </w:r>
+      <w:r>
+        <w:rPr/>
+        <w:t>http://www.smokefree.ch/en/campaign/</w:t>
+      </w:r>
+    </w:p>
+  </w:footnote>
+  <w:footnote w:id="2950">
+    <w:p>
+      <w:pPr>
+        <w:pStyle w:val="FootnoteText"/>
+      </w:pPr>
+      <w:r>
+        <w:rPr>
+          <w:rStyle w:val="FootnoteReference"/>
+        </w:rPr>
+        <w:footnoteRef/>
+      </w:r>
+      <w:r>
+        <w:rPr/>
+        <w:t xml:space="preserve"> </w:t>
+      </w:r>
+      <w:r>
+        <w:rPr/>
+        <w:t>Perspective: Obesity is not a disease D. L. KatzNature 508, S57 (17 April 2014)</w:t>
+      </w:r>
+    </w:p>
+  </w:footnote>
+  <w:footnote w:id="28570">
+    <w:p>
+      <w:pPr>
+        <w:pStyle w:val="FootnoteText"/>
+      </w:pPr>
+      <w:r>
+        <w:rPr>
+          <w:rStyle w:val="FootnoteReference"/>
+        </w:rPr>
+        <w:footnoteRef/>
+      </w:r>
+      <w:r>
+        <w:rPr/>
+        <w:t xml:space="preserve"> </w:t>
+      </w:r>
+      <w:r>
+        <w:rPr/>
+        <w:t>Perspective: Tricks of the tradeStephen J. Simpson and David Raubenheimer Nature 508, S66 (17 April 2014)</w:t>
+      </w:r>
+    </w:p>
+  </w:footnote>
+</w:footnotes>
 </file>
 
 <file path=word/numbering.xml><?xml version="1.0" encoding="utf-8"?>
@@ -4743,7 +5214,7 @@
         <w:ind w:left="720" w:hanging="360"/>
       </w:pPr>
       <w:rPr>
-        <w:rFonts w:ascii="Symbol" w:hAnsi="Symbol" w:hint="default"/>
+        <w:rFonts w:hint="default" w:ascii="Symbol" w:hAnsi="Symbol"/>
       </w:rPr>
     </w:lvl>
     <w:lvl w:ilvl="1" w:tplc="08090003">
@@ -4755,7 +5226,7 @@
         <w:ind w:left="1440" w:hanging="360"/>
       </w:pPr>
       <w:rPr>
-        <w:rFonts w:ascii="Courier New" w:hAnsi="Courier New" w:cs="Courier New" w:hint="default"/>
+        <w:rFonts w:hint="default" w:ascii="Courier New" w:hAnsi="Courier New" w:cs="Courier New"/>
       </w:rPr>
     </w:lvl>
     <w:lvl w:ilvl="2" w:tplc="08090005" w:tentative="1">
@@ -4767,7 +5238,7 @@
         <w:ind w:left="2160" w:hanging="360"/>
       </w:pPr>
       <w:rPr>
-        <w:rFonts w:ascii="Wingdings" w:hAnsi="Wingdings" w:hint="default"/>
+        <w:rFonts w:hint="default" w:ascii="Wingdings" w:hAnsi="Wingdings"/>
       </w:rPr>
     </w:lvl>
     <w:lvl w:ilvl="3" w:tplc="08090001" w:tentative="1">
@@ -4779,7 +5250,7 @@
         <w:ind w:left="2880" w:hanging="360"/>
       </w:pPr>
       <w:rPr>
-        <w:rFonts w:ascii="Symbol" w:hAnsi="Symbol" w:hint="default"/>
+        <w:rFonts w:hint="default" w:ascii="Symbol" w:hAnsi="Symbol"/>
       </w:rPr>
     </w:lvl>
     <w:lvl w:ilvl="4" w:tplc="08090003" w:tentative="1">
@@ -4791,7 +5262,7 @@
         <w:ind w:left="3600" w:hanging="360"/>
       </w:pPr>
       <w:rPr>
-        <w:rFonts w:ascii="Courier New" w:hAnsi="Courier New" w:cs="Courier New" w:hint="default"/>
+        <w:rFonts w:hint="default" w:ascii="Courier New" w:hAnsi="Courier New" w:cs="Courier New"/>
       </w:rPr>
     </w:lvl>
     <w:lvl w:ilvl="5" w:tplc="08090005" w:tentative="1">
@@ -4803,7 +5274,7 @@
         <w:ind w:left="4320" w:hanging="360"/>
       </w:pPr>
       <w:rPr>
-        <w:rFonts w:ascii="Wingdings" w:hAnsi="Wingdings" w:hint="default"/>
+        <w:rFonts w:hint="default" w:ascii="Wingdings" w:hAnsi="Wingdings"/>
       </w:rPr>
     </w:lvl>
     <w:lvl w:ilvl="6" w:tplc="08090001" w:tentative="1">
@@ -4815,7 +5286,7 @@
         <w:ind w:left="5040" w:hanging="360"/>
       </w:pPr>
       <w:rPr>
-        <w:rFonts w:ascii="Symbol" w:hAnsi="Symbol" w:hint="default"/>
+        <w:rFonts w:hint="default" w:ascii="Symbol" w:hAnsi="Symbol"/>
       </w:rPr>
     </w:lvl>
     <w:lvl w:ilvl="7" w:tplc="08090003" w:tentative="1">
@@ -4827,7 +5298,7 @@
         <w:ind w:left="5760" w:hanging="360"/>
       </w:pPr>
       <w:rPr>
-        <w:rFonts w:ascii="Courier New" w:hAnsi="Courier New" w:cs="Courier New" w:hint="default"/>
+        <w:rFonts w:hint="default" w:ascii="Courier New" w:hAnsi="Courier New" w:cs="Courier New"/>
       </w:rPr>
     </w:lvl>
     <w:lvl w:ilvl="8" w:tplc="08090005" w:tentative="1">
@@ -4839,7 +5310,7 @@
         <w:ind w:left="6480" w:hanging="360"/>
       </w:pPr>
       <w:rPr>
-        <w:rFonts w:ascii="Wingdings" w:hAnsi="Wingdings" w:hint="default"/>
+        <w:rFonts w:hint="default" w:ascii="Wingdings" w:hAnsi="Wingdings"/>
       </w:rPr>
     </w:lvl>
   </w:abstractNum>
@@ -4856,7 +5327,7 @@
         <w:ind w:left="1440" w:hanging="360"/>
       </w:pPr>
       <w:rPr>
-        <w:rFonts w:ascii="Symbol" w:hAnsi="Symbol" w:hint="default"/>
+        <w:rFonts w:hint="default" w:ascii="Symbol" w:hAnsi="Symbol"/>
       </w:rPr>
     </w:lvl>
     <w:lvl w:ilvl="1" w:tplc="08090003" w:tentative="1">
@@ -4868,7 +5339,7 @@
         <w:ind w:left="2160" w:hanging="360"/>
       </w:pPr>
       <w:rPr>
-        <w:rFonts w:ascii="Courier New" w:hAnsi="Courier New" w:cs="Courier New" w:hint="default"/>
+        <w:rFonts w:hint="default" w:ascii="Courier New" w:hAnsi="Courier New" w:cs="Courier New"/>
       </w:rPr>
     </w:lvl>
     <w:lvl w:ilvl="2" w:tplc="08090005" w:tentative="1">
@@ -4880,7 +5351,7 @@
         <w:ind w:left="2880" w:hanging="360"/>
       </w:pPr>
       <w:rPr>
-        <w:rFonts w:ascii="Wingdings" w:hAnsi="Wingdings" w:hint="default"/>
+        <w:rFonts w:hint="default" w:ascii="Wingdings" w:hAnsi="Wingdings"/>
       </w:rPr>
     </w:lvl>
     <w:lvl w:ilvl="3" w:tplc="08090001" w:tentative="1">
@@ -4892,7 +5363,7 @@
         <w:ind w:left="3600" w:hanging="360"/>
       </w:pPr>
       <w:rPr>
-        <w:rFonts w:ascii="Symbol" w:hAnsi="Symbol" w:hint="default"/>
+        <w:rFonts w:hint="default" w:ascii="Symbol" w:hAnsi="Symbol"/>
       </w:rPr>
     </w:lvl>
     <w:lvl w:ilvl="4" w:tplc="08090003" w:tentative="1">
@@ -4904,7 +5375,7 @@
         <w:ind w:left="4320" w:hanging="360"/>
       </w:pPr>
       <w:rPr>
-        <w:rFonts w:ascii="Courier New" w:hAnsi="Courier New" w:cs="Courier New" w:hint="default"/>
+        <w:rFonts w:hint="default" w:ascii="Courier New" w:hAnsi="Courier New" w:cs="Courier New"/>
       </w:rPr>
     </w:lvl>
     <w:lvl w:ilvl="5" w:tplc="08090005" w:tentative="1">
@@ -4916,7 +5387,7 @@
         <w:ind w:left="5040" w:hanging="360"/>
       </w:pPr>
       <w:rPr>
-        <w:rFonts w:ascii="Wingdings" w:hAnsi="Wingdings" w:hint="default"/>
+        <w:rFonts w:hint="default" w:ascii="Wingdings" w:hAnsi="Wingdings"/>
       </w:rPr>
     </w:lvl>
     <w:lvl w:ilvl="6" w:tplc="08090001" w:tentative="1">
@@ -4928,7 +5399,7 @@
         <w:ind w:left="5760" w:hanging="360"/>
       </w:pPr>
       <w:rPr>
-        <w:rFonts w:ascii="Symbol" w:hAnsi="Symbol" w:hint="default"/>
+        <w:rFonts w:hint="default" w:ascii="Symbol" w:hAnsi="Symbol"/>
       </w:rPr>
     </w:lvl>
     <w:lvl w:ilvl="7" w:tplc="08090003" w:tentative="1">
@@ -4940,7 +5411,7 @@
         <w:ind w:left="6480" w:hanging="360"/>
       </w:pPr>
       <w:rPr>
-        <w:rFonts w:ascii="Courier New" w:hAnsi="Courier New" w:cs="Courier New" w:hint="default"/>
+        <w:rFonts w:hint="default" w:ascii="Courier New" w:hAnsi="Courier New" w:cs="Courier New"/>
       </w:rPr>
     </w:lvl>
     <w:lvl w:ilvl="8" w:tplc="08090005" w:tentative="1">
@@ -4952,7 +5423,7 @@
         <w:ind w:left="7200" w:hanging="360"/>
       </w:pPr>
       <w:rPr>
-        <w:rFonts w:ascii="Wingdings" w:hAnsi="Wingdings" w:hint="default"/>
+        <w:rFonts w:hint="default" w:ascii="Wingdings" w:hAnsi="Wingdings"/>
       </w:rPr>
     </w:lvl>
   </w:abstractNum>
@@ -4966,19 +5437,19 @@
 </file>
 
 <file path=word/styles.xml><?xml version="1.0" encoding="utf-8"?>
-<w:styles xmlns:r="http://schemas.openxmlformats.org/officeDocument/2006/relationships" xmlns:w="http://schemas.openxmlformats.org/wordprocessingml/2006/main">
+<w:styles xmlns:w14="http://schemas.microsoft.com/office/word/2010/wordml" xmlns:wp14="http://schemas.microsoft.com/office/word/2010/wordprocessingDrawing" xmlns:r="http://schemas.openxmlformats.org/officeDocument/2006/relationships" xmlns:w="http://schemas.openxmlformats.org/wordprocessingml/2006/main" xmlns:mc="http://schemas.openxmlformats.org/markup-compatibility/2006" mc:Ignorable="w14 wp14">
   <w:docDefaults>
     <w:rPrDefault>
       <w:rPr>
-        <w:rFonts w:ascii="Times New Roman" w:eastAsia="Times New Roman" w:hAnsi="Times New Roman" w:cs="Times New Roman"/>
+        <w:rFonts w:ascii="Times New Roman" w:hAnsi="Times New Roman" w:eastAsia="Times New Roman" w:cs="Times New Roman"/>
         <w:lang w:val="en-GB" w:eastAsia="en-GB" w:bidi="ar-SA"/>
       </w:rPr>
     </w:rPrDefault>
     <w:pPrDefault/>
   </w:docDefaults>
   <w:latentStyles w:defLockedState="0" w:defUIPriority="99" w:defSemiHidden="1" w:defUnhideWhenUsed="1" w:defQFormat="0" w:count="267">
-    <w:lsdException w:name="Normal" w:semiHidden="0" w:uiPriority="0" w:unhideWhenUsed="0" w:qFormat="1"/>
-    <w:lsdException w:name="heading 1" w:semiHidden="0" w:uiPriority="9" w:unhideWhenUsed="0" w:qFormat="1"/>
+    <w:lsdException w:name="Normal" w:uiPriority="0" w:semiHidden="0" w:unhideWhenUsed="0" w:qFormat="1"/>
+    <w:lsdException w:name="heading 1" w:uiPriority="9" w:semiHidden="0" w:unhideWhenUsed="0" w:qFormat="1"/>
     <w:lsdException w:name="heading 2" w:uiPriority="9" w:qFormat="1"/>
     <w:lsdException w:name="heading 3" w:uiPriority="9" w:qFormat="1"/>
     <w:lsdException w:name="heading 4" w:uiPriority="9" w:qFormat="1"/>
@@ -4997,117 +5468,117 @@
     <w:lsdException w:name="toc 8" w:uiPriority="39"/>
     <w:lsdException w:name="toc 9" w:uiPriority="39"/>
     <w:lsdException w:name="caption" w:uiPriority="35" w:qFormat="1"/>
-    <w:lsdException w:name="Title" w:semiHidden="0" w:uiPriority="10" w:unhideWhenUsed="0" w:qFormat="1"/>
+    <w:lsdException w:name="Title" w:uiPriority="10" w:semiHidden="0" w:unhideWhenUsed="0" w:qFormat="1"/>
     <w:lsdException w:name="Default Paragraph Font" w:uiPriority="1"/>
-    <w:lsdException w:name="Subtitle" w:semiHidden="0" w:uiPriority="11" w:unhideWhenUsed="0" w:qFormat="1"/>
-    <w:lsdException w:name="Strong" w:semiHidden="0" w:uiPriority="22" w:unhideWhenUsed="0" w:qFormat="1"/>
-    <w:lsdException w:name="Emphasis" w:semiHidden="0" w:uiPriority="20" w:unhideWhenUsed="0" w:qFormat="1"/>
-    <w:lsdException w:name="Table Grid" w:semiHidden="0" w:uiPriority="59" w:unhideWhenUsed="0"/>
+    <w:lsdException w:name="Subtitle" w:uiPriority="11" w:semiHidden="0" w:unhideWhenUsed="0" w:qFormat="1"/>
+    <w:lsdException w:name="Strong" w:uiPriority="22" w:semiHidden="0" w:unhideWhenUsed="0" w:qFormat="1"/>
+    <w:lsdException w:name="Emphasis" w:uiPriority="20" w:semiHidden="0" w:unhideWhenUsed="0" w:qFormat="1"/>
+    <w:lsdException w:name="Table Grid" w:uiPriority="59" w:semiHidden="0" w:unhideWhenUsed="0"/>
     <w:lsdException w:name="No Spacing" w:semiHidden="0" w:unhideWhenUsed="0" w:qFormat="1"/>
     <w:lsdException w:name="Medium Grid 1" w:unhideWhenUsed="0"/>
     <w:lsdException w:name="Medium Grid 2" w:uiPriority="1" w:unhideWhenUsed="0" w:qFormat="1"/>
-    <w:lsdException w:name="Medium Grid 3" w:semiHidden="0" w:uiPriority="60" w:unhideWhenUsed="0"/>
-    <w:lsdException w:name="Dark List" w:semiHidden="0" w:uiPriority="61" w:unhideWhenUsed="0"/>
-    <w:lsdException w:name="Colorful Shading" w:semiHidden="0" w:uiPriority="62" w:unhideWhenUsed="0"/>
-    <w:lsdException w:name="Colorful List" w:semiHidden="0" w:uiPriority="63" w:unhideWhenUsed="0"/>
-    <w:lsdException w:name="Colorful Grid" w:semiHidden="0" w:uiPriority="64" w:unhideWhenUsed="0"/>
-    <w:lsdException w:name="Light Shading Accent 1" w:semiHidden="0" w:uiPriority="65" w:unhideWhenUsed="0"/>
-    <w:lsdException w:name="Light List Accent 1" w:semiHidden="0" w:uiPriority="66" w:unhideWhenUsed="0"/>
-    <w:lsdException w:name="Light Grid Accent 1" w:semiHidden="0" w:uiPriority="67" w:unhideWhenUsed="0"/>
-    <w:lsdException w:name="Medium Shading 1 Accent 1" w:semiHidden="0" w:uiPriority="68" w:unhideWhenUsed="0"/>
-    <w:lsdException w:name="Medium Shading 2 Accent 1" w:semiHidden="0" w:uiPriority="69" w:unhideWhenUsed="0"/>
-    <w:lsdException w:name="Medium List 1 Accent 1" w:semiHidden="0" w:uiPriority="70" w:unhideWhenUsed="0"/>
-    <w:lsdException w:name="Revision" w:semiHidden="0" w:uiPriority="71" w:unhideWhenUsed="0"/>
-    <w:lsdException w:name="List Paragraph" w:semiHidden="0" w:uiPriority="72" w:unhideWhenUsed="0" w:qFormat="1"/>
-    <w:lsdException w:name="Quote" w:semiHidden="0" w:uiPriority="73" w:unhideWhenUsed="0" w:qFormat="1"/>
-    <w:lsdException w:name="Intense Quote" w:semiHidden="0" w:uiPriority="60" w:unhideWhenUsed="0" w:qFormat="1"/>
-    <w:lsdException w:name="Medium List 2 Accent 1" w:semiHidden="0" w:uiPriority="61" w:unhideWhenUsed="0"/>
-    <w:lsdException w:name="Medium Grid 1 Accent 1" w:semiHidden="0" w:uiPriority="62" w:unhideWhenUsed="0"/>
-    <w:lsdException w:name="Medium Grid 2 Accent 1" w:semiHidden="0" w:uiPriority="63" w:unhideWhenUsed="0"/>
-    <w:lsdException w:name="Medium Grid 3 Accent 1" w:semiHidden="0" w:uiPriority="64" w:unhideWhenUsed="0"/>
-    <w:lsdException w:name="Dark List Accent 1" w:semiHidden="0" w:uiPriority="65" w:unhideWhenUsed="0"/>
+    <w:lsdException w:name="Medium Grid 3" w:uiPriority="60" w:semiHidden="0" w:unhideWhenUsed="0"/>
+    <w:lsdException w:name="Dark List" w:uiPriority="61" w:semiHidden="0" w:unhideWhenUsed="0"/>
+    <w:lsdException w:name="Colorful Shading" w:uiPriority="62" w:semiHidden="0" w:unhideWhenUsed="0"/>
+    <w:lsdException w:name="Colorful List" w:uiPriority="63" w:semiHidden="0" w:unhideWhenUsed="0"/>
+    <w:lsdException w:name="Colorful Grid" w:uiPriority="64" w:semiHidden="0" w:unhideWhenUsed="0"/>
+    <w:lsdException w:name="Light Shading Accent 1" w:uiPriority="65" w:semiHidden="0" w:unhideWhenUsed="0"/>
+    <w:lsdException w:name="Light List Accent 1" w:uiPriority="66" w:semiHidden="0" w:unhideWhenUsed="0"/>
+    <w:lsdException w:name="Light Grid Accent 1" w:uiPriority="67" w:semiHidden="0" w:unhideWhenUsed="0"/>
+    <w:lsdException w:name="Medium Shading 1 Accent 1" w:uiPriority="68" w:semiHidden="0" w:unhideWhenUsed="0"/>
+    <w:lsdException w:name="Medium Shading 2 Accent 1" w:uiPriority="69" w:semiHidden="0" w:unhideWhenUsed="0"/>
+    <w:lsdException w:name="Medium List 1 Accent 1" w:uiPriority="70" w:semiHidden="0" w:unhideWhenUsed="0"/>
+    <w:lsdException w:name="Revision" w:uiPriority="71" w:semiHidden="0" w:unhideWhenUsed="0"/>
+    <w:lsdException w:name="List Paragraph" w:uiPriority="72" w:semiHidden="0" w:unhideWhenUsed="0" w:qFormat="1"/>
+    <w:lsdException w:name="Quote" w:uiPriority="73" w:semiHidden="0" w:unhideWhenUsed="0" w:qFormat="1"/>
+    <w:lsdException w:name="Intense Quote" w:uiPriority="60" w:semiHidden="0" w:unhideWhenUsed="0" w:qFormat="1"/>
+    <w:lsdException w:name="Medium List 2 Accent 1" w:uiPriority="61" w:semiHidden="0" w:unhideWhenUsed="0"/>
+    <w:lsdException w:name="Medium Grid 1 Accent 1" w:uiPriority="62" w:semiHidden="0" w:unhideWhenUsed="0"/>
+    <w:lsdException w:name="Medium Grid 2 Accent 1" w:uiPriority="63" w:semiHidden="0" w:unhideWhenUsed="0"/>
+    <w:lsdException w:name="Medium Grid 3 Accent 1" w:uiPriority="64" w:semiHidden="0" w:unhideWhenUsed="0"/>
+    <w:lsdException w:name="Dark List Accent 1" w:uiPriority="65" w:semiHidden="0" w:unhideWhenUsed="0"/>
     <w:lsdException w:name="Colorful Shading Accent 1" w:unhideWhenUsed="0"/>
-    <w:lsdException w:name="Colorful List Accent 1" w:semiHidden="0" w:uiPriority="34" w:unhideWhenUsed="0" w:qFormat="1"/>
-    <w:lsdException w:name="Colorful Grid Accent 1" w:semiHidden="0" w:uiPriority="29" w:unhideWhenUsed="0" w:qFormat="1"/>
-    <w:lsdException w:name="Light Shading Accent 2" w:semiHidden="0" w:uiPriority="30" w:unhideWhenUsed="0" w:qFormat="1"/>
-    <w:lsdException w:name="Light List Accent 2" w:semiHidden="0" w:uiPriority="66" w:unhideWhenUsed="0"/>
-    <w:lsdException w:name="Light Grid Accent 2" w:semiHidden="0" w:uiPriority="67" w:unhideWhenUsed="0"/>
-    <w:lsdException w:name="Medium Shading 1 Accent 2" w:semiHidden="0" w:uiPriority="68" w:unhideWhenUsed="0"/>
-    <w:lsdException w:name="Medium Shading 2 Accent 2" w:semiHidden="0" w:uiPriority="69" w:unhideWhenUsed="0"/>
-    <w:lsdException w:name="Medium List 1 Accent 2" w:semiHidden="0" w:uiPriority="70" w:unhideWhenUsed="0"/>
-    <w:lsdException w:name="Medium List 2 Accent 2" w:semiHidden="0" w:uiPriority="71" w:unhideWhenUsed="0"/>
-    <w:lsdException w:name="Medium Grid 1 Accent 2" w:semiHidden="0" w:uiPriority="72" w:unhideWhenUsed="0"/>
-    <w:lsdException w:name="Medium Grid 2 Accent 2" w:semiHidden="0" w:uiPriority="73" w:unhideWhenUsed="0"/>
-    <w:lsdException w:name="Medium Grid 3 Accent 2" w:semiHidden="0" w:uiPriority="60" w:unhideWhenUsed="0"/>
-    <w:lsdException w:name="Dark List Accent 2" w:semiHidden="0" w:uiPriority="61" w:unhideWhenUsed="0"/>
-    <w:lsdException w:name="Colorful Shading Accent 2" w:semiHidden="0" w:uiPriority="62" w:unhideWhenUsed="0"/>
-    <w:lsdException w:name="Colorful List Accent 2" w:semiHidden="0" w:uiPriority="63" w:unhideWhenUsed="0"/>
-    <w:lsdException w:name="Colorful Grid Accent 2" w:semiHidden="0" w:uiPriority="64" w:unhideWhenUsed="0"/>
-    <w:lsdException w:name="Light Shading Accent 3" w:semiHidden="0" w:uiPriority="65" w:unhideWhenUsed="0"/>
-    <w:lsdException w:name="Light List Accent 3" w:semiHidden="0" w:uiPriority="66" w:unhideWhenUsed="0"/>
-    <w:lsdException w:name="Light Grid Accent 3" w:semiHidden="0" w:uiPriority="67" w:unhideWhenUsed="0"/>
-    <w:lsdException w:name="Medium Shading 1 Accent 3" w:semiHidden="0" w:uiPriority="68" w:unhideWhenUsed="0"/>
-    <w:lsdException w:name="Medium Shading 2 Accent 3" w:semiHidden="0" w:uiPriority="69" w:unhideWhenUsed="0"/>
-    <w:lsdException w:name="Medium List 1 Accent 3" w:semiHidden="0" w:uiPriority="70" w:unhideWhenUsed="0"/>
-    <w:lsdException w:name="Medium List 2 Accent 3" w:semiHidden="0" w:uiPriority="71" w:unhideWhenUsed="0"/>
-    <w:lsdException w:name="Medium Grid 1 Accent 3" w:semiHidden="0" w:uiPriority="72" w:unhideWhenUsed="0"/>
-    <w:lsdException w:name="Medium Grid 2 Accent 3" w:semiHidden="0" w:uiPriority="73" w:unhideWhenUsed="0"/>
-    <w:lsdException w:name="Medium Grid 3 Accent 3" w:semiHidden="0" w:uiPriority="60" w:unhideWhenUsed="0"/>
-    <w:lsdException w:name="Dark List Accent 3" w:semiHidden="0" w:uiPriority="61" w:unhideWhenUsed="0"/>
-    <w:lsdException w:name="Colorful Shading Accent 3" w:semiHidden="0" w:uiPriority="62" w:unhideWhenUsed="0"/>
-    <w:lsdException w:name="Colorful List Accent 3" w:semiHidden="0" w:uiPriority="63" w:unhideWhenUsed="0"/>
-    <w:lsdException w:name="Colorful Grid Accent 3" w:semiHidden="0" w:uiPriority="64" w:unhideWhenUsed="0"/>
-    <w:lsdException w:name="Light Shading Accent 4" w:semiHidden="0" w:uiPriority="65" w:unhideWhenUsed="0"/>
-    <w:lsdException w:name="Light List Accent 4" w:semiHidden="0" w:uiPriority="66" w:unhideWhenUsed="0"/>
-    <w:lsdException w:name="Light Grid Accent 4" w:semiHidden="0" w:uiPriority="67" w:unhideWhenUsed="0"/>
-    <w:lsdException w:name="Medium Shading 1 Accent 4" w:semiHidden="0" w:uiPriority="68" w:unhideWhenUsed="0"/>
-    <w:lsdException w:name="Medium Shading 2 Accent 4" w:semiHidden="0" w:uiPriority="69" w:unhideWhenUsed="0"/>
-    <w:lsdException w:name="Medium List 1 Accent 4" w:semiHidden="0" w:uiPriority="70" w:unhideWhenUsed="0"/>
-    <w:lsdException w:name="Medium List 2 Accent 4" w:semiHidden="0" w:uiPriority="71" w:unhideWhenUsed="0"/>
-    <w:lsdException w:name="Medium Grid 1 Accent 4" w:semiHidden="0" w:uiPriority="72" w:unhideWhenUsed="0"/>
-    <w:lsdException w:name="Medium Grid 2 Accent 4" w:semiHidden="0" w:uiPriority="73" w:unhideWhenUsed="0"/>
-    <w:lsdException w:name="Medium Grid 3 Accent 4" w:semiHidden="0" w:uiPriority="60" w:unhideWhenUsed="0"/>
-    <w:lsdException w:name="Dark List Accent 4" w:semiHidden="0" w:uiPriority="61" w:unhideWhenUsed="0"/>
-    <w:lsdException w:name="Colorful Shading Accent 4" w:semiHidden="0" w:uiPriority="62" w:unhideWhenUsed="0"/>
-    <w:lsdException w:name="Colorful List Accent 4" w:semiHidden="0" w:uiPriority="63" w:unhideWhenUsed="0"/>
-    <w:lsdException w:name="Colorful Grid Accent 4" w:semiHidden="0" w:uiPriority="64" w:unhideWhenUsed="0"/>
-    <w:lsdException w:name="Light Shading Accent 5" w:semiHidden="0" w:uiPriority="65" w:unhideWhenUsed="0"/>
-    <w:lsdException w:name="Light List Accent 5" w:semiHidden="0" w:uiPriority="66" w:unhideWhenUsed="0"/>
-    <w:lsdException w:name="Light Grid Accent 5" w:semiHidden="0" w:uiPriority="67" w:unhideWhenUsed="0"/>
-    <w:lsdException w:name="Medium Shading 1 Accent 5" w:semiHidden="0" w:uiPriority="68" w:unhideWhenUsed="0"/>
-    <w:lsdException w:name="Medium Shading 2 Accent 5" w:semiHidden="0" w:uiPriority="69" w:unhideWhenUsed="0"/>
-    <w:lsdException w:name="Medium List 1 Accent 5" w:semiHidden="0" w:uiPriority="70" w:unhideWhenUsed="0"/>
-    <w:lsdException w:name="Medium List 2 Accent 5" w:semiHidden="0" w:uiPriority="71" w:unhideWhenUsed="0"/>
-    <w:lsdException w:name="Medium Grid 1 Accent 5" w:semiHidden="0" w:uiPriority="72" w:unhideWhenUsed="0"/>
-    <w:lsdException w:name="Medium Grid 2 Accent 5" w:semiHidden="0" w:uiPriority="73" w:unhideWhenUsed="0"/>
-    <w:lsdException w:name="Medium Grid 3 Accent 5" w:semiHidden="0" w:uiPriority="60" w:unhideWhenUsed="0"/>
-    <w:lsdException w:name="Dark List Accent 5" w:semiHidden="0" w:uiPriority="61" w:unhideWhenUsed="0"/>
-    <w:lsdException w:name="Colorful Shading Accent 5" w:semiHidden="0" w:uiPriority="62" w:unhideWhenUsed="0"/>
-    <w:lsdException w:name="Colorful List Accent 5" w:semiHidden="0" w:uiPriority="63" w:unhideWhenUsed="0"/>
-    <w:lsdException w:name="Colorful Grid Accent 5" w:semiHidden="0" w:uiPriority="64" w:unhideWhenUsed="0"/>
-    <w:lsdException w:name="Light Shading Accent 6" w:semiHidden="0" w:uiPriority="65" w:unhideWhenUsed="0"/>
-    <w:lsdException w:name="Light List Accent 6" w:semiHidden="0" w:uiPriority="66" w:unhideWhenUsed="0"/>
-    <w:lsdException w:name="Light Grid Accent 6" w:semiHidden="0" w:uiPriority="67" w:unhideWhenUsed="0"/>
-    <w:lsdException w:name="Medium Shading 1 Accent 6" w:semiHidden="0" w:uiPriority="68" w:unhideWhenUsed="0"/>
-    <w:lsdException w:name="Medium Shading 2 Accent 6" w:semiHidden="0" w:uiPriority="69" w:unhideWhenUsed="0"/>
-    <w:lsdException w:name="Medium List 1 Accent 6" w:semiHidden="0" w:uiPriority="70" w:unhideWhenUsed="0"/>
-    <w:lsdException w:name="Medium List 2 Accent 6" w:semiHidden="0" w:uiPriority="71" w:unhideWhenUsed="0"/>
-    <w:lsdException w:name="Medium Grid 1 Accent 6" w:semiHidden="0" w:uiPriority="72" w:unhideWhenUsed="0"/>
-    <w:lsdException w:name="Medium Grid 2 Accent 6" w:semiHidden="0" w:uiPriority="73" w:unhideWhenUsed="0"/>
-    <w:lsdException w:name="Medium Grid 3 Accent 6" w:semiHidden="0" w:uiPriority="60" w:unhideWhenUsed="0"/>
-    <w:lsdException w:name="Dark List Accent 6" w:semiHidden="0" w:uiPriority="61" w:unhideWhenUsed="0"/>
-    <w:lsdException w:name="Colorful Shading Accent 6" w:semiHidden="0" w:uiPriority="62" w:unhideWhenUsed="0"/>
-    <w:lsdException w:name="Colorful List Accent 6" w:semiHidden="0" w:uiPriority="63" w:unhideWhenUsed="0"/>
-    <w:lsdException w:name="Colorful Grid Accent 6" w:semiHidden="0" w:uiPriority="64" w:unhideWhenUsed="0"/>
-    <w:lsdException w:name="Subtle Emphasis" w:semiHidden="0" w:uiPriority="65" w:unhideWhenUsed="0" w:qFormat="1"/>
-    <w:lsdException w:name="Intense Emphasis" w:semiHidden="0" w:uiPriority="66" w:unhideWhenUsed="0" w:qFormat="1"/>
-    <w:lsdException w:name="Subtle Reference" w:semiHidden="0" w:uiPriority="67" w:unhideWhenUsed="0" w:qFormat="1"/>
-    <w:lsdException w:name="Intense Reference" w:semiHidden="0" w:uiPriority="68" w:unhideWhenUsed="0" w:qFormat="1"/>
-    <w:lsdException w:name="Book Title" w:semiHidden="0" w:uiPriority="69" w:unhideWhenUsed="0" w:qFormat="1"/>
-    <w:lsdException w:name="Bibliography" w:semiHidden="0" w:uiPriority="70" w:unhideWhenUsed="0"/>
+    <w:lsdException w:name="Colorful List Accent 1" w:uiPriority="34" w:semiHidden="0" w:unhideWhenUsed="0" w:qFormat="1"/>
+    <w:lsdException w:name="Colorful Grid Accent 1" w:uiPriority="29" w:semiHidden="0" w:unhideWhenUsed="0" w:qFormat="1"/>
+    <w:lsdException w:name="Light Shading Accent 2" w:uiPriority="30" w:semiHidden="0" w:unhideWhenUsed="0" w:qFormat="1"/>
+    <w:lsdException w:name="Light List Accent 2" w:uiPriority="66" w:semiHidden="0" w:unhideWhenUsed="0"/>
+    <w:lsdException w:name="Light Grid Accent 2" w:uiPriority="67" w:semiHidden="0" w:unhideWhenUsed="0"/>
+    <w:lsdException w:name="Medium Shading 1 Accent 2" w:uiPriority="68" w:semiHidden="0" w:unhideWhenUsed="0"/>
+    <w:lsdException w:name="Medium Shading 2 Accent 2" w:uiPriority="69" w:semiHidden="0" w:unhideWhenUsed="0"/>
+    <w:lsdException w:name="Medium List 1 Accent 2" w:uiPriority="70" w:semiHidden="0" w:unhideWhenUsed="0"/>
+    <w:lsdException w:name="Medium List 2 Accent 2" w:uiPriority="71" w:semiHidden="0" w:unhideWhenUsed="0"/>
+    <w:lsdException w:name="Medium Grid 1 Accent 2" w:uiPriority="72" w:semiHidden="0" w:unhideWhenUsed="0"/>
+    <w:lsdException w:name="Medium Grid 2 Accent 2" w:uiPriority="73" w:semiHidden="0" w:unhideWhenUsed="0"/>
+    <w:lsdException w:name="Medium Grid 3 Accent 2" w:uiPriority="60" w:semiHidden="0" w:unhideWhenUsed="0"/>
+    <w:lsdException w:name="Dark List Accent 2" w:uiPriority="61" w:semiHidden="0" w:unhideWhenUsed="0"/>
+    <w:lsdException w:name="Colorful Shading Accent 2" w:uiPriority="62" w:semiHidden="0" w:unhideWhenUsed="0"/>
+    <w:lsdException w:name="Colorful List Accent 2" w:uiPriority="63" w:semiHidden="0" w:unhideWhenUsed="0"/>
+    <w:lsdException w:name="Colorful Grid Accent 2" w:uiPriority="64" w:semiHidden="0" w:unhideWhenUsed="0"/>
+    <w:lsdException w:name="Light Shading Accent 3" w:uiPriority="65" w:semiHidden="0" w:unhideWhenUsed="0"/>
+    <w:lsdException w:name="Light List Accent 3" w:uiPriority="66" w:semiHidden="0" w:unhideWhenUsed="0"/>
+    <w:lsdException w:name="Light Grid Accent 3" w:uiPriority="67" w:semiHidden="0" w:unhideWhenUsed="0"/>
+    <w:lsdException w:name="Medium Shading 1 Accent 3" w:uiPriority="68" w:semiHidden="0" w:unhideWhenUsed="0"/>
+    <w:lsdException w:name="Medium Shading 2 Accent 3" w:uiPriority="69" w:semiHidden="0" w:unhideWhenUsed="0"/>
+    <w:lsdException w:name="Medium List 1 Accent 3" w:uiPriority="70" w:semiHidden="0" w:unhideWhenUsed="0"/>
+    <w:lsdException w:name="Medium List 2 Accent 3" w:uiPriority="71" w:semiHidden="0" w:unhideWhenUsed="0"/>
+    <w:lsdException w:name="Medium Grid 1 Accent 3" w:uiPriority="72" w:semiHidden="0" w:unhideWhenUsed="0"/>
+    <w:lsdException w:name="Medium Grid 2 Accent 3" w:uiPriority="73" w:semiHidden="0" w:unhideWhenUsed="0"/>
+    <w:lsdException w:name="Medium Grid 3 Accent 3" w:uiPriority="60" w:semiHidden="0" w:unhideWhenUsed="0"/>
+    <w:lsdException w:name="Dark List Accent 3" w:uiPriority="61" w:semiHidden="0" w:unhideWhenUsed="0"/>
+    <w:lsdException w:name="Colorful Shading Accent 3" w:uiPriority="62" w:semiHidden="0" w:unhideWhenUsed="0"/>
+    <w:lsdException w:name="Colorful List Accent 3" w:uiPriority="63" w:semiHidden="0" w:unhideWhenUsed="0"/>
+    <w:lsdException w:name="Colorful Grid Accent 3" w:uiPriority="64" w:semiHidden="0" w:unhideWhenUsed="0"/>
+    <w:lsdException w:name="Light Shading Accent 4" w:uiPriority="65" w:semiHidden="0" w:unhideWhenUsed="0"/>
+    <w:lsdException w:name="Light List Accent 4" w:uiPriority="66" w:semiHidden="0" w:unhideWhenUsed="0"/>
+    <w:lsdException w:name="Light Grid Accent 4" w:uiPriority="67" w:semiHidden="0" w:unhideWhenUsed="0"/>
+    <w:lsdException w:name="Medium Shading 1 Accent 4" w:uiPriority="68" w:semiHidden="0" w:unhideWhenUsed="0"/>
+    <w:lsdException w:name="Medium Shading 2 Accent 4" w:uiPriority="69" w:semiHidden="0" w:unhideWhenUsed="0"/>
+    <w:lsdException w:name="Medium List 1 Accent 4" w:uiPriority="70" w:semiHidden="0" w:unhideWhenUsed="0"/>
+    <w:lsdException w:name="Medium List 2 Accent 4" w:uiPriority="71" w:semiHidden="0" w:unhideWhenUsed="0"/>
+    <w:lsdException w:name="Medium Grid 1 Accent 4" w:uiPriority="72" w:semiHidden="0" w:unhideWhenUsed="0"/>
+    <w:lsdException w:name="Medium Grid 2 Accent 4" w:uiPriority="73" w:semiHidden="0" w:unhideWhenUsed="0"/>
+    <w:lsdException w:name="Medium Grid 3 Accent 4" w:uiPriority="60" w:semiHidden="0" w:unhideWhenUsed="0"/>
+    <w:lsdException w:name="Dark List Accent 4" w:uiPriority="61" w:semiHidden="0" w:unhideWhenUsed="0"/>
+    <w:lsdException w:name="Colorful Shading Accent 4" w:uiPriority="62" w:semiHidden="0" w:unhideWhenUsed="0"/>
+    <w:lsdException w:name="Colorful List Accent 4" w:uiPriority="63" w:semiHidden="0" w:unhideWhenUsed="0"/>
+    <w:lsdException w:name="Colorful Grid Accent 4" w:uiPriority="64" w:semiHidden="0" w:unhideWhenUsed="0"/>
+    <w:lsdException w:name="Light Shading Accent 5" w:uiPriority="65" w:semiHidden="0" w:unhideWhenUsed="0"/>
+    <w:lsdException w:name="Light List Accent 5" w:uiPriority="66" w:semiHidden="0" w:unhideWhenUsed="0"/>
+    <w:lsdException w:name="Light Grid Accent 5" w:uiPriority="67" w:semiHidden="0" w:unhideWhenUsed="0"/>
+    <w:lsdException w:name="Medium Shading 1 Accent 5" w:uiPriority="68" w:semiHidden="0" w:unhideWhenUsed="0"/>
+    <w:lsdException w:name="Medium Shading 2 Accent 5" w:uiPriority="69" w:semiHidden="0" w:unhideWhenUsed="0"/>
+    <w:lsdException w:name="Medium List 1 Accent 5" w:uiPriority="70" w:semiHidden="0" w:unhideWhenUsed="0"/>
+    <w:lsdException w:name="Medium List 2 Accent 5" w:uiPriority="71" w:semiHidden="0" w:unhideWhenUsed="0"/>
+    <w:lsdException w:name="Medium Grid 1 Accent 5" w:uiPriority="72" w:semiHidden="0" w:unhideWhenUsed="0"/>
+    <w:lsdException w:name="Medium Grid 2 Accent 5" w:uiPriority="73" w:semiHidden="0" w:unhideWhenUsed="0"/>
+    <w:lsdException w:name="Medium Grid 3 Accent 5" w:uiPriority="60" w:semiHidden="0" w:unhideWhenUsed="0"/>
+    <w:lsdException w:name="Dark List Accent 5" w:uiPriority="61" w:semiHidden="0" w:unhideWhenUsed="0"/>
+    <w:lsdException w:name="Colorful Shading Accent 5" w:uiPriority="62" w:semiHidden="0" w:unhideWhenUsed="0"/>
+    <w:lsdException w:name="Colorful List Accent 5" w:uiPriority="63" w:semiHidden="0" w:unhideWhenUsed="0"/>
+    <w:lsdException w:name="Colorful Grid Accent 5" w:uiPriority="64" w:semiHidden="0" w:unhideWhenUsed="0"/>
+    <w:lsdException w:name="Light Shading Accent 6" w:uiPriority="65" w:semiHidden="0" w:unhideWhenUsed="0"/>
+    <w:lsdException w:name="Light List Accent 6" w:uiPriority="66" w:semiHidden="0" w:unhideWhenUsed="0"/>
+    <w:lsdException w:name="Light Grid Accent 6" w:uiPriority="67" w:semiHidden="0" w:unhideWhenUsed="0"/>
+    <w:lsdException w:name="Medium Shading 1 Accent 6" w:uiPriority="68" w:semiHidden="0" w:unhideWhenUsed="0"/>
+    <w:lsdException w:name="Medium Shading 2 Accent 6" w:uiPriority="69" w:semiHidden="0" w:unhideWhenUsed="0"/>
+    <w:lsdException w:name="Medium List 1 Accent 6" w:uiPriority="70" w:semiHidden="0" w:unhideWhenUsed="0"/>
+    <w:lsdException w:name="Medium List 2 Accent 6" w:uiPriority="71" w:semiHidden="0" w:unhideWhenUsed="0"/>
+    <w:lsdException w:name="Medium Grid 1 Accent 6" w:uiPriority="72" w:semiHidden="0" w:unhideWhenUsed="0"/>
+    <w:lsdException w:name="Medium Grid 2 Accent 6" w:uiPriority="73" w:semiHidden="0" w:unhideWhenUsed="0"/>
+    <w:lsdException w:name="Medium Grid 3 Accent 6" w:uiPriority="60" w:semiHidden="0" w:unhideWhenUsed="0"/>
+    <w:lsdException w:name="Dark List Accent 6" w:uiPriority="61" w:semiHidden="0" w:unhideWhenUsed="0"/>
+    <w:lsdException w:name="Colorful Shading Accent 6" w:uiPriority="62" w:semiHidden="0" w:unhideWhenUsed="0"/>
+    <w:lsdException w:name="Colorful List Accent 6" w:uiPriority="63" w:semiHidden="0" w:unhideWhenUsed="0"/>
+    <w:lsdException w:name="Colorful Grid Accent 6" w:uiPriority="64" w:semiHidden="0" w:unhideWhenUsed="0"/>
+    <w:lsdException w:name="Subtle Emphasis" w:uiPriority="65" w:semiHidden="0" w:unhideWhenUsed="0" w:qFormat="1"/>
+    <w:lsdException w:name="Intense Emphasis" w:uiPriority="66" w:semiHidden="0" w:unhideWhenUsed="0" w:qFormat="1"/>
+    <w:lsdException w:name="Subtle Reference" w:uiPriority="67" w:semiHidden="0" w:unhideWhenUsed="0" w:qFormat="1"/>
+    <w:lsdException w:name="Intense Reference" w:uiPriority="68" w:semiHidden="0" w:unhideWhenUsed="0" w:qFormat="1"/>
+    <w:lsdException w:name="Book Title" w:uiPriority="69" w:semiHidden="0" w:unhideWhenUsed="0" w:qFormat="1"/>
+    <w:lsdException w:name="Bibliography" w:uiPriority="70" w:semiHidden="0" w:unhideWhenUsed="0"/>
     <w:lsdException w:name="TOC Heading" w:uiPriority="71" w:qFormat="1"/>
   </w:latentStyles>
-  <w:style w:type="paragraph" w:default="1" w:styleId="Normal">
+  <w:style w:type="paragraph" w:styleId="Normal" w:default="1">
     <w:name w:val="Normal"/>
     <w:qFormat/>
     <w:rsid w:val="00BE6F9E"/>
@@ -5162,13 +5633,13 @@
       <w:szCs w:val="28"/>
     </w:rPr>
   </w:style>
-  <w:style w:type="character" w:default="1" w:styleId="DefaultParagraphFont">
+  <w:style w:type="character" w:styleId="DefaultParagraphFont" w:default="1">
     <w:name w:val="Default Paragraph Font"/>
     <w:uiPriority w:val="1"/>
     <w:semiHidden/>
     <w:unhideWhenUsed/>
   </w:style>
-  <w:style w:type="table" w:default="1" w:styleId="TableNormal">
+  <w:style w:type="table" w:styleId="TableNormal" w:default="1">
     <w:name w:val="Normal Table"/>
     <w:uiPriority w:val="99"/>
     <w:semiHidden/>
@@ -5184,7 +5655,7 @@
       </w:tblCellMar>
     </w:tblPr>
   </w:style>
-  <w:style w:type="numbering" w:default="1" w:styleId="NoList">
+  <w:style w:type="numbering" w:styleId="NoList" w:default="1">
     <w:name w:val="No List"/>
     <w:uiPriority w:val="99"/>
     <w:semiHidden/>
@@ -5209,12 +5680,12 @@
     <w:tblPr>
       <w:tblInd w:w="0" w:type="dxa"/>
       <w:tblBorders>
-        <w:top w:val="single" w:sz="4" w:space="0" w:color="auto"/>
-        <w:left w:val="single" w:sz="4" w:space="0" w:color="auto"/>
-        <w:bottom w:val="single" w:sz="4" w:space="0" w:color="auto"/>
-        <w:right w:val="single" w:sz="4" w:space="0" w:color="auto"/>
-        <w:insideH w:val="single" w:sz="4" w:space="0" w:color="auto"/>
-        <w:insideV w:val="single" w:sz="4" w:space="0" w:color="auto"/>
+        <w:top w:val="single" w:color="auto" w:sz="4" w:space="0"/>
+        <w:left w:val="single" w:color="auto" w:sz="4" w:space="0"/>
+        <w:bottom w:val="single" w:color="auto" w:sz="4" w:space="0"/>
+        <w:right w:val="single" w:color="auto" w:sz="4" w:space="0"/>
+        <w:insideH w:val="single" w:color="auto" w:sz="4" w:space="0"/>
+        <w:insideV w:val="single" w:color="auto" w:sz="4" w:space="0"/>
       </w:tblBorders>
       <w:tblCellMar>
         <w:top w:w="0" w:type="dxa"/>
@@ -5224,7 +5695,7 @@
       </w:tblCellMar>
     </w:tblPr>
   </w:style>
-  <w:style w:type="character" w:customStyle="1" w:styleId="Heading2Char">
+  <w:style w:type="character" w:styleId="Heading2Char" w:customStyle="1">
     <w:name w:val="Heading 2 Char"/>
     <w:basedOn w:val="DefaultParagraphFont"/>
     <w:link w:val="Heading2"/>
@@ -5232,7 +5703,7 @@
     <w:semiHidden/>
     <w:rsid w:val="00E5658C"/>
     <w:rPr>
-      <w:rFonts w:ascii="Cambria" w:eastAsia="Times New Roman" w:hAnsi="Cambria" w:cs="Times New Roman"/>
+      <w:rFonts w:ascii="Cambria" w:hAnsi="Cambria" w:eastAsia="Times New Roman" w:cs="Times New Roman"/>
       <w:b/>
       <w:bCs/>
       <w:i/>
@@ -5298,20 +5769,20 @@
       <w:rFonts w:ascii="Cambria" w:hAnsi="Cambria"/>
     </w:rPr>
   </w:style>
-  <w:style w:type="character" w:customStyle="1" w:styleId="SubtitleChar">
+  <w:style w:type="character" w:styleId="SubtitleChar" w:customStyle="1">
     <w:name w:val="Subtitle Char"/>
     <w:basedOn w:val="DefaultParagraphFont"/>
     <w:link w:val="Subtitle"/>
     <w:uiPriority w:val="11"/>
     <w:rsid w:val="007F49B8"/>
     <w:rPr>
-      <w:rFonts w:ascii="Cambria" w:eastAsia="Times New Roman" w:hAnsi="Cambria" w:cs="Times New Roman"/>
+      <w:rFonts w:ascii="Cambria" w:hAnsi="Cambria" w:eastAsia="Times New Roman" w:cs="Times New Roman"/>
       <w:sz w:val="24"/>
       <w:szCs w:val="24"/>
       <w:lang w:eastAsia="en-US"/>
     </w:rPr>
   </w:style>
-  <w:style w:type="paragraph" w:customStyle="1" w:styleId="Equation">
+  <w:style w:type="paragraph" w:styleId="Equation" w:customStyle="1">
     <w:name w:val="Equation"/>
     <w:basedOn w:val="Normal"/>
     <w:link w:val="EquationChar"/>
@@ -5330,7 +5801,7 @@
       <w:szCs w:val="20"/>
     </w:rPr>
   </w:style>
-  <w:style w:type="character" w:customStyle="1" w:styleId="EquationChar">
+  <w:style w:type="character" w:styleId="EquationChar" w:customStyle="1">
     <w:name w:val="Equation Char"/>
     <w:basedOn w:val="DefaultParagraphFont"/>
     <w:link w:val="Equation"/>
@@ -5375,6 +5846,42 @@
       <w:ind w:left="720"/>
       <w:contextualSpacing/>
     </w:pPr>
+  </w:style>
+  <w:style xmlns:w14="http://schemas.microsoft.com/office/word/2010/wordml" xmlns:mc="http://schemas.openxmlformats.org/markup-compatibility/2006" xmlns:w="http://schemas.openxmlformats.org/wordprocessingml/2006/main" w:type="character" w:styleId="FootnoteReference" mc:Ignorable="w14">
+    <w:basedOn xmlns:w="http://schemas.openxmlformats.org/wordprocessingml/2006/main" w:val="DefaultParagraphFont"/>
+    <w:name xmlns:w="http://schemas.openxmlformats.org/wordprocessingml/2006/main" w:val="footnote reference"/>
+    <w:rPr xmlns:w="http://schemas.openxmlformats.org/wordprocessingml/2006/main">
+      <w:vertAlign w:val="superscript"/>
+    </w:rPr>
+    <w:semiHidden xmlns:w="http://schemas.openxmlformats.org/wordprocessingml/2006/main"/>
+    <w:uiPriority xmlns:w="http://schemas.openxmlformats.org/wordprocessingml/2006/main" w:val="99"/>
+    <w:unhideWhenUsed xmlns:w="http://schemas.openxmlformats.org/wordprocessingml/2006/main"/>
+  </w:style>
+  <w:style xmlns:w14="http://schemas.microsoft.com/office/word/2010/wordml" xmlns:mc="http://schemas.openxmlformats.org/markup-compatibility/2006" xmlns:w="http://schemas.openxmlformats.org/wordprocessingml/2006/main" w:type="character" w:styleId="FootnoteTextChar" w:customStyle="1" mc:Ignorable="w14">
+    <w:name xmlns:w="http://schemas.openxmlformats.org/wordprocessingml/2006/main" w:val="Footnote Text Char"/>
+    <w:basedOn xmlns:w="http://schemas.openxmlformats.org/wordprocessingml/2006/main" w:val="DefaultParagraphFont"/>
+    <w:link xmlns:w="http://schemas.openxmlformats.org/wordprocessingml/2006/main" w:val="FootnoteText"/>
+    <w:rPr xmlns:w="http://schemas.openxmlformats.org/wordprocessingml/2006/main">
+      <w:sz w:val="20"/>
+      <w:szCs w:val="20"/>
+    </w:rPr>
+    <w:semiHidden xmlns:w="http://schemas.openxmlformats.org/wordprocessingml/2006/main"/>
+    <w:uiPriority xmlns:w="http://schemas.openxmlformats.org/wordprocessingml/2006/main" w:val="99"/>
+  </w:style>
+  <w:style xmlns:w14="http://schemas.microsoft.com/office/word/2010/wordml" xmlns:mc="http://schemas.openxmlformats.org/markup-compatibility/2006" xmlns:w="http://schemas.openxmlformats.org/wordprocessingml/2006/main" w:type="paragraph" w:styleId="FootnoteText" mc:Ignorable="w14">
+    <w:basedOn xmlns:w="http://schemas.openxmlformats.org/wordprocessingml/2006/main" w:val="Normal"/>
+    <w:link xmlns:w="http://schemas.openxmlformats.org/wordprocessingml/2006/main" w:val="FootnoteTextChar"/>
+    <w:name xmlns:w="http://schemas.openxmlformats.org/wordprocessingml/2006/main" w:val="footnote text"/>
+    <w:pPr xmlns:w="http://schemas.openxmlformats.org/wordprocessingml/2006/main">
+      <w:spacing xmlns:w="http://schemas.openxmlformats.org/wordprocessingml/2006/main" w:after="0" w:line="240" w:lineRule="auto"/>
+    </w:pPr>
+    <w:rPr xmlns:w="http://schemas.openxmlformats.org/wordprocessingml/2006/main">
+      <w:sz w:val="20"/>
+      <w:szCs w:val="20"/>
+    </w:rPr>
+    <w:semiHidden xmlns:w="http://schemas.openxmlformats.org/wordprocessingml/2006/main"/>
+    <w:uiPriority xmlns:w="http://schemas.openxmlformats.org/wordprocessingml/2006/main" w:val="99"/>
+    <w:unhideWhenUsed xmlns:w="http://schemas.openxmlformats.org/wordprocessingml/2006/main"/>
   </w:style>
 </w:styles>
 </file>

</xml_diff>